<commit_message>
terminada nova revisao do apendice
</commit_message>
<xml_diff>
--- a/notes/Referencias Renato Fabbri_.docx
+++ b/notes/Referencias Renato Fabbri_.docx
@@ -6334,19 +6334,16 @@
       <w:pPr>
         <w:pStyle w:val="Normal"/>
         <w:spacing w:lineRule="auto" w:line="216" w:before="0" w:after="170"/>
-        <w:rPr>
-          <w:highlight w:val="yellow"/>
-        </w:rPr>
-      </w:pPr>
-      <w:r>
-        <w:rPr>
-          <w:rFonts w:ascii="Latin Modern Roman" w:hAnsi="Latin Modern Roman"/>
-          <w:b w:val="false"/>
-          <w:bCs w:val="false"/>
-          <w:color w:val="00000A"/>
-          <w:sz w:val="24"/>
-          <w:szCs w:val="24"/>
-          <w:highlight w:val="yellow"/>
+        <w:rPr/>
+      </w:pPr>
+      <w:r>
+        <w:rPr>
+          <w:rFonts w:ascii="Latin Modern Roman" w:hAnsi="Latin Modern Roman"/>
+          <w:b w:val="false"/>
+          <w:bCs w:val="false"/>
+          <w:color w:val="00000A"/>
+          <w:sz w:val="24"/>
+          <w:szCs w:val="24"/>
         </w:rPr>
         <w:t>10</w:t>
       </w:r>
@@ -6358,7 +6355,6 @@
           <w:color w:val="00000A"/>
           <w:sz w:val="24"/>
           <w:szCs w:val="24"/>
-          <w:highlight w:val="yellow"/>
         </w:rPr>
         <w:t>7</w:t>
       </w:r>
@@ -6370,7 +6366,6 @@
           <w:color w:val="00000A"/>
           <w:sz w:val="24"/>
           <w:szCs w:val="24"/>
-          <w:highlight w:val="yellow"/>
         </w:rPr>
         <w:t xml:space="preserve"> FABBRI, R.; PENALVA, D.; PISANI, M. M. Art, technology and politics: perspectives from complex networks.  </w:t>
       </w:r>
@@ -6382,7 +6377,6 @@
           <w:color w:val="00000A"/>
           <w:sz w:val="24"/>
           <w:szCs w:val="24"/>
-          <w:highlight w:val="yellow"/>
         </w:rPr>
         <w:t xml:space="preserve"> In: SIMPÓSIO HOMENAGEM AOS 50 ANOS DE O HOMEM UNIDIMENSIONAL, DE HERBERT MARCUSE, 2014, Santo André: UFABC</w:t>
       </w:r>
@@ -6394,7 +6388,6 @@
           <w:color w:val="00000A"/>
           <w:sz w:val="24"/>
           <w:szCs w:val="24"/>
-          <w:highlight w:val="yellow"/>
         </w:rPr>
         <w:t>. 2014.</w:t>
       </w:r>
@@ -6413,7 +6406,6 @@
           <w:color w:val="00000A"/>
           <w:sz w:val="24"/>
           <w:szCs w:val="24"/>
-          <w:highlight w:val="yellow"/>
         </w:rPr>
         <w:t>10</w:t>
       </w:r>
@@ -6425,7 +6417,6 @@
           <w:color w:val="00000A"/>
           <w:sz w:val="24"/>
           <w:szCs w:val="24"/>
-          <w:highlight w:val="yellow"/>
         </w:rPr>
         <w:t>8</w:t>
       </w:r>
@@ -6437,7 +6428,6 @@
           <w:color w:val="00000A"/>
           <w:sz w:val="24"/>
           <w:szCs w:val="24"/>
-          <w:highlight w:val="yellow"/>
         </w:rPr>
         <w:t xml:space="preserve"> FABBRI, R. Workshop in complex networks. 2016.</w:t>
       </w:r>
@@ -6449,7 +6439,6 @@
           <w:color w:val="00000A"/>
           <w:sz w:val="24"/>
           <w:szCs w:val="24"/>
-          <w:highlight w:val="yellow"/>
         </w:rPr>
         <w:t xml:space="preserve"> In: INTERNATIONAL SYMPOSIUM OF CRITICAL THEORY, 2., 2016, Sobral: UFC.</w:t>
       </w:r>
@@ -6461,7 +6450,6 @@
           <w:color w:val="00000A"/>
           <w:sz w:val="24"/>
           <w:szCs w:val="24"/>
-          <w:highlight w:val="yellow"/>
         </w:rPr>
         <w:t xml:space="preserve"> Available from: &lt;</w:t>
       </w:r>
@@ -6475,7 +6463,6 @@
             <w:color w:val="3333FF"/>
             <w:sz w:val="24"/>
             <w:szCs w:val="24"/>
-            <w:highlight w:val="yellow"/>
           </w:rPr>
           <w:t>http://www.nexos.ufc.br/encontro2016/index.php/evento/transmissao-ao-vivo?id=142</w:t>
         </w:r>
@@ -6488,7 +6475,6 @@
           <w:color w:val="00000A"/>
           <w:sz w:val="24"/>
           <w:szCs w:val="24"/>
-          <w:highlight w:val="yellow"/>
         </w:rPr>
         <w:t>&gt;. Accessible at: 15 Mar. 2017.</w:t>
       </w:r>

</xml_diff>

<commit_message>
adicionado texto de espiritualidade instrumental
</commit_message>
<xml_diff>
--- a/notes/Referencias Renato Fabbri_.docx
+++ b/notes/Referencias Renato Fabbri_.docx
@@ -47,9 +47,7 @@
       <w:pPr>
         <w:pStyle w:val="LeftPage"/>
         <w:spacing w:lineRule="auto" w:line="216" w:before="0" w:after="170"/>
-        <w:rPr>
-          <w:color w:val="00000A"/>
-        </w:rPr>
+        <w:rPr/>
       </w:pPr>
       <w:r>
         <w:rPr>
@@ -1545,31 +1543,7 @@
           <w:szCs w:val="24"/>
           <w:lang w:val="en-US"/>
         </w:rPr>
-        <w:t xml:space="preserve">29 MASINTER, L.; BERNERS-LEE, T.; FIELDING, R. T. Uniform resource identifier (uri): </w:t>
-      </w:r>
-      <w:r>
-        <w:rPr>
-          <w:rFonts w:ascii="Latin Modern Roman" w:hAnsi="Latin Modern Roman"/>
-          <w:b w:val="false"/>
-          <w:bCs w:val="false"/>
-          <w:color w:val="00000A"/>
-          <w:sz w:val="24"/>
-          <w:szCs w:val="24"/>
-          <w:lang w:val="en-US"/>
-        </w:rPr>
-        <w:t>g</w:t>
-      </w:r>
-      <w:r>
-        <w:rPr>
-          <w:rFonts w:ascii="Latin Modern Roman" w:hAnsi="Latin Modern Roman"/>
-          <w:b w:val="false"/>
-          <w:bCs w:val="false"/>
-          <w:color w:val="00000A"/>
-          <w:sz w:val="24"/>
-          <w:szCs w:val="24"/>
-          <w:lang w:val="en-US"/>
-        </w:rPr>
-        <w:t>eneric syntax. 2005. Available from: &lt;</w:t>
+        <w:t>29 MASINTER, L.; BERNERS-LEE, T.; FIELDING, R. T. Uniform resource identifier (uri): generic syntax. 2005. Available from: &lt;</w:t>
       </w:r>
       <w:hyperlink r:id="rId9">
         <w:r>
@@ -1939,103 +1913,7 @@
           <w:szCs w:val="24"/>
           <w:lang w:val="en-US"/>
         </w:rPr>
-        <w:t xml:space="preserve">37 FABBRI, R. Content extraction through API from the Brazilian </w:t>
-      </w:r>
-      <w:r>
-        <w:rPr>
-          <w:rFonts w:ascii="Latin Modern Roman" w:hAnsi="Latin Modern Roman"/>
-          <w:b w:val="false"/>
-          <w:bCs w:val="false"/>
-          <w:color w:val="00000A"/>
-          <w:sz w:val="24"/>
-          <w:szCs w:val="24"/>
-          <w:lang w:val="en-US"/>
-        </w:rPr>
-        <w:t>f</w:t>
-      </w:r>
-      <w:r>
-        <w:rPr>
-          <w:rFonts w:ascii="Latin Modern Roman" w:hAnsi="Latin Modern Roman"/>
-          <w:b w:val="false"/>
-          <w:bCs w:val="false"/>
-          <w:color w:val="00000A"/>
-          <w:sz w:val="24"/>
-          <w:szCs w:val="24"/>
-          <w:lang w:val="en-US"/>
-        </w:rPr>
-        <w:t xml:space="preserve">ederal </w:t>
-      </w:r>
-      <w:r>
-        <w:rPr>
-          <w:rFonts w:ascii="Latin Modern Roman" w:hAnsi="Latin Modern Roman"/>
-          <w:b w:val="false"/>
-          <w:bCs w:val="false"/>
-          <w:color w:val="00000A"/>
-          <w:sz w:val="24"/>
-          <w:szCs w:val="24"/>
-          <w:lang w:val="en-US"/>
-        </w:rPr>
-        <w:t>p</w:t>
-      </w:r>
-      <w:r>
-        <w:rPr>
-          <w:rFonts w:ascii="Latin Modern Roman" w:hAnsi="Latin Modern Roman"/>
-          <w:b w:val="false"/>
-          <w:bCs w:val="false"/>
-          <w:color w:val="00000A"/>
-          <w:sz w:val="24"/>
-          <w:szCs w:val="24"/>
-          <w:lang w:val="en-US"/>
-        </w:rPr>
-        <w:t xml:space="preserve">ortal of </w:t>
-      </w:r>
-      <w:r>
-        <w:rPr>
-          <w:rFonts w:ascii="Latin Modern Roman" w:hAnsi="Latin Modern Roman"/>
-          <w:b w:val="false"/>
-          <w:bCs w:val="false"/>
-          <w:color w:val="00000A"/>
-          <w:sz w:val="24"/>
-          <w:szCs w:val="24"/>
-          <w:lang w:val="en-US"/>
-        </w:rPr>
-        <w:t>s</w:t>
-      </w:r>
-      <w:r>
-        <w:rPr>
-          <w:rFonts w:ascii="Latin Modern Roman" w:hAnsi="Latin Modern Roman"/>
-          <w:b w:val="false"/>
-          <w:bCs w:val="false"/>
-          <w:color w:val="00000A"/>
-          <w:sz w:val="24"/>
-          <w:szCs w:val="24"/>
-          <w:lang w:val="en-US"/>
-        </w:rPr>
-        <w:t xml:space="preserve">ocial </w:t>
-      </w:r>
-      <w:r>
-        <w:rPr>
-          <w:rFonts w:ascii="Latin Modern Roman" w:hAnsi="Latin Modern Roman"/>
-          <w:b w:val="false"/>
-          <w:bCs w:val="false"/>
-          <w:color w:val="00000A"/>
-          <w:sz w:val="24"/>
-          <w:szCs w:val="24"/>
-          <w:lang w:val="en-US"/>
-        </w:rPr>
-        <w:t>p</w:t>
-      </w:r>
-      <w:r>
-        <w:rPr>
-          <w:rFonts w:ascii="Latin Modern Roman" w:hAnsi="Latin Modern Roman"/>
-          <w:b w:val="false"/>
-          <w:bCs w:val="false"/>
-          <w:color w:val="00000A"/>
-          <w:sz w:val="24"/>
-          <w:szCs w:val="24"/>
-          <w:lang w:val="en-US"/>
-        </w:rPr>
-        <w:t xml:space="preserve">articipation and its tools to a social participation cloud. </w:t>
+        <w:t xml:space="preserve">37 FABBRI, R. Content extraction through API from the Brazilian federal portal of social participation and its tools to a social participation cloud. </w:t>
       </w:r>
       <w:r>
         <w:rPr>
@@ -4225,31 +4103,7 @@
           <w:szCs w:val="24"/>
           <w:lang w:val="en-US"/>
         </w:rPr>
-        <w:t>7</w:t>
-      </w:r>
-      <w:r>
-        <w:rPr>
-          <w:rFonts w:ascii="Latin Modern Roman" w:hAnsi="Latin Modern Roman"/>
-          <w:b w:val="false"/>
-          <w:bCs w:val="false"/>
-          <w:color w:val="00000A"/>
-          <w:sz w:val="24"/>
-          <w:szCs w:val="24"/>
-          <w:lang w:val="en-US"/>
-        </w:rPr>
-        <w:t>7</w:t>
-      </w:r>
-      <w:r>
-        <w:rPr>
-          <w:rFonts w:ascii="Latin Modern Roman" w:hAnsi="Latin Modern Roman"/>
-          <w:b w:val="false"/>
-          <w:bCs w:val="false"/>
-          <w:color w:val="00000A"/>
-          <w:sz w:val="24"/>
-          <w:szCs w:val="24"/>
-          <w:lang w:val="en-US"/>
-        </w:rPr>
-        <w:t xml:space="preserve"> FABBRI, R. et al. Social participation ontology: community documentation, enhancements and use examples. 2015. Available from: &lt;</w:t>
+        <w:t>77 FABBRI, R. et al. Social participation ontology: community documentation, enhancements and use examples. 2015. Available from: &lt;</w:t>
       </w:r>
       <w:hyperlink r:id="rId40">
         <w:r>
@@ -4295,31 +4149,7 @@
           <w:szCs w:val="24"/>
           <w:lang w:val="en-US"/>
         </w:rPr>
-        <w:t>7</w:t>
-      </w:r>
-      <w:r>
-        <w:rPr>
-          <w:rFonts w:ascii="Latin Modern Roman" w:hAnsi="Latin Modern Roman"/>
-          <w:b w:val="false"/>
-          <w:bCs w:val="false"/>
-          <w:color w:val="00000A"/>
-          <w:sz w:val="24"/>
-          <w:szCs w:val="24"/>
-          <w:lang w:val="en-US"/>
-        </w:rPr>
-        <w:t>8</w:t>
-      </w:r>
-      <w:r>
-        <w:rPr>
-          <w:rFonts w:ascii="Latin Modern Roman" w:hAnsi="Latin Modern Roman"/>
-          <w:b w:val="false"/>
-          <w:bCs w:val="false"/>
-          <w:color w:val="00000A"/>
-          <w:sz w:val="24"/>
-          <w:szCs w:val="24"/>
-          <w:lang w:val="en-US"/>
-        </w:rPr>
-        <w:t xml:space="preserve"> FABBRI, R. A connective differentiation of textual production in interaction networks. 2013. Available from: &lt;</w:t>
+        <w:t>78 FABBRI, R. A connective differentiation of textual production in interaction networks. 2013. Available from: &lt;</w:t>
       </w:r>
       <w:hyperlink r:id="rId41">
         <w:r>
@@ -4365,19 +4195,7 @@
           <w:szCs w:val="24"/>
           <w:lang w:val="en-US"/>
         </w:rPr>
-        <w:t>79</w:t>
-      </w:r>
-      <w:r>
-        <w:rPr>
-          <w:rFonts w:ascii="Latin Modern Roman" w:hAnsi="Latin Modern Roman"/>
-          <w:b w:val="false"/>
-          <w:bCs w:val="false"/>
-          <w:color w:val="00000A"/>
-          <w:sz w:val="24"/>
-          <w:szCs w:val="24"/>
-          <w:lang w:val="en-US"/>
-        </w:rPr>
-        <w:t xml:space="preserve"> EASLY, D.; KLEINBERG, J. </w:t>
+        <w:t xml:space="preserve">79 EASLY, D.; KLEINBERG, J. </w:t>
       </w:r>
       <w:r>
         <w:rPr>
@@ -4419,29 +4237,7 @@
           <w:sz w:val="24"/>
           <w:szCs w:val="24"/>
         </w:rPr>
-        <w:t>8</w:t>
-      </w:r>
-      <w:r>
-        <w:rPr>
-          <w:rFonts w:ascii="Latin Modern Roman" w:hAnsi="Latin Modern Roman"/>
-          <w:b w:val="false"/>
-          <w:bCs w:val="false"/>
-          <w:color w:val="00000A"/>
-          <w:sz w:val="24"/>
-          <w:szCs w:val="24"/>
-        </w:rPr>
-        <w:t>0</w:t>
-      </w:r>
-      <w:r>
-        <w:rPr>
-          <w:rFonts w:ascii="Latin Modern Roman" w:hAnsi="Latin Modern Roman"/>
-          <w:b w:val="false"/>
-          <w:bCs w:val="false"/>
-          <w:color w:val="00000A"/>
-          <w:sz w:val="24"/>
-          <w:szCs w:val="24"/>
-        </w:rPr>
-        <w:t xml:space="preserve"> DIALOGA Brasil: a federal social participation platform. Available from: &lt;</w:t>
+        <w:t>80 DIALOGA Brasil: a federal social participation platform. Available from: &lt;</w:t>
       </w:r>
       <w:hyperlink r:id="rId42">
         <w:r>
@@ -4484,29 +4280,7 @@
           <w:sz w:val="24"/>
           <w:szCs w:val="24"/>
         </w:rPr>
-        <w:t>8</w:t>
-      </w:r>
-      <w:r>
-        <w:rPr>
-          <w:rFonts w:ascii="Latin Modern Roman" w:hAnsi="Latin Modern Roman"/>
-          <w:b w:val="false"/>
-          <w:bCs w:val="false"/>
-          <w:color w:val="00000A"/>
-          <w:sz w:val="24"/>
-          <w:szCs w:val="24"/>
-        </w:rPr>
-        <w:t>1</w:t>
-      </w:r>
-      <w:r>
-        <w:rPr>
-          <w:rFonts w:ascii="Latin Modern Roman" w:hAnsi="Latin Modern Roman"/>
-          <w:b w:val="false"/>
-          <w:bCs w:val="false"/>
-          <w:color w:val="00000A"/>
-          <w:sz w:val="24"/>
-          <w:szCs w:val="24"/>
-        </w:rPr>
-        <w:t xml:space="preserve"> FABBRI, R. Software for online making email interaction network images, gml files and measurements. 2013. Available from: &lt;</w:t>
+        <w:t>81 FABBRI, R. Software for online making email interaction network images, gml files and measurements. 2013. Available from: &lt;</w:t>
       </w:r>
       <w:hyperlink r:id="rId43">
         <w:r>
@@ -4549,29 +4323,7 @@
           <w:sz w:val="24"/>
           <w:szCs w:val="24"/>
         </w:rPr>
-        <w:t>8</w:t>
-      </w:r>
-      <w:r>
-        <w:rPr>
-          <w:rFonts w:ascii="Latin Modern Roman" w:hAnsi="Latin Modern Roman"/>
-          <w:b w:val="false"/>
-          <w:bCs w:val="false"/>
-          <w:color w:val="00000A"/>
-          <w:sz w:val="24"/>
-          <w:szCs w:val="24"/>
-        </w:rPr>
-        <w:t>2</w:t>
-      </w:r>
-      <w:r>
-        <w:rPr>
-          <w:rFonts w:ascii="Latin Modern Roman" w:hAnsi="Latin Modern Roman"/>
-          <w:b w:val="false"/>
-          <w:bCs w:val="false"/>
-          <w:color w:val="00000A"/>
-          <w:sz w:val="24"/>
-          <w:szCs w:val="24"/>
-        </w:rPr>
-        <w:t xml:space="preserve"> BASTIAN, M. et al. Gephi: an open source software for exploring and manipulating networks. 2009. Available from: &lt;</w:t>
+        <w:t>82 BASTIAN, M. et al. Gephi: an open source software for exploring and manipulating networks. 2009. Available from: &lt;</w:t>
       </w:r>
       <w:hyperlink r:id="rId44">
         <w:r>
@@ -4614,29 +4366,7 @@
           <w:sz w:val="24"/>
           <w:szCs w:val="24"/>
         </w:rPr>
-        <w:t>8</w:t>
-      </w:r>
-      <w:r>
-        <w:rPr>
-          <w:rFonts w:ascii="Latin Modern Roman" w:hAnsi="Latin Modern Roman"/>
-          <w:b w:val="false"/>
-          <w:bCs w:val="false"/>
-          <w:color w:val="00000A"/>
-          <w:sz w:val="24"/>
-          <w:szCs w:val="24"/>
-        </w:rPr>
-        <w:t>3</w:t>
-      </w:r>
-      <w:r>
-        <w:rPr>
-          <w:rFonts w:ascii="Latin Modern Roman" w:hAnsi="Latin Modern Roman"/>
-          <w:b w:val="false"/>
-          <w:bCs w:val="false"/>
-          <w:color w:val="00000A"/>
-          <w:sz w:val="24"/>
-          <w:szCs w:val="24"/>
-        </w:rPr>
-        <w:t xml:space="preserve"> JACOMY, M. et al. Forceatlas2, a continuous graph layout algorithm for handy network visualization designed for the gephi software. </w:t>
+        <w:t xml:space="preserve">83 JACOMY, M. et al. Forceatlas2, a continuous graph layout algorithm for handy network visualization designed for the gephi software. </w:t>
       </w:r>
       <w:r>
         <w:rPr>
@@ -4676,29 +4406,7 @@
           <w:sz w:val="24"/>
           <w:szCs w:val="24"/>
         </w:rPr>
-        <w:t>8</w:t>
-      </w:r>
-      <w:r>
-        <w:rPr>
-          <w:rFonts w:ascii="Latin Modern Roman" w:hAnsi="Latin Modern Roman"/>
-          <w:b w:val="false"/>
-          <w:bCs w:val="false"/>
-          <w:color w:val="00000A"/>
-          <w:sz w:val="24"/>
-          <w:szCs w:val="24"/>
-        </w:rPr>
-        <w:t>4</w:t>
-      </w:r>
-      <w:r>
-        <w:rPr>
-          <w:rFonts w:ascii="Latin Modern Roman" w:hAnsi="Latin Modern Roman"/>
-          <w:b w:val="false"/>
-          <w:bCs w:val="false"/>
-          <w:color w:val="00000A"/>
-          <w:sz w:val="24"/>
-          <w:szCs w:val="24"/>
-        </w:rPr>
-        <w:t xml:space="preserve"> FABBRI, R.; ROCHA, P. P. Artistic elaborations over network visualizations. 2013–4. Available from: &lt;</w:t>
+        <w:t>84 FABBRI, R.; ROCHA, P. P. Artistic elaborations over network visualizations. 2013–4. Available from: &lt;</w:t>
       </w:r>
       <w:hyperlink r:id="rId45">
         <w:r>
@@ -4741,29 +4449,7 @@
           <w:sz w:val="24"/>
           <w:szCs w:val="24"/>
         </w:rPr>
-        <w:t>8</w:t>
-      </w:r>
-      <w:r>
-        <w:rPr>
-          <w:rFonts w:ascii="Latin Modern Roman" w:hAnsi="Latin Modern Roman"/>
-          <w:b w:val="false"/>
-          <w:bCs w:val="false"/>
-          <w:color w:val="00000A"/>
-          <w:sz w:val="24"/>
-          <w:szCs w:val="24"/>
-        </w:rPr>
-        <w:t>5</w:t>
-      </w:r>
-      <w:r>
-        <w:rPr>
-          <w:rFonts w:ascii="Latin Modern Roman" w:hAnsi="Latin Modern Roman"/>
-          <w:b w:val="false"/>
-          <w:bCs w:val="false"/>
-          <w:color w:val="00000A"/>
-          <w:sz w:val="24"/>
-          <w:szCs w:val="24"/>
-        </w:rPr>
-        <w:t xml:space="preserve"> FABBRI, R. Source code for the social structures live streaming screens. (networks and language features). Available from: &lt;</w:t>
+        <w:t>85 FABBRI, R. Source code for the social structures live streaming screens. (networks and language features). Available from: &lt;</w:t>
       </w:r>
       <w:hyperlink r:id="rId46">
         <w:r>
@@ -4806,29 +4492,7 @@
           <w:sz w:val="24"/>
           <w:szCs w:val="24"/>
         </w:rPr>
-        <w:t>8</w:t>
-      </w:r>
-      <w:r>
-        <w:rPr>
-          <w:rFonts w:ascii="Latin Modern Roman" w:hAnsi="Latin Modern Roman"/>
-          <w:b w:val="false"/>
-          <w:bCs w:val="false"/>
-          <w:color w:val="00000A"/>
-          <w:sz w:val="24"/>
-          <w:szCs w:val="24"/>
-        </w:rPr>
-        <w:t>6</w:t>
-      </w:r>
-      <w:r>
-        <w:rPr>
-          <w:rFonts w:ascii="Latin Modern Roman" w:hAnsi="Latin Modern Roman"/>
-          <w:b w:val="false"/>
-          <w:bCs w:val="false"/>
-          <w:color w:val="00000A"/>
-          <w:sz w:val="24"/>
-          <w:szCs w:val="24"/>
-        </w:rPr>
-        <w:t xml:space="preserve"> FABBRI, R.; OLIVEIRA JUNIOR, O. N. A simple model that explains why inequality is ubiquitous. 2017. Available from: &lt;</w:t>
+        <w:t>86 FABBRI, R.; OLIVEIRA JUNIOR, O. N. A simple model that explains why inequality is ubiquitous. 2017. Available from: &lt;</w:t>
       </w:r>
       <w:hyperlink r:id="rId47">
         <w:r>
@@ -4871,83 +4535,82 @@
         </w:rPr>
       </w:pPr>
       <w:r>
-        <w:rPr/>
-      </w:r>
-    </w:p>
-    <w:p>
-      <w:pPr>
-        <w:pStyle w:val="Normal"/>
-        <w:spacing w:lineRule="auto" w:line="216" w:before="0" w:after="170"/>
-        <w:rPr>
-          <w:rFonts w:ascii="Latin Modern Roman" w:hAnsi="Latin Modern Roman"/>
-          <w:b w:val="false"/>
-          <w:b w:val="false"/>
-          <w:bCs w:val="false"/>
-          <w:color w:val="00000A"/>
-          <w:sz w:val="24"/>
-          <w:szCs w:val="24"/>
-        </w:rPr>
-      </w:pPr>
-      <w:r>
-        <w:rPr/>
-      </w:r>
-    </w:p>
-    <w:p>
-      <w:pPr>
-        <w:pStyle w:val="Normal"/>
-        <w:spacing w:lineRule="auto" w:line="216" w:before="0" w:after="170"/>
-        <w:rPr>
-          <w:rFonts w:ascii="Latin Modern Roman" w:hAnsi="Latin Modern Roman"/>
-          <w:b w:val="false"/>
-          <w:b w:val="false"/>
-          <w:bCs w:val="false"/>
-          <w:color w:val="00000A"/>
-          <w:sz w:val="24"/>
-          <w:szCs w:val="24"/>
-        </w:rPr>
-      </w:pPr>
-      <w:r>
-        <w:rPr/>
-      </w:r>
-    </w:p>
-    <w:p>
-      <w:pPr>
-        <w:pStyle w:val="Normal"/>
-        <w:spacing w:lineRule="auto" w:line="216" w:before="0" w:after="170"/>
-        <w:rPr/>
-      </w:pPr>
-      <w:r>
-        <w:rPr>
-          <w:rFonts w:ascii="Latin Modern Roman" w:hAnsi="Latin Modern Roman"/>
-          <w:b w:val="false"/>
-          <w:bCs w:val="false"/>
-          <w:color w:val="00000A"/>
-          <w:sz w:val="24"/>
-          <w:szCs w:val="24"/>
-        </w:rPr>
-        <w:t>8</w:t>
-      </w:r>
-      <w:r>
-        <w:rPr>
-          <w:rFonts w:ascii="Latin Modern Roman" w:hAnsi="Latin Modern Roman"/>
-          <w:b w:val="false"/>
-          <w:bCs w:val="false"/>
-          <w:color w:val="00000A"/>
-          <w:sz w:val="24"/>
-          <w:szCs w:val="24"/>
-        </w:rPr>
-        <w:t>7</w:t>
-      </w:r>
-      <w:r>
-        <w:rPr>
-          <w:rFonts w:ascii="Latin Modern Roman" w:hAnsi="Latin Modern Roman"/>
-          <w:b w:val="false"/>
-          <w:bCs w:val="false"/>
-          <w:color w:val="00000A"/>
-          <w:sz w:val="24"/>
-          <w:szCs w:val="24"/>
-        </w:rPr>
-        <w:t xml:space="preserve"> FABBRI, R. Three equanimous aspects of scale-free networks. 2015. Available from: &lt;</w:t>
+        <w:rPr>
+          <w:rFonts w:ascii="Latin Modern Roman" w:hAnsi="Latin Modern Roman"/>
+          <w:b w:val="false"/>
+          <w:bCs w:val="false"/>
+          <w:color w:val="00000A"/>
+          <w:sz w:val="24"/>
+          <w:szCs w:val="24"/>
+        </w:rPr>
+      </w:r>
+    </w:p>
+    <w:p>
+      <w:pPr>
+        <w:pStyle w:val="Normal"/>
+        <w:spacing w:lineRule="auto" w:line="216" w:before="0" w:after="170"/>
+        <w:rPr>
+          <w:rFonts w:ascii="Latin Modern Roman" w:hAnsi="Latin Modern Roman"/>
+          <w:b w:val="false"/>
+          <w:b w:val="false"/>
+          <w:bCs w:val="false"/>
+          <w:color w:val="00000A"/>
+          <w:sz w:val="24"/>
+          <w:szCs w:val="24"/>
+        </w:rPr>
+      </w:pPr>
+      <w:r>
+        <w:rPr>
+          <w:rFonts w:ascii="Latin Modern Roman" w:hAnsi="Latin Modern Roman"/>
+          <w:b w:val="false"/>
+          <w:bCs w:val="false"/>
+          <w:color w:val="00000A"/>
+          <w:sz w:val="24"/>
+          <w:szCs w:val="24"/>
+        </w:rPr>
+      </w:r>
+    </w:p>
+    <w:p>
+      <w:pPr>
+        <w:pStyle w:val="Normal"/>
+        <w:spacing w:lineRule="auto" w:line="216" w:before="0" w:after="170"/>
+        <w:rPr>
+          <w:rFonts w:ascii="Latin Modern Roman" w:hAnsi="Latin Modern Roman"/>
+          <w:b w:val="false"/>
+          <w:b w:val="false"/>
+          <w:bCs w:val="false"/>
+          <w:color w:val="00000A"/>
+          <w:sz w:val="24"/>
+          <w:szCs w:val="24"/>
+        </w:rPr>
+      </w:pPr>
+      <w:r>
+        <w:rPr>
+          <w:rFonts w:ascii="Latin Modern Roman" w:hAnsi="Latin Modern Roman"/>
+          <w:b w:val="false"/>
+          <w:bCs w:val="false"/>
+          <w:color w:val="00000A"/>
+          <w:sz w:val="24"/>
+          <w:szCs w:val="24"/>
+        </w:rPr>
+      </w:r>
+    </w:p>
+    <w:p>
+      <w:pPr>
+        <w:pStyle w:val="Normal"/>
+        <w:spacing w:lineRule="auto" w:line="216" w:before="0" w:after="170"/>
+        <w:rPr/>
+      </w:pPr>
+      <w:r>
+        <w:rPr>
+          <w:rFonts w:ascii="Latin Modern Roman" w:hAnsi="Latin Modern Roman"/>
+          <w:b w:val="false"/>
+          <w:bCs w:val="false"/>
+          <w:color w:val="00000A"/>
+          <w:sz w:val="24"/>
+          <w:szCs w:val="24"/>
+        </w:rPr>
+        <w:t>87 FABBRI, R. Three equanimous aspects of scale-free networks. 2015. Available from: &lt;</w:t>
       </w:r>
       <w:hyperlink r:id="rId48">
         <w:r>
@@ -4990,29 +4653,7 @@
           <w:sz w:val="24"/>
           <w:szCs w:val="24"/>
         </w:rPr>
-        <w:t>8</w:t>
-      </w:r>
-      <w:r>
-        <w:rPr>
-          <w:rFonts w:ascii="Latin Modern Roman" w:hAnsi="Latin Modern Roman"/>
-          <w:b w:val="false"/>
-          <w:bCs w:val="false"/>
-          <w:color w:val="00000A"/>
-          <w:sz w:val="24"/>
-          <w:szCs w:val="24"/>
-        </w:rPr>
-        <w:t>8</w:t>
-      </w:r>
-      <w:r>
-        <w:rPr>
-          <w:rFonts w:ascii="Latin Modern Roman" w:hAnsi="Latin Modern Roman"/>
-          <w:b w:val="false"/>
-          <w:bCs w:val="false"/>
-          <w:color w:val="00000A"/>
-          <w:sz w:val="24"/>
-          <w:szCs w:val="24"/>
-        </w:rPr>
-        <w:t xml:space="preserve"> FABBRI, R. The algorithmic-autoregulation essay: a collective and natural focus on self-transparency. 2015. Available from: &lt;</w:t>
+        <w:t>88 FABBRI, R. The algorithmic-autoregulation essay: a collective and natural focus on self-transparency. 2015. Available from: &lt;</w:t>
       </w:r>
       <w:hyperlink r:id="rId49">
         <w:r>
@@ -5055,62 +4696,7 @@
           <w:sz w:val="24"/>
           <w:szCs w:val="24"/>
         </w:rPr>
-        <w:t>89</w:t>
-      </w:r>
-      <w:r>
-        <w:rPr>
-          <w:rFonts w:ascii="Latin Modern Roman" w:hAnsi="Latin Modern Roman"/>
-          <w:b w:val="false"/>
-          <w:bCs w:val="false"/>
-          <w:color w:val="00000A"/>
-          <w:sz w:val="24"/>
-          <w:szCs w:val="24"/>
-        </w:rPr>
-        <w:t xml:space="preserve"> FABBRI, R. Primeira ontologia do portal </w:t>
-      </w:r>
-      <w:r>
-        <w:rPr>
-          <w:rFonts w:ascii="Latin Modern Roman" w:hAnsi="Latin Modern Roman"/>
-          <w:b w:val="false"/>
-          <w:bCs w:val="false"/>
-          <w:color w:val="00000A"/>
-          <w:sz w:val="24"/>
-          <w:szCs w:val="24"/>
-        </w:rPr>
-        <w:t>f</w:t>
-      </w:r>
-      <w:r>
-        <w:rPr>
-          <w:rFonts w:ascii="Latin Modern Roman" w:hAnsi="Latin Modern Roman"/>
-          <w:b w:val="false"/>
-          <w:bCs w:val="false"/>
-          <w:color w:val="00000A"/>
-          <w:sz w:val="24"/>
-          <w:szCs w:val="24"/>
-        </w:rPr>
-        <w:t xml:space="preserve">ederal de participação social. Descrição e código OWL: </w:t>
-      </w:r>
-      <w:r>
-        <w:rPr>
-          <w:rFonts w:ascii="Latin Modern Roman" w:hAnsi="Latin Modern Roman"/>
-          <w:b w:val="false"/>
-          <w:bCs w:val="false"/>
-          <w:color w:val="00000A"/>
-          <w:sz w:val="24"/>
-          <w:szCs w:val="24"/>
-        </w:rPr>
-        <w:t>o</w:t>
-      </w:r>
-      <w:r>
-        <w:rPr>
-          <w:rFonts w:ascii="Latin Modern Roman" w:hAnsi="Latin Modern Roman"/>
-          <w:b w:val="false"/>
-          <w:bCs w:val="false"/>
-          <w:color w:val="00000A"/>
-          <w:sz w:val="24"/>
-          <w:szCs w:val="24"/>
-        </w:rPr>
-        <w:t>ntologia do ParticipaBR. 2014. Available from: &lt;</w:t>
+        <w:t>89 FABBRI, R. Primeira ontologia do portal federal de participação social. Descrição e código OWL: ontologia do ParticipaBR. 2014. Available from: &lt;</w:t>
       </w:r>
       <w:hyperlink r:id="rId50">
         <w:r>
@@ -5153,29 +4739,7 @@
           <w:sz w:val="24"/>
           <w:szCs w:val="24"/>
         </w:rPr>
-        <w:t>9</w:t>
-      </w:r>
-      <w:r>
-        <w:rPr>
-          <w:rFonts w:ascii="Latin Modern Roman" w:hAnsi="Latin Modern Roman"/>
-          <w:b w:val="false"/>
-          <w:bCs w:val="false"/>
-          <w:color w:val="00000A"/>
-          <w:sz w:val="24"/>
-          <w:szCs w:val="24"/>
-        </w:rPr>
-        <w:t>0</w:t>
-      </w:r>
-      <w:r>
-        <w:rPr>
-          <w:rFonts w:ascii="Latin Modern Roman" w:hAnsi="Latin Modern Roman"/>
-          <w:b w:val="false"/>
-          <w:bCs w:val="false"/>
-          <w:color w:val="00000A"/>
-          <w:sz w:val="24"/>
-          <w:szCs w:val="24"/>
-        </w:rPr>
-        <w:t xml:space="preserve"> FABBRI, R. Cidade democrática ontology and triplification routines. 2014. Available from: &lt;</w:t>
+        <w:t>90 FABBRI, R. Cidade democrática ontology and triplification routines. 2014. Available from: &lt;</w:t>
       </w:r>
       <w:hyperlink r:id="rId51">
         <w:r>
@@ -5218,29 +4782,7 @@
           <w:sz w:val="24"/>
           <w:szCs w:val="24"/>
         </w:rPr>
-        <w:t>9</w:t>
-      </w:r>
-      <w:r>
-        <w:rPr>
-          <w:rFonts w:ascii="Latin Modern Roman" w:hAnsi="Latin Modern Roman"/>
-          <w:b w:val="false"/>
-          <w:bCs w:val="false"/>
-          <w:color w:val="00000A"/>
-          <w:sz w:val="24"/>
-          <w:szCs w:val="24"/>
-        </w:rPr>
-        <w:t>1</w:t>
-      </w:r>
-      <w:r>
-        <w:rPr>
-          <w:rFonts w:ascii="Latin Modern Roman" w:hAnsi="Latin Modern Roman"/>
-          <w:b w:val="false"/>
-          <w:bCs w:val="false"/>
-          <w:color w:val="00000A"/>
-          <w:sz w:val="24"/>
-          <w:szCs w:val="24"/>
-        </w:rPr>
-        <w:t xml:space="preserve"> FABBRI, R. Ontologia e vocabulário da biblioteca de participação social. 2014. Available from: &lt;</w:t>
+        <w:t>91 FABBRI, R. Ontologia e vocabulário da biblioteca de participação social. 2014. Available from: &lt;</w:t>
       </w:r>
       <w:hyperlink r:id="rId52">
         <w:r>
@@ -5283,29 +4825,7 @@
           <w:sz w:val="24"/>
           <w:szCs w:val="24"/>
         </w:rPr>
-        <w:t>9</w:t>
-      </w:r>
-      <w:r>
-        <w:rPr>
-          <w:rFonts w:ascii="Latin Modern Roman" w:hAnsi="Latin Modern Roman"/>
-          <w:b w:val="false"/>
-          <w:bCs w:val="false"/>
-          <w:color w:val="00000A"/>
-          <w:sz w:val="24"/>
-          <w:szCs w:val="24"/>
-        </w:rPr>
-        <w:t>2</w:t>
-      </w:r>
-      <w:r>
-        <w:rPr>
-          <w:rFonts w:ascii="Latin Modern Roman" w:hAnsi="Latin Modern Roman"/>
-          <w:b w:val="false"/>
-          <w:bCs w:val="false"/>
-          <w:color w:val="00000A"/>
-          <w:sz w:val="24"/>
-          <w:szCs w:val="24"/>
-        </w:rPr>
-        <w:t xml:space="preserve"> FABBRI, R. Magic box social participation ontology and visualization scripts. 2015. Available from: &lt;</w:t>
+        <w:t>92 FABBRI, R. Magic box social participation ontology and visualization scripts. 2015. Available from: &lt;</w:t>
       </w:r>
       <w:hyperlink r:id="rId53">
         <w:r>
@@ -5348,29 +4868,7 @@
           <w:sz w:val="24"/>
           <w:szCs w:val="24"/>
         </w:rPr>
-        <w:t>9</w:t>
-      </w:r>
-      <w:r>
-        <w:rPr>
-          <w:rFonts w:ascii="Latin Modern Roman" w:hAnsi="Latin Modern Roman"/>
-          <w:b w:val="false"/>
-          <w:bCs w:val="false"/>
-          <w:color w:val="00000A"/>
-          <w:sz w:val="24"/>
-          <w:szCs w:val="24"/>
-        </w:rPr>
-        <w:t>3</w:t>
-      </w:r>
-      <w:r>
-        <w:rPr>
-          <w:rFonts w:ascii="Latin Modern Roman" w:hAnsi="Latin Modern Roman"/>
-          <w:b w:val="false"/>
-          <w:bCs w:val="false"/>
-          <w:color w:val="00000A"/>
-          <w:sz w:val="24"/>
-          <w:szCs w:val="24"/>
-        </w:rPr>
-        <w:t xml:space="preserve"> FABBRI, R. Ontologia do trabalho. 2015. Available from: &lt;</w:t>
+        <w:t>93 FABBRI, R. Ontologia do trabalho. 2015. Available from: &lt;</w:t>
       </w:r>
       <w:hyperlink r:id="rId54">
         <w:r>
@@ -5413,29 +4911,7 @@
           <w:sz w:val="24"/>
           <w:szCs w:val="24"/>
         </w:rPr>
-        <w:t>9</w:t>
-      </w:r>
-      <w:r>
-        <w:rPr>
-          <w:rFonts w:ascii="Latin Modern Roman" w:hAnsi="Latin Modern Roman"/>
-          <w:b w:val="false"/>
-          <w:bCs w:val="false"/>
-          <w:color w:val="00000A"/>
-          <w:sz w:val="24"/>
-          <w:szCs w:val="24"/>
-        </w:rPr>
-        <w:t>4</w:t>
-      </w:r>
-      <w:r>
-        <w:rPr>
-          <w:rFonts w:ascii="Latin Modern Roman" w:hAnsi="Latin Modern Roman"/>
-          <w:b w:val="false"/>
-          <w:bCs w:val="false"/>
-          <w:color w:val="00000A"/>
-          <w:sz w:val="24"/>
-          <w:szCs w:val="24"/>
-        </w:rPr>
-        <w:t xml:space="preserve"> FABBRI, R. ORe: Ontology of the research. 2015. Available from: &lt;</w:t>
+        <w:t>94 FABBRI, R. ORe: Ontology of the research. 2015. Available from: &lt;</w:t>
       </w:r>
       <w:hyperlink r:id="rId55">
         <w:r>
@@ -5478,51 +4954,7 @@
           <w:sz w:val="24"/>
           <w:szCs w:val="24"/>
         </w:rPr>
-        <w:t>9</w:t>
-      </w:r>
-      <w:r>
-        <w:rPr>
-          <w:rFonts w:ascii="Latin Modern Roman" w:hAnsi="Latin Modern Roman"/>
-          <w:b w:val="false"/>
-          <w:bCs w:val="false"/>
-          <w:color w:val="00000A"/>
-          <w:sz w:val="24"/>
-          <w:szCs w:val="24"/>
-        </w:rPr>
-        <w:t>5</w:t>
-      </w:r>
-      <w:r>
-        <w:rPr>
-          <w:rFonts w:ascii="Latin Modern Roman" w:hAnsi="Latin Modern Roman"/>
-          <w:b w:val="false"/>
-          <w:bCs w:val="false"/>
-          <w:color w:val="00000A"/>
-          <w:sz w:val="24"/>
-          <w:szCs w:val="24"/>
-        </w:rPr>
-        <w:t xml:space="preserve"> FABBRI, R. et al. Analise de redes sociais complexas por correio eletronico. 2013.</w:t>
-      </w:r>
-      <w:r>
-        <w:rPr>
-          <w:rFonts w:ascii="Latin Modern Roman" w:hAnsi="Latin Modern Roman"/>
-          <w:b w:val="false"/>
-          <w:bCs w:val="false"/>
-          <w:color w:val="00000A"/>
-          <w:sz w:val="24"/>
-          <w:szCs w:val="24"/>
-        </w:rPr>
-        <w:t xml:space="preserve"> In: ENCONTRO DE MODELAGEM COMPUTACIONAL, 16, 2013, Ilhéus.  Anais eletrônicos... Ilhèus: UESC, 2013. </w:t>
-      </w:r>
-      <w:r>
-        <w:rPr>
-          <w:rFonts w:ascii="Latin Modern Roman" w:hAnsi="Latin Modern Roman"/>
-          <w:b w:val="false"/>
-          <w:bCs w:val="false"/>
-          <w:color w:val="00000A"/>
-          <w:sz w:val="24"/>
-          <w:szCs w:val="24"/>
-        </w:rPr>
-        <w:t>Available from: &lt;</w:t>
+        <w:t>95 FABBRI, R. et al. Analise de redes sociais complexas por correio eletronico. 2013. In: ENCONTRO DE MODELAGEM COMPUTACIONAL, 16, 2013, Ilhéus.  Anais eletrônicos... Ilhèus: UESC, 2013. Available from: &lt;</w:t>
       </w:r>
       <w:hyperlink r:id="rId56">
         <w:r>
@@ -5565,29 +4997,7 @@
           <w:sz w:val="24"/>
           <w:szCs w:val="24"/>
         </w:rPr>
-        <w:t>9</w:t>
-      </w:r>
-      <w:r>
-        <w:rPr>
-          <w:rFonts w:ascii="Latin Modern Roman" w:hAnsi="Latin Modern Roman"/>
-          <w:b w:val="false"/>
-          <w:bCs w:val="false"/>
-          <w:color w:val="00000A"/>
-          <w:sz w:val="24"/>
-          <w:szCs w:val="24"/>
-        </w:rPr>
-        <w:t>6</w:t>
-      </w:r>
-      <w:r>
-        <w:rPr>
-          <w:rFonts w:ascii="Latin Modern Roman" w:hAnsi="Latin Modern Roman"/>
-          <w:b w:val="false"/>
-          <w:bCs w:val="false"/>
-          <w:color w:val="00000A"/>
-          <w:sz w:val="24"/>
-          <w:szCs w:val="24"/>
-        </w:rPr>
-        <w:t xml:space="preserve"> FABBRI, R. ParticipaBR context, triplification of data and example of usage. United Nations Development Programme. Available from: &lt;</w:t>
+        <w:t>96 FABBRI, R. ParticipaBR context, triplification of data and example of usage. United Nations Development Programme. Available from: &lt;</w:t>
       </w:r>
       <w:hyperlink r:id="rId57">
         <w:r>
@@ -5630,29 +5040,7 @@
           <w:sz w:val="24"/>
           <w:szCs w:val="24"/>
         </w:rPr>
-        <w:t>9</w:t>
-      </w:r>
-      <w:r>
-        <w:rPr>
-          <w:rFonts w:ascii="Latin Modern Roman" w:hAnsi="Latin Modern Roman"/>
-          <w:b w:val="false"/>
-          <w:bCs w:val="false"/>
-          <w:color w:val="00000A"/>
-          <w:sz w:val="24"/>
-          <w:szCs w:val="24"/>
-        </w:rPr>
-        <w:t>7</w:t>
-      </w:r>
-      <w:r>
-        <w:rPr>
-          <w:rFonts w:ascii="Latin Modern Roman" w:hAnsi="Latin Modern Roman"/>
-          <w:b w:val="false"/>
-          <w:bCs w:val="false"/>
-          <w:color w:val="00000A"/>
-          <w:sz w:val="24"/>
-          <w:szCs w:val="24"/>
-        </w:rPr>
-        <w:t xml:space="preserve"> FABBRI, R. Notes on reading products from other consultants. United Nations Development Programme. Available from: &lt;</w:t>
+        <w:t>97 FABBRI, R. Notes on reading products from other consultants. United Nations Development Programme. Available from: &lt;</w:t>
       </w:r>
       <w:hyperlink r:id="rId58">
         <w:r>
@@ -5695,83 +5083,57 @@
         </w:rPr>
       </w:pPr>
       <w:r>
-        <w:rPr/>
-      </w:r>
-    </w:p>
-    <w:p>
-      <w:pPr>
-        <w:pStyle w:val="Normal"/>
-        <w:spacing w:lineRule="auto" w:line="216" w:before="0" w:after="170"/>
-        <w:rPr>
-          <w:rFonts w:ascii="Latin Modern Roman" w:hAnsi="Latin Modern Roman"/>
-          <w:b w:val="false"/>
-          <w:b w:val="false"/>
-          <w:bCs w:val="false"/>
-          <w:color w:val="00000A"/>
-          <w:sz w:val="24"/>
-          <w:szCs w:val="24"/>
-        </w:rPr>
-      </w:pPr>
-      <w:r>
-        <w:rPr/>
-      </w:r>
-    </w:p>
-    <w:p>
-      <w:pPr>
-        <w:pStyle w:val="Normal"/>
-        <w:spacing w:lineRule="auto" w:line="216" w:before="0" w:after="170"/>
-        <w:rPr>
-          <w:rFonts w:ascii="Latin Modern Roman" w:hAnsi="Latin Modern Roman"/>
-          <w:b w:val="false"/>
-          <w:b w:val="false"/>
-          <w:bCs w:val="false"/>
-          <w:color w:val="00000A"/>
-          <w:sz w:val="24"/>
-          <w:szCs w:val="24"/>
-        </w:rPr>
-      </w:pPr>
-      <w:r>
-        <w:rPr/>
-      </w:r>
-    </w:p>
-    <w:p>
-      <w:pPr>
-        <w:pStyle w:val="Normal"/>
-        <w:spacing w:lineRule="auto" w:line="216" w:before="0" w:after="170"/>
-        <w:rPr/>
-      </w:pPr>
-      <w:r>
-        <w:rPr>
-          <w:rFonts w:ascii="Latin Modern Roman" w:hAnsi="Latin Modern Roman"/>
-          <w:b w:val="false"/>
-          <w:bCs w:val="false"/>
-          <w:color w:val="00000A"/>
-          <w:sz w:val="24"/>
-          <w:szCs w:val="24"/>
-        </w:rPr>
-        <w:t>9</w:t>
-      </w:r>
-      <w:r>
-        <w:rPr>
-          <w:rFonts w:ascii="Latin Modern Roman" w:hAnsi="Latin Modern Roman"/>
-          <w:b w:val="false"/>
-          <w:bCs w:val="false"/>
-          <w:color w:val="00000A"/>
-          <w:sz w:val="24"/>
-          <w:szCs w:val="24"/>
-        </w:rPr>
-        <w:t>8</w:t>
-      </w:r>
-      <w:r>
-        <w:rPr>
-          <w:rFonts w:ascii="Latin Modern Roman" w:hAnsi="Latin Modern Roman"/>
-          <w:b w:val="false"/>
-          <w:bCs w:val="false"/>
-          <w:color w:val="00000A"/>
-          <w:sz w:val="24"/>
-          <w:szCs w:val="24"/>
-        </w:rPr>
-        <w:t xml:space="preserve"> FABBRI, R. Sistematização dos usos de TI para monitoramento das redes sociais. 2014. Brazilian presidential memorandum. Available from: &lt;</w:t>
+        <w:rPr>
+          <w:rFonts w:ascii="Latin Modern Roman" w:hAnsi="Latin Modern Roman"/>
+          <w:b w:val="false"/>
+          <w:bCs w:val="false"/>
+          <w:color w:val="00000A"/>
+          <w:sz w:val="24"/>
+          <w:szCs w:val="24"/>
+        </w:rPr>
+      </w:r>
+    </w:p>
+    <w:p>
+      <w:pPr>
+        <w:pStyle w:val="Normal"/>
+        <w:spacing w:lineRule="auto" w:line="216" w:before="0" w:after="170"/>
+        <w:rPr>
+          <w:rFonts w:ascii="Latin Modern Roman" w:hAnsi="Latin Modern Roman"/>
+          <w:b w:val="false"/>
+          <w:b w:val="false"/>
+          <w:bCs w:val="false"/>
+          <w:color w:val="00000A"/>
+          <w:sz w:val="24"/>
+          <w:szCs w:val="24"/>
+        </w:rPr>
+      </w:pPr>
+      <w:r>
+        <w:rPr>
+          <w:rFonts w:ascii="Latin Modern Roman" w:hAnsi="Latin Modern Roman"/>
+          <w:b w:val="false"/>
+          <w:bCs w:val="false"/>
+          <w:color w:val="00000A"/>
+          <w:sz w:val="24"/>
+          <w:szCs w:val="24"/>
+        </w:rPr>
+      </w:r>
+    </w:p>
+    <w:p>
+      <w:pPr>
+        <w:pStyle w:val="Normal"/>
+        <w:spacing w:lineRule="auto" w:line="216" w:before="0" w:after="170"/>
+        <w:rPr/>
+      </w:pPr>
+      <w:r>
+        <w:rPr>
+          <w:rFonts w:ascii="Latin Modern Roman" w:hAnsi="Latin Modern Roman"/>
+          <w:b w:val="false"/>
+          <w:bCs w:val="false"/>
+          <w:color w:val="00000A"/>
+          <w:sz w:val="24"/>
+          <w:szCs w:val="24"/>
+        </w:rPr>
+        <w:t>98 FABBRI, R. Sistematização dos usos de TI para monitoramento das redes sociais. 2014. Brazilian presidential memorandum. Available from: &lt;</w:t>
       </w:r>
       <w:hyperlink r:id="rId59">
         <w:r>
@@ -5814,18 +5176,7 @@
           <w:sz w:val="24"/>
           <w:szCs w:val="24"/>
         </w:rPr>
-        <w:t>99</w:t>
-      </w:r>
-      <w:r>
-        <w:rPr>
-          <w:rFonts w:ascii="Latin Modern Roman" w:hAnsi="Latin Modern Roman"/>
-          <w:b w:val="false"/>
-          <w:bCs w:val="false"/>
-          <w:color w:val="00000A"/>
-          <w:sz w:val="24"/>
-          <w:szCs w:val="24"/>
-        </w:rPr>
-        <w:t xml:space="preserve"> CONSTRUÇÃO da Política e do Compromisso Nacional para a Participação Social. 2013. ParticipaBR. Available from: &lt;</w:t>
+        <w:t>99 CONSTRUÇÃO da Política e do Compromisso Nacional para a Participação Social. 2013. ParticipaBR. Available from: &lt;</w:t>
       </w:r>
       <w:hyperlink r:id="rId60">
         <w:r>
@@ -5868,29 +5219,7 @@
           <w:sz w:val="24"/>
           <w:szCs w:val="24"/>
         </w:rPr>
-        <w:t>10</w:t>
-      </w:r>
-      <w:r>
-        <w:rPr>
-          <w:rFonts w:ascii="Latin Modern Roman" w:hAnsi="Latin Modern Roman"/>
-          <w:b w:val="false"/>
-          <w:bCs w:val="false"/>
-          <w:color w:val="00000A"/>
-          <w:sz w:val="24"/>
-          <w:szCs w:val="24"/>
-        </w:rPr>
-        <w:t>0</w:t>
-      </w:r>
-      <w:r>
-        <w:rPr>
-          <w:rFonts w:ascii="Latin Modern Roman" w:hAnsi="Latin Modern Roman"/>
-          <w:b w:val="false"/>
-          <w:bCs w:val="false"/>
-          <w:color w:val="00000A"/>
-          <w:sz w:val="24"/>
-          <w:szCs w:val="24"/>
-        </w:rPr>
-        <w:t xml:space="preserve"> FABBRI, R. Scripts for analyzing the social networks considering the National Plan and Commitment for Social Participation. 2014. Available from: &lt;</w:t>
+        <w:t>100 FABBRI, R. Scripts for analyzing the social networks considering the National Plan and Commitment for Social Participation. 2014. Available from: &lt;</w:t>
       </w:r>
       <w:hyperlink r:id="rId61">
         <w:r>
@@ -5933,29 +5262,7 @@
           <w:sz w:val="24"/>
           <w:szCs w:val="24"/>
         </w:rPr>
-        <w:t>10</w:t>
-      </w:r>
-      <w:r>
-        <w:rPr>
-          <w:rFonts w:ascii="Latin Modern Roman" w:hAnsi="Latin Modern Roman"/>
-          <w:b w:val="false"/>
-          <w:bCs w:val="false"/>
-          <w:color w:val="00000A"/>
-          <w:sz w:val="24"/>
-          <w:szCs w:val="24"/>
-        </w:rPr>
-        <w:t>1</w:t>
-      </w:r>
-      <w:r>
-        <w:rPr>
-          <w:rFonts w:ascii="Latin Modern Roman" w:hAnsi="Latin Modern Roman"/>
-          <w:b w:val="false"/>
-          <w:bCs w:val="false"/>
-          <w:color w:val="00000A"/>
-          <w:sz w:val="24"/>
-          <w:szCs w:val="24"/>
-        </w:rPr>
-        <w:t xml:space="preserve"> FABBRI, R. Scripts for analyzing the Decree 8.243 of the Plan for Social Participation and a related commitment declaration. 2013. Available from: &lt;</w:t>
+        <w:t>101 FABBRI, R. Scripts for analyzing the Decree 8.243 of the Plan for Social Participation and a related commitment declaration. 2013. Available from: &lt;</w:t>
       </w:r>
       <w:hyperlink r:id="rId62">
         <w:r>
@@ -5998,29 +5305,7 @@
           <w:sz w:val="24"/>
           <w:szCs w:val="24"/>
         </w:rPr>
-        <w:t>10</w:t>
-      </w:r>
-      <w:r>
-        <w:rPr>
-          <w:rFonts w:ascii="Latin Modern Roman" w:hAnsi="Latin Modern Roman"/>
-          <w:b w:val="false"/>
-          <w:bCs w:val="false"/>
-          <w:color w:val="00000A"/>
-          <w:sz w:val="24"/>
-          <w:szCs w:val="24"/>
-        </w:rPr>
-        <w:t>2</w:t>
-      </w:r>
-      <w:r>
-        <w:rPr>
-          <w:rFonts w:ascii="Latin Modern Roman" w:hAnsi="Latin Modern Roman"/>
-          <w:b w:val="false"/>
-          <w:bCs w:val="false"/>
-          <w:color w:val="00000A"/>
-          <w:sz w:val="24"/>
-          <w:szCs w:val="24"/>
-        </w:rPr>
-        <w:t xml:space="preserve"> 2 instâncias federais de participação social: caracterização, observações e possibilidades (PNPS e CNPS). 2013. Available from: &lt;</w:t>
+        <w:t>102 2 instâncias federais de participação social: caracterização, observações e possibilidades (PNPS e CNPS). 2013. Available from: &lt;</w:t>
       </w:r>
       <w:hyperlink r:id="rId63">
         <w:r>
@@ -6063,29 +5348,7 @@
           <w:sz w:val="24"/>
           <w:szCs w:val="24"/>
         </w:rPr>
-        <w:t>10</w:t>
-      </w:r>
-      <w:r>
-        <w:rPr>
-          <w:rFonts w:ascii="Latin Modern Roman" w:hAnsi="Latin Modern Roman"/>
-          <w:b w:val="false"/>
-          <w:bCs w:val="false"/>
-          <w:color w:val="00000A"/>
-          <w:sz w:val="24"/>
-          <w:szCs w:val="24"/>
-        </w:rPr>
-        <w:t>3</w:t>
-      </w:r>
-      <w:r>
-        <w:rPr>
-          <w:rFonts w:ascii="Latin Modern Roman" w:hAnsi="Latin Modern Roman"/>
-          <w:b w:val="false"/>
-          <w:bCs w:val="false"/>
-          <w:color w:val="00000A"/>
-          <w:sz w:val="24"/>
-          <w:szCs w:val="24"/>
-        </w:rPr>
-        <w:t xml:space="preserve"> FABBRI, R; ROCHA, R. Temporal: an online gadget for network visualization data from civil organizations (Siconv data). Available from: &lt;</w:t>
+        <w:t>103 FABBRI, R; ROCHA, R. Temporal: an online gadget for network visualization data from civil organizations (Siconv data). Available from: &lt;</w:t>
       </w:r>
       <w:hyperlink r:id="rId64">
         <w:r>
@@ -6128,29 +5391,7 @@
           <w:sz w:val="24"/>
           <w:szCs w:val="24"/>
         </w:rPr>
-        <w:t>10</w:t>
-      </w:r>
-      <w:r>
-        <w:rPr>
-          <w:rFonts w:ascii="Latin Modern Roman" w:hAnsi="Latin Modern Roman"/>
-          <w:b w:val="false"/>
-          <w:bCs w:val="false"/>
-          <w:color w:val="00000A"/>
-          <w:sz w:val="24"/>
-          <w:szCs w:val="24"/>
-        </w:rPr>
-        <w:t>4</w:t>
-      </w:r>
-      <w:r>
-        <w:rPr>
-          <w:rFonts w:ascii="Latin Modern Roman" w:hAnsi="Latin Modern Roman"/>
-          <w:b w:val="false"/>
-          <w:bCs w:val="false"/>
-          <w:color w:val="00000A"/>
-          <w:sz w:val="24"/>
-          <w:szCs w:val="24"/>
-        </w:rPr>
-        <w:t xml:space="preserve"> FABBRI, R. A small gadget for public voting through Twitter. 2014. Available from: &lt;</w:t>
+        <w:t>104 FABBRI, R. A small gadget for public voting through Twitter. 2014. Available from: &lt;</w:t>
       </w:r>
       <w:hyperlink r:id="rId65">
         <w:r>
@@ -6193,51 +5434,7 @@
           <w:sz w:val="24"/>
           <w:szCs w:val="24"/>
         </w:rPr>
-        <w:t>10</w:t>
-      </w:r>
-      <w:r>
-        <w:rPr>
-          <w:rFonts w:ascii="Latin Modern Roman" w:hAnsi="Latin Modern Roman"/>
-          <w:b w:val="false"/>
-          <w:bCs w:val="false"/>
-          <w:color w:val="00000A"/>
-          <w:sz w:val="24"/>
-          <w:szCs w:val="24"/>
-        </w:rPr>
-        <w:t>5</w:t>
-      </w:r>
-      <w:r>
-        <w:rPr>
-          <w:rFonts w:ascii="Latin Modern Roman" w:hAnsi="Latin Modern Roman"/>
-          <w:b w:val="false"/>
-          <w:bCs w:val="false"/>
-          <w:color w:val="00000A"/>
-          <w:sz w:val="24"/>
-          <w:szCs w:val="24"/>
-        </w:rPr>
-        <w:t xml:space="preserve"> L</w:t>
-      </w:r>
-      <w:r>
-        <w:rPr>
-          <w:rFonts w:ascii="Latin Modern Roman" w:hAnsi="Latin Modern Roman"/>
-          <w:b w:val="false"/>
-          <w:bCs w:val="false"/>
-          <w:color w:val="00000A"/>
-          <w:sz w:val="24"/>
-          <w:szCs w:val="24"/>
-        </w:rPr>
-        <w:t>INKED</w:t>
-      </w:r>
-      <w:r>
-        <w:rPr>
-          <w:rFonts w:ascii="Latin Modern Roman" w:hAnsi="Latin Modern Roman"/>
-          <w:b w:val="false"/>
-          <w:bCs w:val="false"/>
-          <w:color w:val="00000A"/>
-          <w:sz w:val="24"/>
-          <w:szCs w:val="24"/>
-        </w:rPr>
-        <w:t xml:space="preserve"> data from the Rio de Janeiro Art Museum (MAR) collection. 2015.  Available from: &lt;</w:t>
+        <w:t>105 LINKED data from the Rio de Janeiro Art Museum (MAR) collection. 2015.  Available from: &lt;</w:t>
       </w:r>
       <w:hyperlink r:id="rId66">
         <w:r>
@@ -6280,29 +5477,7 @@
           <w:sz w:val="24"/>
           <w:szCs w:val="24"/>
         </w:rPr>
-        <w:t>10</w:t>
-      </w:r>
-      <w:r>
-        <w:rPr>
-          <w:rFonts w:ascii="Latin Modern Roman" w:hAnsi="Latin Modern Roman"/>
-          <w:b w:val="false"/>
-          <w:bCs w:val="false"/>
-          <w:color w:val="00000A"/>
-          <w:sz w:val="24"/>
-          <w:szCs w:val="24"/>
-        </w:rPr>
-        <w:t>6</w:t>
-      </w:r>
-      <w:r>
-        <w:rPr>
-          <w:rFonts w:ascii="Latin Modern Roman" w:hAnsi="Latin Modern Roman"/>
-          <w:b w:val="false"/>
-          <w:bCs w:val="false"/>
-          <w:color w:val="00000A"/>
-          <w:sz w:val="24"/>
-          <w:szCs w:val="24"/>
-        </w:rPr>
-        <w:t xml:space="preserve"> Renato Fabbri Lattes curriculum page. 2016. Available from: &lt;</w:t>
+        <w:t>106 Renato Fabbri Lattes curriculum page. 2016. Available from: &lt;</w:t>
       </w:r>
       <w:hyperlink r:id="rId67">
         <w:r>
@@ -6345,113 +5520,25 @@
           <w:sz w:val="24"/>
           <w:szCs w:val="24"/>
         </w:rPr>
-        <w:t>10</w:t>
-      </w:r>
-      <w:r>
-        <w:rPr>
-          <w:rFonts w:ascii="Latin Modern Roman" w:hAnsi="Latin Modern Roman"/>
-          <w:b w:val="false"/>
-          <w:bCs w:val="false"/>
-          <w:color w:val="00000A"/>
-          <w:sz w:val="24"/>
-          <w:szCs w:val="24"/>
-        </w:rPr>
-        <w:t>7</w:t>
-      </w:r>
-      <w:r>
-        <w:rPr>
-          <w:rFonts w:ascii="Latin Modern Roman" w:hAnsi="Latin Modern Roman"/>
-          <w:b w:val="false"/>
-          <w:bCs w:val="false"/>
-          <w:color w:val="00000A"/>
-          <w:sz w:val="24"/>
-          <w:szCs w:val="24"/>
-        </w:rPr>
-        <w:t xml:space="preserve"> FABBRI, R.; PENALVA, D.; PISANI, M. M. Art, technology and politics: perspectives from complex networks.  </w:t>
-      </w:r>
-      <w:r>
-        <w:rPr>
-          <w:rFonts w:ascii="Latin Modern Roman" w:hAnsi="Latin Modern Roman"/>
-          <w:b w:val="false"/>
-          <w:bCs w:val="false"/>
-          <w:color w:val="00000A"/>
-          <w:sz w:val="24"/>
-          <w:szCs w:val="24"/>
-        </w:rPr>
-        <w:t xml:space="preserve"> In: SIMPÓSIO HOMENAGEM AOS 50 ANOS DE O HOMEM UNIDIMENSIONAL, DE HERBERT MARCUSE, 2014, Santo André: UFABC</w:t>
-      </w:r>
-      <w:r>
-        <w:rPr>
-          <w:rFonts w:ascii="Latin Modern Roman" w:hAnsi="Latin Modern Roman"/>
-          <w:b w:val="false"/>
-          <w:bCs w:val="false"/>
-          <w:color w:val="00000A"/>
-          <w:sz w:val="24"/>
-          <w:szCs w:val="24"/>
-        </w:rPr>
-        <w:t>. 2014.</w:t>
-      </w:r>
-    </w:p>
-    <w:p>
-      <w:pPr>
-        <w:pStyle w:val="Normal"/>
-        <w:spacing w:lineRule="auto" w:line="216" w:before="0" w:after="170"/>
-        <w:rPr/>
-      </w:pPr>
-      <w:r>
-        <w:rPr>
-          <w:rFonts w:ascii="Latin Modern Roman" w:hAnsi="Latin Modern Roman"/>
-          <w:b w:val="false"/>
-          <w:bCs w:val="false"/>
-          <w:color w:val="00000A"/>
-          <w:sz w:val="24"/>
-          <w:szCs w:val="24"/>
-        </w:rPr>
-        <w:t>10</w:t>
-      </w:r>
-      <w:r>
-        <w:rPr>
-          <w:rFonts w:ascii="Latin Modern Roman" w:hAnsi="Latin Modern Roman"/>
-          <w:b w:val="false"/>
-          <w:bCs w:val="false"/>
-          <w:color w:val="00000A"/>
-          <w:sz w:val="24"/>
-          <w:szCs w:val="24"/>
-        </w:rPr>
-        <w:t>8</w:t>
-      </w:r>
-      <w:r>
-        <w:rPr>
-          <w:rFonts w:ascii="Latin Modern Roman" w:hAnsi="Latin Modern Roman"/>
-          <w:b w:val="false"/>
-          <w:bCs w:val="false"/>
-          <w:color w:val="00000A"/>
-          <w:sz w:val="24"/>
-          <w:szCs w:val="24"/>
-        </w:rPr>
-        <w:t xml:space="preserve"> FABBRI, R. Workshop in complex networks. 2016.</w:t>
-      </w:r>
-      <w:r>
-        <w:rPr>
-          <w:rFonts w:ascii="Latin Modern Roman" w:hAnsi="Latin Modern Roman"/>
-          <w:b w:val="false"/>
-          <w:bCs w:val="false"/>
-          <w:color w:val="00000A"/>
-          <w:sz w:val="24"/>
-          <w:szCs w:val="24"/>
-        </w:rPr>
-        <w:t xml:space="preserve"> In: INTERNATIONAL SYMPOSIUM OF CRITICAL THEORY, 2., 2016, Sobral: UFC.</w:t>
-      </w:r>
-      <w:r>
-        <w:rPr>
-          <w:rFonts w:ascii="Latin Modern Roman" w:hAnsi="Latin Modern Roman"/>
-          <w:b w:val="false"/>
-          <w:bCs w:val="false"/>
-          <w:color w:val="00000A"/>
-          <w:sz w:val="24"/>
-          <w:szCs w:val="24"/>
-        </w:rPr>
-        <w:t xml:space="preserve"> Available from: &lt;</w:t>
+        <w:t>107 FABBRI, R.; PENALVA, D.; PISANI, M. M. Art, technology and politics: perspectives from complex networks.   In: SIMPÓSIO HOMENAGEM AOS 50 ANOS DE O HOMEM UNIDIMENSIONAL, DE HERBERT MARCUSE, 2014, Santo André: UFABC. 2014.</w:t>
+      </w:r>
+    </w:p>
+    <w:p>
+      <w:pPr>
+        <w:pStyle w:val="Normal"/>
+        <w:spacing w:lineRule="auto" w:line="216" w:before="0" w:after="170"/>
+        <w:rPr/>
+      </w:pPr>
+      <w:r>
+        <w:rPr>
+          <w:rFonts w:ascii="Latin Modern Roman" w:hAnsi="Latin Modern Roman"/>
+          <w:b w:val="false"/>
+          <w:bCs w:val="false"/>
+          <w:color w:val="00000A"/>
+          <w:sz w:val="24"/>
+          <w:szCs w:val="24"/>
+        </w:rPr>
+        <w:t>108 FABBRI, R. Workshop in complex networks. 2016. In: INTERNATIONAL SYMPOSIUM OF CRITICAL THEORY, 2., 2016, Sobral: UFC. Available from: &lt;</w:t>
       </w:r>
       <w:hyperlink r:id="rId68">
         <w:r>
@@ -6494,83 +5581,57 @@
         </w:rPr>
       </w:pPr>
       <w:r>
-        <w:rPr/>
-      </w:r>
-    </w:p>
-    <w:p>
-      <w:pPr>
-        <w:pStyle w:val="Normal"/>
-        <w:spacing w:lineRule="auto" w:line="216" w:before="0" w:after="170"/>
-        <w:rPr>
-          <w:rFonts w:ascii="Latin Modern Roman" w:hAnsi="Latin Modern Roman"/>
-          <w:b w:val="false"/>
-          <w:b w:val="false"/>
-          <w:bCs w:val="false"/>
-          <w:color w:val="00000A"/>
-          <w:sz w:val="24"/>
-          <w:szCs w:val="24"/>
-        </w:rPr>
-      </w:pPr>
-      <w:r>
-        <w:rPr/>
-      </w:r>
-    </w:p>
-    <w:p>
-      <w:pPr>
-        <w:pStyle w:val="Normal"/>
-        <w:spacing w:lineRule="auto" w:line="216" w:before="0" w:after="170"/>
-        <w:rPr>
-          <w:rFonts w:ascii="Latin Modern Roman" w:hAnsi="Latin Modern Roman"/>
-          <w:b w:val="false"/>
-          <w:b w:val="false"/>
-          <w:bCs w:val="false"/>
-          <w:color w:val="00000A"/>
-          <w:sz w:val="24"/>
-          <w:szCs w:val="24"/>
-        </w:rPr>
-      </w:pPr>
-      <w:r>
-        <w:rPr/>
-      </w:r>
-    </w:p>
-    <w:p>
-      <w:pPr>
-        <w:pStyle w:val="Normal"/>
-        <w:spacing w:lineRule="auto" w:line="216" w:before="0" w:after="170"/>
-        <w:rPr/>
-      </w:pPr>
-      <w:r>
-        <w:rPr>
-          <w:rFonts w:ascii="Latin Modern Roman" w:hAnsi="Latin Modern Roman"/>
-          <w:b w:val="false"/>
-          <w:bCs w:val="false"/>
-          <w:color w:val="00000A"/>
-          <w:sz w:val="24"/>
-          <w:szCs w:val="24"/>
-        </w:rPr>
-        <w:t>1</w:t>
-      </w:r>
-      <w:r>
-        <w:rPr>
-          <w:rFonts w:ascii="Latin Modern Roman" w:hAnsi="Latin Modern Roman"/>
-          <w:b w:val="false"/>
-          <w:bCs w:val="false"/>
-          <w:color w:val="00000A"/>
-          <w:sz w:val="24"/>
-          <w:szCs w:val="24"/>
-        </w:rPr>
-        <w:t>09</w:t>
-      </w:r>
-      <w:r>
-        <w:rPr>
-          <w:rFonts w:ascii="Latin Modern Roman" w:hAnsi="Latin Modern Roman"/>
-          <w:b w:val="false"/>
-          <w:bCs w:val="false"/>
-          <w:color w:val="00000A"/>
-          <w:sz w:val="24"/>
-          <w:szCs w:val="24"/>
-        </w:rPr>
-        <w:t xml:space="preserve">  FABBRI, R. Análise em ação para redes sociais (Govern Art). Available from: &lt;</w:t>
+        <w:rPr>
+          <w:rFonts w:ascii="Latin Modern Roman" w:hAnsi="Latin Modern Roman"/>
+          <w:b w:val="false"/>
+          <w:bCs w:val="false"/>
+          <w:color w:val="00000A"/>
+          <w:sz w:val="24"/>
+          <w:szCs w:val="24"/>
+        </w:rPr>
+      </w:r>
+    </w:p>
+    <w:p>
+      <w:pPr>
+        <w:pStyle w:val="Normal"/>
+        <w:spacing w:lineRule="auto" w:line="216" w:before="0" w:after="170"/>
+        <w:rPr>
+          <w:rFonts w:ascii="Latin Modern Roman" w:hAnsi="Latin Modern Roman"/>
+          <w:b w:val="false"/>
+          <w:b w:val="false"/>
+          <w:bCs w:val="false"/>
+          <w:color w:val="00000A"/>
+          <w:sz w:val="24"/>
+          <w:szCs w:val="24"/>
+        </w:rPr>
+      </w:pPr>
+      <w:r>
+        <w:rPr>
+          <w:rFonts w:ascii="Latin Modern Roman" w:hAnsi="Latin Modern Roman"/>
+          <w:b w:val="false"/>
+          <w:bCs w:val="false"/>
+          <w:color w:val="00000A"/>
+          <w:sz w:val="24"/>
+          <w:szCs w:val="24"/>
+        </w:rPr>
+      </w:r>
+    </w:p>
+    <w:p>
+      <w:pPr>
+        <w:pStyle w:val="Normal"/>
+        <w:spacing w:lineRule="auto" w:line="216" w:before="0" w:after="170"/>
+        <w:rPr/>
+      </w:pPr>
+      <w:r>
+        <w:rPr>
+          <w:rFonts w:ascii="Latin Modern Roman" w:hAnsi="Latin Modern Roman"/>
+          <w:b w:val="false"/>
+          <w:bCs w:val="false"/>
+          <w:color w:val="00000A"/>
+          <w:sz w:val="24"/>
+          <w:szCs w:val="24"/>
+        </w:rPr>
+        <w:t>109  FABBRI, R. Análise em ação para redes sociais (Govern Art). Available from: &lt;</w:t>
       </w:r>
       <w:hyperlink r:id="rId69">
         <w:r>
@@ -6613,91 +5674,25 @@
           <w:sz w:val="24"/>
           <w:szCs w:val="24"/>
         </w:rPr>
-        <w:t>11</w:t>
-      </w:r>
-      <w:r>
-        <w:rPr>
-          <w:rFonts w:ascii="Latin Modern Roman" w:hAnsi="Latin Modern Roman"/>
-          <w:b w:val="false"/>
-          <w:bCs w:val="false"/>
-          <w:color w:val="00000A"/>
-          <w:sz w:val="24"/>
-          <w:szCs w:val="24"/>
-        </w:rPr>
-        <w:t>0</w:t>
-      </w:r>
-      <w:r>
-        <w:rPr>
-          <w:rFonts w:ascii="Latin Modern Roman" w:hAnsi="Latin Modern Roman"/>
-          <w:b w:val="false"/>
-          <w:bCs w:val="false"/>
-          <w:color w:val="00000A"/>
-          <w:sz w:val="24"/>
-          <w:szCs w:val="24"/>
-        </w:rPr>
-        <w:t xml:space="preserve"> RILKE, R. M. Primal sound &amp; other prose pieces. </w:t>
-      </w:r>
-      <w:r>
-        <w:rPr>
-          <w:rFonts w:ascii="Latin Modern Roman" w:hAnsi="Latin Modern Roman"/>
-          <w:b w:val="false"/>
-          <w:bCs w:val="false"/>
-          <w:color w:val="00000A"/>
-          <w:sz w:val="24"/>
-          <w:szCs w:val="24"/>
-        </w:rPr>
-        <w:t>Madison:</w:t>
-      </w:r>
-      <w:r>
-        <w:rPr>
-          <w:rFonts w:ascii="Latin Modern Roman" w:hAnsi="Latin Modern Roman"/>
-          <w:b w:val="false"/>
-          <w:bCs w:val="false"/>
-          <w:color w:val="00000A"/>
-          <w:sz w:val="24"/>
-          <w:szCs w:val="24"/>
-        </w:rPr>
-        <w:t xml:space="preserve"> The Cummington press, 1943.</w:t>
-      </w:r>
-    </w:p>
-    <w:p>
-      <w:pPr>
-        <w:pStyle w:val="Normal"/>
-        <w:spacing w:lineRule="auto" w:line="216" w:before="0" w:after="170"/>
-        <w:rPr/>
-      </w:pPr>
-      <w:r>
-        <w:rPr>
-          <w:rFonts w:ascii="Latin Modern Roman" w:hAnsi="Latin Modern Roman"/>
-          <w:b w:val="false"/>
-          <w:bCs w:val="false"/>
-          <w:color w:val="00000A"/>
-          <w:sz w:val="24"/>
-          <w:szCs w:val="24"/>
-        </w:rPr>
-        <w:t>11</w:t>
-      </w:r>
-      <w:r>
-        <w:rPr>
-          <w:rFonts w:ascii="Latin Modern Roman" w:hAnsi="Latin Modern Roman"/>
-          <w:b w:val="false"/>
-          <w:bCs w:val="false"/>
-          <w:color w:val="00000A"/>
-          <w:sz w:val="24"/>
-          <w:szCs w:val="24"/>
-        </w:rPr>
-        <w:t>1</w:t>
-      </w:r>
-      <w:r>
-        <w:rPr>
-          <w:rFonts w:ascii="Latin Modern Roman" w:hAnsi="Latin Modern Roman"/>
-          <w:b w:val="false"/>
-          <w:bCs w:val="false"/>
-          <w:color w:val="00000A"/>
-          <w:sz w:val="24"/>
-          <w:szCs w:val="24"/>
-        </w:rPr>
-        <w:t xml:space="preserve"> FABBRI, R. O pensamento ideal: uma descrição física do pensamento. 2013. Available from: &lt;</w:t>
+        <w:t>110 RILKE, R. M. Primal sound &amp; other prose pieces. Madison: The Cummington press, 1943.</w:t>
+      </w:r>
+    </w:p>
+    <w:p>
+      <w:pPr>
+        <w:pStyle w:val="Normal"/>
+        <w:spacing w:lineRule="auto" w:line="216" w:before="0" w:after="170"/>
+        <w:rPr/>
+      </w:pPr>
+      <w:r>
+        <w:rPr>
+          <w:rFonts w:ascii="Latin Modern Roman" w:hAnsi="Latin Modern Roman"/>
+          <w:b w:val="false"/>
+          <w:bCs w:val="false"/>
+          <w:color w:val="00000A"/>
+          <w:sz w:val="24"/>
+          <w:szCs w:val="24"/>
+        </w:rPr>
+        <w:t>111 FABBRI, R. O pensamento ideal: uma descrição física do pensamento. 2013. Available from: &lt;</w:t>
       </w:r>
       <w:hyperlink r:id="rId70">
         <w:r>
@@ -6740,29 +5735,7 @@
           <w:sz w:val="24"/>
           <w:szCs w:val="24"/>
         </w:rPr>
-        <w:t>11</w:t>
-      </w:r>
-      <w:r>
-        <w:rPr>
-          <w:rFonts w:ascii="Latin Modern Roman" w:hAnsi="Latin Modern Roman"/>
-          <w:b w:val="false"/>
-          <w:bCs w:val="false"/>
-          <w:color w:val="00000A"/>
-          <w:sz w:val="24"/>
-          <w:szCs w:val="24"/>
-        </w:rPr>
-        <w:t>2</w:t>
-      </w:r>
-      <w:r>
-        <w:rPr>
-          <w:rFonts w:ascii="Latin Modern Roman" w:hAnsi="Latin Modern Roman"/>
-          <w:b w:val="false"/>
-          <w:bCs w:val="false"/>
-          <w:color w:val="00000A"/>
-          <w:sz w:val="24"/>
-          <w:szCs w:val="24"/>
-        </w:rPr>
-        <w:t xml:space="preserve"> FABBRI, R. Crowdfunding and discussions about the analysis of Brazilian networks related to free culture. 2013. Available from: &lt;</w:t>
+        <w:t>112 FABBRI, R. Crowdfunding and discussions about the analysis of Brazilian networks related to free culture. 2013. Available from: &lt;</w:t>
       </w:r>
       <w:hyperlink r:id="rId71">
         <w:r>
@@ -6805,29 +5778,7 @@
           <w:sz w:val="24"/>
           <w:szCs w:val="24"/>
         </w:rPr>
-        <w:t>11</w:t>
-      </w:r>
-      <w:r>
-        <w:rPr>
-          <w:rFonts w:ascii="Latin Modern Roman" w:hAnsi="Latin Modern Roman"/>
-          <w:b w:val="false"/>
-          <w:bCs w:val="false"/>
-          <w:color w:val="00000A"/>
-          <w:sz w:val="24"/>
-          <w:szCs w:val="24"/>
-        </w:rPr>
-        <w:t>3</w:t>
-      </w:r>
-      <w:r>
-        <w:rPr>
-          <w:rFonts w:ascii="Latin Modern Roman" w:hAnsi="Latin Modern Roman"/>
-          <w:b w:val="false"/>
-          <w:bCs w:val="false"/>
-          <w:color w:val="00000A"/>
-          <w:sz w:val="24"/>
-          <w:szCs w:val="24"/>
-        </w:rPr>
-        <w:t xml:space="preserve"> FABBRI, R. Complex networks and natural language processing collection and diffusion of information and goods. 2013. Available from: &lt;</w:t>
+        <w:t>113 FABBRI, R. Complex networks and natural language processing collection and diffusion of information and goods. 2013. Available from: &lt;</w:t>
       </w:r>
       <w:hyperlink r:id="rId72">
         <w:r>
@@ -6870,29 +5821,7 @@
           <w:sz w:val="24"/>
           <w:szCs w:val="24"/>
         </w:rPr>
-        <w:t>11</w:t>
-      </w:r>
-      <w:r>
-        <w:rPr>
-          <w:rFonts w:ascii="Latin Modern Roman" w:hAnsi="Latin Modern Roman"/>
-          <w:b w:val="false"/>
-          <w:bCs w:val="false"/>
-          <w:color w:val="00000A"/>
-          <w:sz w:val="24"/>
-          <w:szCs w:val="24"/>
-        </w:rPr>
-        <w:t>4</w:t>
-      </w:r>
-      <w:r>
-        <w:rPr>
-          <w:rFonts w:ascii="Latin Modern Roman" w:hAnsi="Latin Modern Roman"/>
-          <w:b w:val="false"/>
-          <w:bCs w:val="false"/>
-          <w:color w:val="00000A"/>
-          <w:sz w:val="24"/>
-          <w:szCs w:val="24"/>
-        </w:rPr>
-        <w:t xml:space="preserve"> FABBRI, R. Nuvens cognitivas e a unificação da espécie humana. 2014. Available from: &lt;</w:t>
+        <w:t>114 FABBRI, R. Nuvens cognitivas e a unificação da espécie humana. 2014. Available from: &lt;</w:t>
       </w:r>
       <w:hyperlink r:id="rId73">
         <w:r>
@@ -6960,29 +5889,7 @@
           <w:sz w:val="24"/>
           <w:szCs w:val="24"/>
         </w:rPr>
-        <w:t>11</w:t>
-      </w:r>
-      <w:r>
-        <w:rPr>
-          <w:rFonts w:ascii="Latin Modern Roman" w:hAnsi="Latin Modern Roman"/>
-          <w:b w:val="false"/>
-          <w:bCs w:val="false"/>
-          <w:color w:val="00000A"/>
-          <w:sz w:val="24"/>
-          <w:szCs w:val="24"/>
-        </w:rPr>
-        <w:t>5</w:t>
-      </w:r>
-      <w:r>
-        <w:rPr>
-          <w:rFonts w:ascii="Latin Modern Roman" w:hAnsi="Latin Modern Roman"/>
-          <w:b w:val="false"/>
-          <w:bCs w:val="false"/>
-          <w:color w:val="00000A"/>
-          <w:sz w:val="24"/>
-          <w:szCs w:val="24"/>
-        </w:rPr>
-        <w:t xml:space="preserve"> FABBRI, R. Minimal algorithmic autoregulation interface for displaying shouts. 2012. Available from: &lt;</w:t>
+        <w:t>115 FABBRI, R. Minimal algorithmic autoregulation interface for displaying shouts. 2012. Available from: &lt;</w:t>
       </w:r>
       <w:hyperlink r:id="rId75">
         <w:r>
@@ -7025,29 +5932,7 @@
           <w:sz w:val="24"/>
           <w:szCs w:val="24"/>
         </w:rPr>
-        <w:t>11</w:t>
-      </w:r>
-      <w:r>
-        <w:rPr>
-          <w:rFonts w:ascii="Latin Modern Roman" w:hAnsi="Latin Modern Roman"/>
-          <w:b w:val="false"/>
-          <w:bCs w:val="false"/>
-          <w:color w:val="00000A"/>
-          <w:sz w:val="24"/>
-          <w:szCs w:val="24"/>
-        </w:rPr>
-        <w:t>6</w:t>
-      </w:r>
-      <w:r>
-        <w:rPr>
-          <w:rFonts w:ascii="Latin Modern Roman" w:hAnsi="Latin Modern Roman"/>
-          <w:b w:val="false"/>
-          <w:bCs w:val="false"/>
-          <w:color w:val="00000A"/>
-          <w:sz w:val="24"/>
-          <w:szCs w:val="24"/>
-        </w:rPr>
-        <w:t xml:space="preserve"> FABBRI, R. Homepage. 2015.  Available from: &lt;</w:t>
+        <w:t>116 FABBRI, R. Homepage. 2015.  Available from: &lt;</w:t>
       </w:r>
       <w:hyperlink r:id="rId76">
         <w:r>
@@ -7090,29 +5975,7 @@
           <w:sz w:val="24"/>
           <w:szCs w:val="24"/>
         </w:rPr>
-        <w:t>11</w:t>
-      </w:r>
-      <w:r>
-        <w:rPr>
-          <w:rFonts w:ascii="Latin Modern Roman" w:hAnsi="Latin Modern Roman"/>
-          <w:b w:val="false"/>
-          <w:bCs w:val="false"/>
-          <w:color w:val="00000A"/>
-          <w:sz w:val="24"/>
-          <w:szCs w:val="24"/>
-        </w:rPr>
-        <w:t>7</w:t>
-      </w:r>
-      <w:r>
-        <w:rPr>
-          <w:rFonts w:ascii="Latin Modern Roman" w:hAnsi="Latin Modern Roman"/>
-          <w:b w:val="false"/>
-          <w:bCs w:val="false"/>
-          <w:color w:val="00000A"/>
-          <w:sz w:val="24"/>
-          <w:szCs w:val="24"/>
-        </w:rPr>
-        <w:t xml:space="preserve"> FABBRI, R. A document reporting the progressive diffusion of information from peripherals to hubs. 2013. Available from: &lt;</w:t>
+        <w:t>117 FABBRI, R. A document reporting the progressive diffusion of information from peripherals to hubs. 2013. Available from: &lt;</w:t>
       </w:r>
       <w:hyperlink r:id="rId77">
         <w:r>
@@ -7155,29 +6018,7 @@
           <w:sz w:val="24"/>
           <w:szCs w:val="24"/>
         </w:rPr>
-        <w:t>11</w:t>
-      </w:r>
-      <w:r>
-        <w:rPr>
-          <w:rFonts w:ascii="Latin Modern Roman" w:hAnsi="Latin Modern Roman"/>
-          <w:b w:val="false"/>
-          <w:bCs w:val="false"/>
-          <w:color w:val="00000A"/>
-          <w:sz w:val="24"/>
-          <w:szCs w:val="24"/>
-        </w:rPr>
-        <w:t>8</w:t>
-      </w:r>
-      <w:r>
-        <w:rPr>
-          <w:rFonts w:ascii="Latin Modern Roman" w:hAnsi="Latin Modern Roman"/>
-          <w:b w:val="false"/>
-          <w:bCs w:val="false"/>
-          <w:color w:val="00000A"/>
-          <w:sz w:val="24"/>
-          <w:szCs w:val="24"/>
-        </w:rPr>
-        <w:t xml:space="preserve"> FABBRI, R. Notes, data and a preliminary analysis script of a massive Facebook tagging social experiment. 2015. Available from: &lt;</w:t>
+        <w:t>118 FABBRI, R. Notes, data and a preliminary analysis script of a massive Facebook tagging social experiment. 2015. Available from: &lt;</w:t>
       </w:r>
       <w:hyperlink r:id="rId78">
         <w:r>
@@ -7220,29 +6061,7 @@
           <w:sz w:val="24"/>
           <w:szCs w:val="24"/>
         </w:rPr>
-        <w:t>1</w:t>
-      </w:r>
-      <w:r>
-        <w:rPr>
-          <w:rFonts w:ascii="Latin Modern Roman" w:hAnsi="Latin Modern Roman"/>
-          <w:b w:val="false"/>
-          <w:bCs w:val="false"/>
-          <w:color w:val="00000A"/>
-          <w:sz w:val="24"/>
-          <w:szCs w:val="24"/>
-        </w:rPr>
-        <w:t>19</w:t>
-      </w:r>
-      <w:r>
-        <w:rPr>
-          <w:rFonts w:ascii="Latin Modern Roman" w:hAnsi="Latin Modern Roman"/>
-          <w:b w:val="false"/>
-          <w:bCs w:val="false"/>
-          <w:color w:val="00000A"/>
-          <w:sz w:val="24"/>
-          <w:szCs w:val="24"/>
-        </w:rPr>
-        <w:t xml:space="preserve"> FABBRI, R. SERVDDCR: sociedade e estado em reunião virtual para a democracia direta ou conectiva ou rolezinho. 2014. Available from: &lt;</w:t>
+        <w:t>119 FABBRI, R. SERVDDCR: sociedade e estado em reunião virtual para a democracia direta ou conectiva ou rolezinho. 2014. Available from: &lt;</w:t>
       </w:r>
       <w:hyperlink r:id="rId79">
         <w:r>
@@ -7285,29 +6104,7 @@
           <w:sz w:val="24"/>
           <w:szCs w:val="24"/>
         </w:rPr>
-        <w:t>12</w:t>
-      </w:r>
-      <w:r>
-        <w:rPr>
-          <w:rFonts w:ascii="Latin Modern Roman" w:hAnsi="Latin Modern Roman"/>
-          <w:b w:val="false"/>
-          <w:bCs w:val="false"/>
-          <w:color w:val="00000A"/>
-          <w:sz w:val="24"/>
-          <w:szCs w:val="24"/>
-        </w:rPr>
-        <w:t>0</w:t>
-      </w:r>
-      <w:r>
-        <w:rPr>
-          <w:rFonts w:ascii="Latin Modern Roman" w:hAnsi="Latin Modern Roman"/>
-          <w:b w:val="false"/>
-          <w:bCs w:val="false"/>
-          <w:color w:val="00000A"/>
-          <w:sz w:val="24"/>
-          <w:szCs w:val="24"/>
-        </w:rPr>
-        <w:t xml:space="preserve"> FABBRI, R. Anthropological physics repository with the essay and notes. 2015. Available from: &lt;</w:t>
+        <w:t>120 FABBRI, R. Anthropological physics repository with the essay and notes. 2015. Available from: &lt;</w:t>
       </w:r>
       <w:hyperlink r:id="rId80">
         <w:r>
@@ -7350,47 +6147,32 @@
         </w:rPr>
       </w:pPr>
       <w:r>
-        <w:rPr/>
-      </w:r>
-    </w:p>
-    <w:p>
-      <w:pPr>
-        <w:pStyle w:val="Normal"/>
-        <w:spacing w:lineRule="auto" w:line="216" w:before="0" w:after="170"/>
-        <w:rPr/>
-      </w:pPr>
-      <w:r>
-        <w:rPr>
-          <w:rFonts w:ascii="Latin Modern Roman" w:hAnsi="Latin Modern Roman"/>
-          <w:b w:val="false"/>
-          <w:bCs w:val="false"/>
-          <w:color w:val="00000A"/>
-          <w:sz w:val="24"/>
-          <w:szCs w:val="24"/>
-        </w:rPr>
-        <w:t>12</w:t>
-      </w:r>
-      <w:r>
-        <w:rPr>
-          <w:rFonts w:ascii="Latin Modern Roman" w:hAnsi="Latin Modern Roman"/>
-          <w:b w:val="false"/>
-          <w:bCs w:val="false"/>
-          <w:color w:val="00000A"/>
-          <w:sz w:val="24"/>
-          <w:szCs w:val="24"/>
-        </w:rPr>
-        <w:t>1</w:t>
-      </w:r>
-      <w:r>
-        <w:rPr>
-          <w:rFonts w:ascii="Latin Modern Roman" w:hAnsi="Latin Modern Roman"/>
-          <w:b w:val="false"/>
-          <w:bCs w:val="false"/>
-          <w:color w:val="00000A"/>
-          <w:sz w:val="24"/>
-          <w:szCs w:val="24"/>
-        </w:rPr>
-        <w:t xml:space="preserve"> FABBRI, R. Descrição dos bots no canal IRC #labmacambira @ Freenode. 2013. Available from: &lt;</w:t>
+        <w:rPr>
+          <w:rFonts w:ascii="Latin Modern Roman" w:hAnsi="Latin Modern Roman"/>
+          <w:b w:val="false"/>
+          <w:bCs w:val="false"/>
+          <w:color w:val="00000A"/>
+          <w:sz w:val="24"/>
+          <w:szCs w:val="24"/>
+        </w:rPr>
+      </w:r>
+    </w:p>
+    <w:p>
+      <w:pPr>
+        <w:pStyle w:val="Normal"/>
+        <w:spacing w:lineRule="auto" w:line="216" w:before="0" w:after="170"/>
+        <w:rPr/>
+      </w:pPr>
+      <w:r>
+        <w:rPr>
+          <w:rFonts w:ascii="Latin Modern Roman" w:hAnsi="Latin Modern Roman"/>
+          <w:b w:val="false"/>
+          <w:bCs w:val="false"/>
+          <w:color w:val="00000A"/>
+          <w:sz w:val="24"/>
+          <w:szCs w:val="24"/>
+        </w:rPr>
+        <w:t>121 FABBRI, R. Descrição dos bots no canal IRC #labmacambira @ Freenode. 2013. Available from: &lt;</w:t>
       </w:r>
       <w:hyperlink r:id="rId81">
         <w:r>
@@ -7433,29 +6215,7 @@
           <w:sz w:val="24"/>
           <w:szCs w:val="24"/>
         </w:rPr>
-        <w:t>12</w:t>
-      </w:r>
-      <w:r>
-        <w:rPr>
-          <w:rFonts w:ascii="Latin Modern Roman" w:hAnsi="Latin Modern Roman"/>
-          <w:b w:val="false"/>
-          <w:bCs w:val="false"/>
-          <w:color w:val="00000A"/>
-          <w:sz w:val="24"/>
-          <w:szCs w:val="24"/>
-        </w:rPr>
-        <w:t>2</w:t>
-      </w:r>
-      <w:r>
-        <w:rPr>
-          <w:rFonts w:ascii="Latin Modern Roman" w:hAnsi="Latin Modern Roman"/>
-          <w:b w:val="false"/>
-          <w:bCs w:val="false"/>
-          <w:color w:val="00000A"/>
-          <w:sz w:val="24"/>
-          <w:szCs w:val="24"/>
-        </w:rPr>
-        <w:t xml:space="preserve"> FABBRI, R. Resumo introdutório ao natural language toolkit (NLTK). 2013. Available from: &lt;</w:t>
+        <w:t>122 FABBRI, R. Resumo introdutório ao natural language toolkit (NLTK). 2013. Available from: &lt;</w:t>
       </w:r>
       <w:hyperlink r:id="rId82">
         <w:r>
@@ -7498,29 +6258,7 @@
           <w:sz w:val="24"/>
           <w:szCs w:val="24"/>
         </w:rPr>
-        <w:t>12</w:t>
-      </w:r>
-      <w:r>
-        <w:rPr>
-          <w:rFonts w:ascii="Latin Modern Roman" w:hAnsi="Latin Modern Roman"/>
-          <w:b w:val="false"/>
-          <w:bCs w:val="false"/>
-          <w:color w:val="00000A"/>
-          <w:sz w:val="24"/>
-          <w:szCs w:val="24"/>
-        </w:rPr>
-        <w:t>3</w:t>
-      </w:r>
-      <w:r>
-        <w:rPr>
-          <w:rFonts w:ascii="Latin Modern Roman" w:hAnsi="Latin Modern Roman"/>
-          <w:b w:val="false"/>
-          <w:bCs w:val="false"/>
-          <w:color w:val="00000A"/>
-          <w:sz w:val="24"/>
-          <w:szCs w:val="24"/>
-        </w:rPr>
-        <w:t xml:space="preserve"> FABBRI R.; VIEIRA, V. Ouvir para olhar (OvO) meetings scripts and documentation. 2015. Available from: &lt;</w:t>
+        <w:t>123 FABBRI R.; VIEIRA, V. Ouvir para olhar (OvO) meetings scripts and documentation. 2015. Available from: &lt;</w:t>
       </w:r>
       <w:hyperlink r:id="rId83">
         <w:r>
@@ -7563,29 +6301,7 @@
           <w:sz w:val="24"/>
           <w:szCs w:val="24"/>
         </w:rPr>
-        <w:t>12</w:t>
-      </w:r>
-      <w:r>
-        <w:rPr>
-          <w:rFonts w:ascii="Latin Modern Roman" w:hAnsi="Latin Modern Roman"/>
-          <w:b w:val="false"/>
-          <w:bCs w:val="false"/>
-          <w:color w:val="00000A"/>
-          <w:sz w:val="24"/>
-          <w:szCs w:val="24"/>
-        </w:rPr>
-        <w:t>4</w:t>
-      </w:r>
-      <w:r>
-        <w:rPr>
-          <w:rFonts w:ascii="Latin Modern Roman" w:hAnsi="Latin Modern Roman"/>
-          <w:b w:val="false"/>
-          <w:bCs w:val="false"/>
-          <w:color w:val="00000A"/>
-          <w:sz w:val="24"/>
-          <w:szCs w:val="24"/>
-        </w:rPr>
-        <w:t xml:space="preserve"> FABBRI, R. Complex networks gradus ad Parnassum. 2015. Available from: &lt;</w:t>
+        <w:t>124 FABBRI, R. Complex networks gradus ad Parnassum. 2015. Available from: &lt;</w:t>
       </w:r>
       <w:hyperlink r:id="rId84">
         <w:r>
@@ -7628,29 +6344,7 @@
           <w:sz w:val="24"/>
           <w:szCs w:val="24"/>
         </w:rPr>
-        <w:t>12</w:t>
-      </w:r>
-      <w:r>
-        <w:rPr>
-          <w:rFonts w:ascii="Latin Modern Roman" w:hAnsi="Latin Modern Roman"/>
-          <w:b w:val="false"/>
-          <w:bCs w:val="false"/>
-          <w:color w:val="00000A"/>
-          <w:sz w:val="24"/>
-          <w:szCs w:val="24"/>
-        </w:rPr>
-        <w:t>5</w:t>
-      </w:r>
-      <w:r>
-        <w:rPr>
-          <w:rFonts w:ascii="Latin Modern Roman" w:hAnsi="Latin Modern Roman"/>
-          <w:b w:val="false"/>
-          <w:bCs w:val="false"/>
-          <w:color w:val="00000A"/>
-          <w:sz w:val="24"/>
-          <w:szCs w:val="24"/>
-        </w:rPr>
-        <w:t xml:space="preserve"> FABBRI, R. Mean-cut and label propagation graph-based semi-supervised learning implementations and documentation. 2010. Available from: &lt;</w:t>
+        <w:t>125 FABBRI, R. Mean-cut and label propagation graph-based semi-supervised learning implementations and documentation. 2010. Available from: &lt;</w:t>
       </w:r>
       <w:hyperlink r:id="rId85">
         <w:r>
@@ -7693,29 +6387,7 @@
           <w:sz w:val="24"/>
           <w:szCs w:val="24"/>
         </w:rPr>
-        <w:t>12</w:t>
-      </w:r>
-      <w:r>
-        <w:rPr>
-          <w:rFonts w:ascii="Latin Modern Roman" w:hAnsi="Latin Modern Roman"/>
-          <w:b w:val="false"/>
-          <w:bCs w:val="false"/>
-          <w:color w:val="00000A"/>
-          <w:sz w:val="24"/>
-          <w:szCs w:val="24"/>
-        </w:rPr>
-        <w:t>6</w:t>
-      </w:r>
-      <w:r>
-        <w:rPr>
-          <w:rFonts w:ascii="Latin Modern Roman" w:hAnsi="Latin Modern Roman"/>
-          <w:b w:val="false"/>
-          <w:bCs w:val="false"/>
-          <w:color w:val="00000A"/>
-          <w:sz w:val="24"/>
-          <w:szCs w:val="24"/>
-        </w:rPr>
-        <w:t xml:space="preserve"> FABBRI, R. Microcontos. 2010–5. Available from: &lt;</w:t>
+        <w:t>126 FABBRI, R. Microcontos. 2010–5. Available from: &lt;</w:t>
       </w:r>
       <w:hyperlink r:id="rId86">
         <w:r>
@@ -7758,29 +6430,7 @@
           <w:sz w:val="24"/>
           <w:szCs w:val="24"/>
         </w:rPr>
-        <w:t>12</w:t>
-      </w:r>
-      <w:r>
-        <w:rPr>
-          <w:rFonts w:ascii="Latin Modern Roman" w:hAnsi="Latin Modern Roman"/>
-          <w:b w:val="false"/>
-          <w:bCs w:val="false"/>
-          <w:color w:val="00000A"/>
-          <w:sz w:val="24"/>
-          <w:szCs w:val="24"/>
-        </w:rPr>
-        <w:t>7</w:t>
-      </w:r>
-      <w:r>
-        <w:rPr>
-          <w:rFonts w:ascii="Latin Modern Roman" w:hAnsi="Latin Modern Roman"/>
-          <w:b w:val="false"/>
-          <w:bCs w:val="false"/>
-          <w:color w:val="00000A"/>
-          <w:sz w:val="24"/>
-          <w:szCs w:val="24"/>
-        </w:rPr>
-        <w:t xml:space="preserve"> FABBRI, R. A sound effects bank for the Pingo game. 2015. Available from: &lt;</w:t>
+        <w:t>127 FABBRI, R. A sound effects bank for the Pingo game. 2015. Available from: &lt;</w:t>
       </w:r>
       <w:hyperlink r:id="rId87">
         <w:r>
@@ -7823,29 +6473,7 @@
           <w:sz w:val="24"/>
           <w:szCs w:val="24"/>
         </w:rPr>
-        <w:t>12</w:t>
-      </w:r>
-      <w:r>
-        <w:rPr>
-          <w:rFonts w:ascii="Latin Modern Roman" w:hAnsi="Latin Modern Roman"/>
-          <w:b w:val="false"/>
-          <w:bCs w:val="false"/>
-          <w:color w:val="00000A"/>
-          <w:sz w:val="24"/>
-          <w:szCs w:val="24"/>
-        </w:rPr>
-        <w:t>8</w:t>
-      </w:r>
-      <w:r>
-        <w:rPr>
-          <w:rFonts w:ascii="Latin Modern Roman" w:hAnsi="Latin Modern Roman"/>
-          <w:b w:val="false"/>
-          <w:bCs w:val="false"/>
-          <w:color w:val="00000A"/>
-          <w:sz w:val="24"/>
-          <w:szCs w:val="24"/>
-        </w:rPr>
-        <w:t xml:space="preserve"> FABBRI R.; BORGES. F. Analysis of dreams by text mining for schizoanalysis. 2016. Available from: &lt;</w:t>
+        <w:t>128 FABBRI R.; BORGES. F. Analysis of dreams by text mining for schizoanalysis. 2016. Available from: &lt;</w:t>
       </w:r>
       <w:hyperlink r:id="rId88">
         <w:r>
@@ -7888,29 +6516,7 @@
           <w:sz w:val="24"/>
           <w:szCs w:val="24"/>
         </w:rPr>
-        <w:t>1</w:t>
-      </w:r>
-      <w:r>
-        <w:rPr>
-          <w:rFonts w:ascii="Latin Modern Roman" w:hAnsi="Latin Modern Roman"/>
-          <w:b w:val="false"/>
-          <w:bCs w:val="false"/>
-          <w:color w:val="00000A"/>
-          <w:sz w:val="24"/>
-          <w:szCs w:val="24"/>
-        </w:rPr>
-        <w:t>29</w:t>
-      </w:r>
-      <w:r>
-        <w:rPr>
-          <w:rFonts w:ascii="Latin Modern Roman" w:hAnsi="Latin Modern Roman"/>
-          <w:b w:val="false"/>
-          <w:bCs w:val="false"/>
-          <w:color w:val="00000A"/>
-          <w:sz w:val="24"/>
-          <w:szCs w:val="24"/>
-        </w:rPr>
-        <w:t xml:space="preserve"> FABBRI, R. Tokisona: an account on learning Toki Pona and making some translations. 2016. Available from: &lt;</w:t>
+        <w:t>129 FABBRI, R. Tokisona: an account on learning Toki Pona and making some translations. 2016. Available from: &lt;</w:t>
       </w:r>
       <w:hyperlink r:id="rId89">
         <w:r>
@@ -7953,29 +6559,7 @@
           <w:sz w:val="24"/>
           <w:szCs w:val="24"/>
         </w:rPr>
-        <w:t>13</w:t>
-      </w:r>
-      <w:r>
-        <w:rPr>
-          <w:rFonts w:ascii="Latin Modern Roman" w:hAnsi="Latin Modern Roman"/>
-          <w:b w:val="false"/>
-          <w:bCs w:val="false"/>
-          <w:color w:val="00000A"/>
-          <w:sz w:val="24"/>
-          <w:szCs w:val="24"/>
-        </w:rPr>
-        <w:t>0</w:t>
-      </w:r>
-      <w:r>
-        <w:rPr>
-          <w:rFonts w:ascii="Latin Modern Roman" w:hAnsi="Latin Modern Roman"/>
-          <w:b w:val="false"/>
-          <w:bCs w:val="false"/>
-          <w:color w:val="00000A"/>
-          <w:sz w:val="24"/>
-          <w:szCs w:val="24"/>
-        </w:rPr>
-        <w:t xml:space="preserve"> FABBRI, R. Scripts for exploring and syntax highlighting Toki Pona. 2016. Available from: &lt;</w:t>
+        <w:t>130 FABBRI, R. Scripts for exploring and syntax highlighting Toki Pona. 2016. Available from: &lt;</w:t>
       </w:r>
       <w:hyperlink r:id="rId90">
         <w:r>
@@ -8018,29 +6602,7 @@
           <w:sz w:val="24"/>
           <w:szCs w:val="24"/>
         </w:rPr>
-        <w:t>13</w:t>
-      </w:r>
-      <w:r>
-        <w:rPr>
-          <w:rFonts w:ascii="Latin Modern Roman" w:hAnsi="Latin Modern Roman"/>
-          <w:b w:val="false"/>
-          <w:bCs w:val="false"/>
-          <w:color w:val="00000A"/>
-          <w:sz w:val="24"/>
-          <w:szCs w:val="24"/>
-        </w:rPr>
-        <w:t>1</w:t>
-      </w:r>
-      <w:r>
-        <w:rPr>
-          <w:rFonts w:ascii="Latin Modern Roman" w:hAnsi="Latin Modern Roman"/>
-          <w:b w:val="false"/>
-          <w:bCs w:val="false"/>
-          <w:color w:val="00000A"/>
-          <w:sz w:val="24"/>
-          <w:szCs w:val="24"/>
-        </w:rPr>
-        <w:t xml:space="preserve"> VIEIRA, V. et al. Vivace: a collaborative live coding language. 2015. Available from: &lt;</w:t>
+        <w:t>131 VIEIRA, V. et al. Vivace: a collaborative live coding language. 2015. Available from: &lt;</w:t>
       </w:r>
       <w:hyperlink r:id="rId91">
         <w:r>
@@ -8083,29 +6645,7 @@
           <w:sz w:val="24"/>
           <w:szCs w:val="24"/>
         </w:rPr>
-        <w:t>13</w:t>
-      </w:r>
-      <w:r>
-        <w:rPr>
-          <w:rFonts w:ascii="Latin Modern Roman" w:hAnsi="Latin Modern Roman"/>
-          <w:b w:val="false"/>
-          <w:bCs w:val="false"/>
-          <w:color w:val="00000A"/>
-          <w:sz w:val="24"/>
-          <w:szCs w:val="24"/>
-        </w:rPr>
-        <w:t>2</w:t>
-      </w:r>
-      <w:r>
-        <w:rPr>
-          <w:rFonts w:ascii="Latin Modern Roman" w:hAnsi="Latin Modern Roman"/>
-          <w:b w:val="false"/>
-          <w:bCs w:val="false"/>
-          <w:color w:val="00000A"/>
-          <w:sz w:val="24"/>
-          <w:szCs w:val="24"/>
-        </w:rPr>
-        <w:t xml:space="preserve"> VIEIRA, V.; FABBRI, R. Code and documentation for the Vivace live coding platform. 2013. Available from: &lt;</w:t>
+        <w:t>132 VIEIRA, V.; FABBRI, R. Code and documentation for the Vivace live coding platform. 2013. Available from: &lt;</w:t>
       </w:r>
       <w:hyperlink r:id="rId92">
         <w:r>
@@ -8148,29 +6688,7 @@
           <w:sz w:val="24"/>
           <w:szCs w:val="24"/>
         </w:rPr>
-        <w:t>13</w:t>
-      </w:r>
-      <w:r>
-        <w:rPr>
-          <w:rFonts w:ascii="Latin Modern Roman" w:hAnsi="Latin Modern Roman"/>
-          <w:b w:val="false"/>
-          <w:bCs w:val="false"/>
-          <w:color w:val="00000A"/>
-          <w:sz w:val="24"/>
-          <w:szCs w:val="24"/>
-        </w:rPr>
-        <w:t>3</w:t>
-      </w:r>
-      <w:r>
-        <w:rPr>
-          <w:rFonts w:ascii="Latin Modern Roman" w:hAnsi="Latin Modern Roman"/>
-          <w:b w:val="false"/>
-          <w:bCs w:val="false"/>
-          <w:color w:val="00000A"/>
-          <w:sz w:val="24"/>
-          <w:szCs w:val="24"/>
-        </w:rPr>
-        <w:t xml:space="preserve"> VIEIRA, V. et al. Freakcoding manifesto. 2013. Quiosque editora. Available from: &lt;</w:t>
+        <w:t>133 VIEIRA, V. et al. Freakcoding manifesto. 2013. Quiosque editora. Available from: &lt;</w:t>
       </w:r>
       <w:hyperlink r:id="rId93">
         <w:r>
@@ -8213,65 +6731,32 @@
         </w:rPr>
       </w:pPr>
       <w:r>
-        <w:rPr/>
-      </w:r>
-    </w:p>
-    <w:p>
-      <w:pPr>
-        <w:pStyle w:val="Normal"/>
-        <w:spacing w:lineRule="auto" w:line="216" w:before="0" w:after="170"/>
-        <w:rPr>
-          <w:rFonts w:ascii="Latin Modern Roman" w:hAnsi="Latin Modern Roman"/>
-          <w:b w:val="false"/>
-          <w:b w:val="false"/>
-          <w:bCs w:val="false"/>
-          <w:color w:val="00000A"/>
-          <w:sz w:val="24"/>
-          <w:szCs w:val="24"/>
-        </w:rPr>
-      </w:pPr>
-      <w:r>
-        <w:rPr/>
-      </w:r>
-    </w:p>
-    <w:p>
-      <w:pPr>
-        <w:pStyle w:val="Normal"/>
-        <w:spacing w:lineRule="auto" w:line="216" w:before="0" w:after="170"/>
-        <w:rPr/>
-      </w:pPr>
-      <w:r>
-        <w:rPr>
-          <w:rFonts w:ascii="Latin Modern Roman" w:hAnsi="Latin Modern Roman"/>
-          <w:b w:val="false"/>
-          <w:bCs w:val="false"/>
-          <w:color w:val="00000A"/>
-          <w:sz w:val="24"/>
-          <w:szCs w:val="24"/>
-        </w:rPr>
-        <w:t>13</w:t>
-      </w:r>
-      <w:r>
-        <w:rPr>
-          <w:rFonts w:ascii="Latin Modern Roman" w:hAnsi="Latin Modern Roman"/>
-          <w:b w:val="false"/>
-          <w:bCs w:val="false"/>
-          <w:color w:val="00000A"/>
-          <w:sz w:val="24"/>
-          <w:szCs w:val="24"/>
-        </w:rPr>
-        <w:t>4</w:t>
-      </w:r>
-      <w:r>
-        <w:rPr>
-          <w:rFonts w:ascii="Latin Modern Roman" w:hAnsi="Latin Modern Roman"/>
-          <w:b w:val="false"/>
-          <w:bCs w:val="false"/>
-          <w:color w:val="00000A"/>
-          <w:sz w:val="24"/>
-          <w:szCs w:val="24"/>
-        </w:rPr>
-        <w:t xml:space="preserve"> SCHUSTER, E.; LEVKOWITZ, H.; OLIVEIRA JUNIOR, O. N. </w:t>
+        <w:rPr>
+          <w:rFonts w:ascii="Latin Modern Roman" w:hAnsi="Latin Modern Roman"/>
+          <w:b w:val="false"/>
+          <w:bCs w:val="false"/>
+          <w:color w:val="00000A"/>
+          <w:sz w:val="24"/>
+          <w:szCs w:val="24"/>
+        </w:rPr>
+      </w:r>
+    </w:p>
+    <w:p>
+      <w:pPr>
+        <w:pStyle w:val="Normal"/>
+        <w:spacing w:lineRule="auto" w:line="216" w:before="0" w:after="170"/>
+        <w:rPr/>
+      </w:pPr>
+      <w:r>
+        <w:rPr>
+          <w:rFonts w:ascii="Latin Modern Roman" w:hAnsi="Latin Modern Roman"/>
+          <w:b w:val="false"/>
+          <w:bCs w:val="false"/>
+          <w:color w:val="00000A"/>
+          <w:sz w:val="24"/>
+          <w:szCs w:val="24"/>
+        </w:rPr>
+        <w:t xml:space="preserve">134 SCHUSTER, E.; LEVKOWITZ, H.; OLIVEIRA JUNIOR, O. N. </w:t>
       </w:r>
       <w:r>
         <w:rPr>
@@ -8311,29 +6796,7 @@
           <w:sz w:val="24"/>
           <w:szCs w:val="24"/>
         </w:rPr>
-        <w:t>13</w:t>
-      </w:r>
-      <w:r>
-        <w:rPr>
-          <w:rFonts w:ascii="Latin Modern Roman" w:hAnsi="Latin Modern Roman"/>
-          <w:b w:val="false"/>
-          <w:bCs w:val="false"/>
-          <w:color w:val="00000A"/>
-          <w:sz w:val="24"/>
-          <w:szCs w:val="24"/>
-        </w:rPr>
-        <w:t>5</w:t>
-      </w:r>
-      <w:r>
-        <w:rPr>
-          <w:rFonts w:ascii="Latin Modern Roman" w:hAnsi="Latin Modern Roman"/>
-          <w:b w:val="false"/>
-          <w:bCs w:val="false"/>
-          <w:color w:val="00000A"/>
-          <w:sz w:val="24"/>
-          <w:szCs w:val="24"/>
-        </w:rPr>
-        <w:t xml:space="preserve"> FABBRI, R. The scientific style. 2015. Available from: &lt;</w:t>
+        <w:t>135 FABBRI, R. The scientific style. 2015. Available from: &lt;</w:t>
       </w:r>
       <w:hyperlink r:id="rId94">
         <w:r>
@@ -8376,29 +6839,7 @@
           <w:sz w:val="24"/>
           <w:szCs w:val="24"/>
         </w:rPr>
-        <w:t>13</w:t>
-      </w:r>
-      <w:r>
-        <w:rPr>
-          <w:rFonts w:ascii="Latin Modern Roman" w:hAnsi="Latin Modern Roman"/>
-          <w:b w:val="false"/>
-          <w:bCs w:val="false"/>
-          <w:color w:val="00000A"/>
-          <w:sz w:val="24"/>
-          <w:szCs w:val="24"/>
-        </w:rPr>
-        <w:t>6</w:t>
-      </w:r>
-      <w:r>
-        <w:rPr>
-          <w:rFonts w:ascii="Latin Modern Roman" w:hAnsi="Latin Modern Roman"/>
-          <w:b w:val="false"/>
-          <w:bCs w:val="false"/>
-          <w:color w:val="00000A"/>
-          <w:sz w:val="24"/>
-          <w:szCs w:val="24"/>
-        </w:rPr>
-        <w:t xml:space="preserve"> FABBRI, R. Carta mídias livres. 2010. Available from: &lt;</w:t>
+        <w:t>136 FABBRI, R. Carta mídias livres. 2010. Available from: &lt;</w:t>
       </w:r>
       <w:hyperlink r:id="rId95">
         <w:r>
@@ -8441,29 +6882,7 @@
           <w:sz w:val="24"/>
           <w:szCs w:val="24"/>
         </w:rPr>
-        <w:t>13</w:t>
-      </w:r>
-      <w:r>
-        <w:rPr>
-          <w:rFonts w:ascii="Latin Modern Roman" w:hAnsi="Latin Modern Roman"/>
-          <w:b w:val="false"/>
-          <w:bCs w:val="false"/>
-          <w:color w:val="00000A"/>
-          <w:sz w:val="24"/>
-          <w:szCs w:val="24"/>
-        </w:rPr>
-        <w:t>7</w:t>
-      </w:r>
-      <w:r>
-        <w:rPr>
-          <w:rFonts w:ascii="Latin Modern Roman" w:hAnsi="Latin Modern Roman"/>
-          <w:b w:val="false"/>
-          <w:bCs w:val="false"/>
-          <w:color w:val="00000A"/>
-          <w:sz w:val="24"/>
-          <w:szCs w:val="24"/>
-        </w:rPr>
-        <w:t xml:space="preserve"> DIGITAL counter culture. independent publishing, 2012. Available from: &lt;</w:t>
+        <w:t>137 DIGITAL counter culture. independent publishing, 2012. Available from: &lt;</w:t>
       </w:r>
       <w:hyperlink r:id="rId96">
         <w:r>
@@ -8506,29 +6925,7 @@
           <w:sz w:val="24"/>
           <w:szCs w:val="24"/>
         </w:rPr>
-        <w:t>13</w:t>
-      </w:r>
-      <w:r>
-        <w:rPr>
-          <w:rFonts w:ascii="Latin Modern Roman" w:hAnsi="Latin Modern Roman"/>
-          <w:b w:val="false"/>
-          <w:bCs w:val="false"/>
-          <w:color w:val="00000A"/>
-          <w:sz w:val="24"/>
-          <w:szCs w:val="24"/>
-        </w:rPr>
-        <w:t>8</w:t>
-      </w:r>
-      <w:r>
-        <w:rPr>
-          <w:rFonts w:ascii="Latin Modern Roman" w:hAnsi="Latin Modern Roman"/>
-          <w:b w:val="false"/>
-          <w:bCs w:val="false"/>
-          <w:color w:val="00000A"/>
-          <w:sz w:val="24"/>
-          <w:szCs w:val="24"/>
-        </w:rPr>
-        <w:t xml:space="preserve"> SUBMIDIALOGY. independent publishing, 2010. Available from: &lt;</w:t>
+        <w:t>138 SUBMIDIALOGY. independent publishing, 2010. Available from: &lt;</w:t>
       </w:r>
       <w:hyperlink r:id="rId97">
         <w:r>
@@ -8579,6 +6976,68 @@
           <w:szCs w:val="24"/>
         </w:rPr>
         <w:t>&gt;. Accessible at: 15 Mar. 2017.</w:t>
+      </w:r>
+    </w:p>
+    <w:p>
+      <w:pPr>
+        <w:pStyle w:val="Normal"/>
+        <w:spacing w:lineRule="auto" w:line="216" w:before="0" w:after="170"/>
+        <w:rPr>
+          <w:rFonts w:ascii="Latin Modern Roman" w:hAnsi="Latin Modern Roman"/>
+          <w:b w:val="false"/>
+          <w:b w:val="false"/>
+          <w:bCs w:val="false"/>
+          <w:color w:val="00000A"/>
+          <w:sz w:val="24"/>
+          <w:szCs w:val="24"/>
+        </w:rPr>
+      </w:pPr>
+      <w:r>
+        <w:rPr>
+          <w:rFonts w:ascii="Latin Modern Roman" w:hAnsi="Latin Modern Roman"/>
+          <w:b w:val="false"/>
+          <w:bCs w:val="false"/>
+          <w:color w:val="00000A"/>
+          <w:sz w:val="24"/>
+          <w:szCs w:val="24"/>
+        </w:rPr>
+        <w:t xml:space="preserve">139 FABBRI, R.; Christ, Jesus; Tarsus, Paul of. Instrumental Spirituality. </w:t>
+      </w:r>
+      <w:r>
+        <w:rPr>
+          <w:rFonts w:ascii="Latin Modern Roman" w:hAnsi="Latin Modern Roman"/>
+          <w:b w:val="false"/>
+          <w:bCs w:val="false"/>
+          <w:color w:val="00000A"/>
+          <w:sz w:val="24"/>
+          <w:szCs w:val="24"/>
+          <w:lang w:val="en-US"/>
+        </w:rPr>
+        <w:t>2015. Available from: &lt;</w:t>
+      </w:r>
+      <w:r>
+        <w:rPr>
+          <w:rFonts w:ascii="Latin Modern Roman" w:hAnsi="Latin Modern Roman"/>
+          <w:b w:val="false"/>
+          <w:bCs w:val="false"/>
+          <w:color w:val="3333FF"/>
+          <w:sz w:val="24"/>
+          <w:szCs w:val="24"/>
+          <w:lang w:val="en-US"/>
+        </w:rPr>
+        <w:t>https://www.academia.edu/11784001/Espiritualidade_Instrumental</w:t>
+      </w:r>
+      <w:r>
+        <w:rPr>
+          <w:rFonts w:ascii="Latin Modern Roman" w:hAnsi="Latin Modern Roman"/>
+          <w:b w:val="false"/>
+          <w:bCs w:val="false"/>
+          <w:color w:val="00000A"/>
+          <w:sz w:val="24"/>
+          <w:szCs w:val="24"/>
+          <w:lang w:val="en-US"/>
+        </w:rPr>
+        <w:t>&gt;. Accessible at: 19 Mar. 2017.</w:t>
       </w:r>
     </w:p>
     <w:sectPr>
@@ -8586,7 +7045,7 @@
       <w:headerReference w:type="default" r:id="rId100"/>
       <w:type w:val="evenPage"/>
       <w:pgSz w:w="11906" w:h="16838"/>
-      <w:pgMar w:left="1134" w:right="1701" w:header="1134" w:top="1700" w:footer="0" w:bottom="1134" w:gutter="0"/>
+      <w:pgMar w:left="1134" w:right="1701" w:header="1134" w:top="1693" w:footer="0" w:bottom="1134" w:gutter="0"/>
       <w:pgNumType w:start="103" w:fmt="decimal"/>
       <w:formProt w:val="false"/>
       <w:textDirection w:val="lrTb"/>

</xml_diff>

<commit_message>
arrumados nomes nos agradecimentos e uma bibliografia
</commit_message>
<xml_diff>
--- a/notes/Referencias Renato Fabbri_.docx
+++ b/notes/Referencias Renato Fabbri_.docx
@@ -6982,26 +6982,18 @@
       <w:pPr>
         <w:pStyle w:val="Normal"/>
         <w:spacing w:lineRule="auto" w:line="216" w:before="0" w:after="170"/>
-        <w:rPr>
-          <w:rFonts w:ascii="Latin Modern Roman" w:hAnsi="Latin Modern Roman"/>
-          <w:b w:val="false"/>
-          <w:b w:val="false"/>
-          <w:bCs w:val="false"/>
-          <w:color w:val="00000A"/>
-          <w:sz w:val="24"/>
-          <w:szCs w:val="24"/>
-        </w:rPr>
-      </w:pPr>
-      <w:r>
-        <w:rPr>
-          <w:rFonts w:ascii="Latin Modern Roman" w:hAnsi="Latin Modern Roman"/>
-          <w:b w:val="false"/>
-          <w:bCs w:val="false"/>
-          <w:color w:val="00000A"/>
-          <w:sz w:val="24"/>
-          <w:szCs w:val="24"/>
-        </w:rPr>
-        <w:t xml:space="preserve">139 FABBRI, R.; Christ, Jesus; Tarsus, Paul of. Instrumental Spirituality. </w:t>
+        <w:rPr/>
+      </w:pPr>
+      <w:r>
+        <w:rPr>
+          <w:rFonts w:ascii="Latin Modern Roman" w:hAnsi="Latin Modern Roman"/>
+          <w:b w:val="false"/>
+          <w:bCs w:val="false"/>
+          <w:color w:val="00000A"/>
+          <w:sz w:val="24"/>
+          <w:szCs w:val="24"/>
+        </w:rPr>
+        <w:t xml:space="preserve">139 FABBRI, R.; CHRIST, J.; TARSUS, P. of. Instrumental Spirituality. </w:t>
       </w:r>
       <w:r>
         <w:rPr>

</xml_diff>

<commit_message>
arrumados detalhes de escrita e referencias
</commit_message>
<xml_diff>
--- a/notes/Referencias Renato Fabbri_.docx
+++ b/notes/Referencias Renato Fabbri_.docx
@@ -4698,6 +4698,47 @@
         </w:rPr>
         <w:t>89 FABBRI, R. Primeira ontologia do portal federal de participação social. Descrição e código OWL: ontologia do ParticipaBR. 2014. Available from: &lt;</w:t>
       </w:r>
+      <w:r>
+        <w:rPr>
+          <w:rStyle w:val="InternetLink"/>
+          <w:rFonts w:ascii="Latin Modern Roman" w:hAnsi="Latin Modern Roman"/>
+          <w:b w:val="false"/>
+          <w:bCs w:val="false"/>
+          <w:color w:val="3333FF"/>
+          <w:sz w:val="24"/>
+          <w:szCs w:val="24"/>
+        </w:rPr>
+        <w:t>https://sourceforge.net/p/labmacambira/fimDoMundo/ci/master/tree/textos/ontologia/ontologiaParticipa_.pdf?format=raw</w:t>
+      </w:r>
+      <w:r>
+        <w:rPr>
+          <w:rFonts w:ascii="Latin Modern Roman" w:hAnsi="Latin Modern Roman"/>
+          <w:b w:val="false"/>
+          <w:bCs w:val="false"/>
+          <w:color w:val="00000A"/>
+          <w:sz w:val="24"/>
+          <w:szCs w:val="24"/>
+        </w:rPr>
+        <w:t>&gt;. Accessible at: 15 Mar. 2017.</w:t>
+      </w:r>
+    </w:p>
+    <w:p>
+      <w:pPr>
+        <w:pStyle w:val="Normal"/>
+        <w:spacing w:lineRule="auto" w:line="216" w:before="0" w:after="170"/>
+        <w:rPr/>
+      </w:pPr>
+      <w:r>
+        <w:rPr>
+          <w:rFonts w:ascii="Latin Modern Roman" w:hAnsi="Latin Modern Roman"/>
+          <w:b w:val="false"/>
+          <w:bCs w:val="false"/>
+          <w:color w:val="00000A"/>
+          <w:sz w:val="24"/>
+          <w:szCs w:val="24"/>
+        </w:rPr>
+        <w:t>90 FABBRI, R. Cidade democrática ontology and triplification routines. 2014. Available from: &lt;</w:t>
+      </w:r>
       <w:hyperlink r:id="rId50">
         <w:r>
           <w:rPr>
@@ -4709,7 +4750,7 @@
             <w:sz w:val="24"/>
             <w:szCs w:val="24"/>
           </w:rPr>
-          <w:t>https://github.com/ttm/pnud5/blob/master/latex/produto.pdf?raw=true</w:t>
+          <w:t>https://github.com/OpenLinkedSocialData/ocd</w:t>
         </w:r>
       </w:hyperlink>
       <w:r>
@@ -4739,7 +4780,7 @@
           <w:sz w:val="24"/>
           <w:szCs w:val="24"/>
         </w:rPr>
-        <w:t>90 FABBRI, R. Cidade democrática ontology and triplification routines. 2014. Available from: &lt;</w:t>
+        <w:t>91 FABBRI, R. Ontologia e vocabulário da biblioteca de participação social. 2014. Available from: &lt;</w:t>
       </w:r>
       <w:hyperlink r:id="rId51">
         <w:r>
@@ -4752,7 +4793,7 @@
             <w:sz w:val="24"/>
             <w:szCs w:val="24"/>
           </w:rPr>
-          <w:t>https://github.com/OpenLinkedSocialData/ocd</w:t>
+          <w:t>https://github.com/ttm/vocabulario-participacao</w:t>
         </w:r>
       </w:hyperlink>
       <w:r>
@@ -4782,7 +4823,7 @@
           <w:sz w:val="24"/>
           <w:szCs w:val="24"/>
         </w:rPr>
-        <w:t>91 FABBRI, R. Ontologia e vocabulário da biblioteca de participação social. 2014. Available from: &lt;</w:t>
+        <w:t>92 FABBRI, R. Magic box social participation ontology and visualization scripts. 2015. Available from: &lt;</w:t>
       </w:r>
       <w:hyperlink r:id="rId52">
         <w:r>
@@ -4795,7 +4836,7 @@
             <w:sz w:val="24"/>
             <w:szCs w:val="24"/>
           </w:rPr>
-          <w:t>https://github.com/ttm/vocabulario-participacao</w:t>
+          <w:t>https://github.com/ttm/caixamagica</w:t>
         </w:r>
       </w:hyperlink>
       <w:r>
@@ -4825,7 +4866,7 @@
           <w:sz w:val="24"/>
           <w:szCs w:val="24"/>
         </w:rPr>
-        <w:t>92 FABBRI, R. Magic box social participation ontology and visualization scripts. 2015. Available from: &lt;</w:t>
+        <w:t>93 FABBRI, R. Ontologia do trabalho. 2015. Available from: &lt;</w:t>
       </w:r>
       <w:hyperlink r:id="rId53">
         <w:r>
@@ -4838,7 +4879,7 @@
             <w:sz w:val="24"/>
             <w:szCs w:val="24"/>
           </w:rPr>
-          <w:t>https://github.com/ttm/caixamagica</w:t>
+          <w:t>https://github.com/ttm/OT</w:t>
         </w:r>
       </w:hyperlink>
       <w:r>
@@ -4868,7 +4909,7 @@
           <w:sz w:val="24"/>
           <w:szCs w:val="24"/>
         </w:rPr>
-        <w:t>93 FABBRI, R. Ontologia do trabalho. 2015. Available from: &lt;</w:t>
+        <w:t>94 FABBRI, R. ORe: Ontology of the research. 2015. Available from: &lt;</w:t>
       </w:r>
       <w:hyperlink r:id="rId54">
         <w:r>
@@ -4881,7 +4922,7 @@
             <w:sz w:val="24"/>
             <w:szCs w:val="24"/>
           </w:rPr>
-          <w:t>https://github.com/ttm/OT</w:t>
+          <w:t>https://github.com/ttm/ORe</w:t>
         </w:r>
       </w:hyperlink>
       <w:r>
@@ -4911,7 +4952,7 @@
           <w:sz w:val="24"/>
           <w:szCs w:val="24"/>
         </w:rPr>
-        <w:t>94 FABBRI, R. ORe: Ontology of the research. 2015. Available from: &lt;</w:t>
+        <w:t>95 FABBRI, R. et al. Analise de redes sociais complexas por correio eletronico. 2013. In: ENCONTRO DE MODELAGEM COMPUTACIONAL, 16, 2013, Ilhéus.  Anais eletrônicos... Ilhèus: UESC, 2013. Available from: &lt;</w:t>
       </w:r>
       <w:hyperlink r:id="rId55">
         <w:r>
@@ -4924,7 +4965,7 @@
             <w:sz w:val="24"/>
             <w:szCs w:val="24"/>
           </w:rPr>
-          <w:t>https://github.com/ttm/ORe</w:t>
+          <w:t>https://sourceforge.net/p/labmacambira/fimDoMundo/ci/master/tree/artigo/metaMails-submitted-emc2013.pdf?format=raw</w:t>
         </w:r>
       </w:hyperlink>
       <w:r>
@@ -4954,7 +4995,7 @@
           <w:sz w:val="24"/>
           <w:szCs w:val="24"/>
         </w:rPr>
-        <w:t>95 FABBRI, R. et al. Analise de redes sociais complexas por correio eletronico. 2013. In: ENCONTRO DE MODELAGEM COMPUTACIONAL, 16, 2013, Ilhéus.  Anais eletrônicos... Ilhèus: UESC, 2013. Available from: &lt;</w:t>
+        <w:t>96 FABBRI, R. ParticipaBR context, triplification of data and example of usage. United Nations Development Programme. Available from: &lt;</w:t>
       </w:r>
       <w:hyperlink r:id="rId56">
         <w:r>
@@ -4967,7 +5008,7 @@
             <w:sz w:val="24"/>
             <w:szCs w:val="24"/>
           </w:rPr>
-          <w:t>https://sourceforge.net/p/labmacambira/fimDoMundo/ci/master/tree/artigo/metaMails-submitted-emc2013.pdf?format=raw</w:t>
+          <w:t>http://sourceforge.net/p/labmacambira/fimDoMundo/ci/master/tree/textos/SparQL/triplificaDisponibiliza.pdf?format=raw</w:t>
         </w:r>
       </w:hyperlink>
       <w:r>
@@ -4997,7 +5038,7 @@
           <w:sz w:val="24"/>
           <w:szCs w:val="24"/>
         </w:rPr>
-        <w:t>96 FABBRI, R. ParticipaBR context, triplification of data and example of usage. United Nations Development Programme. Available from: &lt;</w:t>
+        <w:t>97 FABBRI, R. Notes on reading products from other consultants. United Nations Development Programme. Available from: &lt;</w:t>
       </w:r>
       <w:hyperlink r:id="rId57">
         <w:r>
@@ -5010,7 +5051,7 @@
             <w:sz w:val="24"/>
             <w:szCs w:val="24"/>
           </w:rPr>
-          <w:t>http://sourceforge.net/p/labmacambira/fimDoMundo/ci/master/tree/textos/SparQL/triplificaDisponibiliza.pdf?format=raw</w:t>
+          <w:t>https://github.com/ttm/pnudExtra/raw/master/produto.pdf</w:t>
         </w:r>
       </w:hyperlink>
       <w:r>
@@ -5029,18 +5070,68 @@
       <w:pPr>
         <w:pStyle w:val="Normal"/>
         <w:spacing w:lineRule="auto" w:line="216" w:before="0" w:after="170"/>
-        <w:rPr/>
-      </w:pPr>
-      <w:r>
-        <w:rPr>
-          <w:rFonts w:ascii="Latin Modern Roman" w:hAnsi="Latin Modern Roman"/>
-          <w:b w:val="false"/>
-          <w:bCs w:val="false"/>
-          <w:color w:val="00000A"/>
-          <w:sz w:val="24"/>
-          <w:szCs w:val="24"/>
-        </w:rPr>
-        <w:t>97 FABBRI, R. Notes on reading products from other consultants. United Nations Development Programme. Available from: &lt;</w:t>
+        <w:rPr>
+          <w:rFonts w:ascii="Latin Modern Roman" w:hAnsi="Latin Modern Roman"/>
+          <w:b w:val="false"/>
+          <w:b w:val="false"/>
+          <w:bCs w:val="false"/>
+          <w:color w:val="00000A"/>
+          <w:sz w:val="24"/>
+          <w:szCs w:val="24"/>
+        </w:rPr>
+      </w:pPr>
+      <w:r>
+        <w:rPr>
+          <w:rFonts w:ascii="Latin Modern Roman" w:hAnsi="Latin Modern Roman"/>
+          <w:b w:val="false"/>
+          <w:bCs w:val="false"/>
+          <w:color w:val="00000A"/>
+          <w:sz w:val="24"/>
+          <w:szCs w:val="24"/>
+        </w:rPr>
+      </w:r>
+    </w:p>
+    <w:p>
+      <w:pPr>
+        <w:pStyle w:val="Normal"/>
+        <w:spacing w:lineRule="auto" w:line="216" w:before="0" w:after="170"/>
+        <w:rPr>
+          <w:rFonts w:ascii="Latin Modern Roman" w:hAnsi="Latin Modern Roman"/>
+          <w:b w:val="false"/>
+          <w:b w:val="false"/>
+          <w:bCs w:val="false"/>
+          <w:color w:val="00000A"/>
+          <w:sz w:val="24"/>
+          <w:szCs w:val="24"/>
+        </w:rPr>
+      </w:pPr>
+      <w:r>
+        <w:rPr>
+          <w:rFonts w:ascii="Latin Modern Roman" w:hAnsi="Latin Modern Roman"/>
+          <w:b w:val="false"/>
+          <w:bCs w:val="false"/>
+          <w:color w:val="00000A"/>
+          <w:sz w:val="24"/>
+          <w:szCs w:val="24"/>
+        </w:rPr>
+      </w:r>
+    </w:p>
+    <w:p>
+      <w:pPr>
+        <w:pStyle w:val="Normal"/>
+        <w:spacing w:lineRule="auto" w:line="216" w:before="0" w:after="170"/>
+        <w:rPr/>
+      </w:pPr>
+      <w:r>
+        <w:rPr>
+          <w:rFonts w:ascii="Latin Modern Roman" w:hAnsi="Latin Modern Roman"/>
+          <w:b w:val="false"/>
+          <w:bCs w:val="false"/>
+          <w:color w:val="00000A"/>
+          <w:sz w:val="24"/>
+          <w:szCs w:val="24"/>
+        </w:rPr>
+        <w:t>98 FABBRI, R. Sistematização dos usos de TI para monitoramento das redes sociais. 2014. Brazilian presidential memorandum. Available from: &lt;</w:t>
       </w:r>
       <w:hyperlink r:id="rId58">
         <w:r>
@@ -5053,7 +5144,7 @@
             <w:sz w:val="24"/>
             <w:szCs w:val="24"/>
           </w:rPr>
-          <w:t>https://github.com/ttm/pnudExtra/raw/master/produto.pdf</w:t>
+          <w:t>https://dl.dropboxusercontent.com/u/22209842/presidencia/20141707_anexo_Memorando_maquina_sistema_monitoramento.pdf</w:t>
         </w:r>
       </w:hyperlink>
       <w:r>
@@ -5072,68 +5163,18 @@
       <w:pPr>
         <w:pStyle w:val="Normal"/>
         <w:spacing w:lineRule="auto" w:line="216" w:before="0" w:after="170"/>
-        <w:rPr>
-          <w:rFonts w:ascii="Latin Modern Roman" w:hAnsi="Latin Modern Roman"/>
-          <w:b w:val="false"/>
-          <w:b w:val="false"/>
-          <w:bCs w:val="false"/>
-          <w:color w:val="00000A"/>
-          <w:sz w:val="24"/>
-          <w:szCs w:val="24"/>
-        </w:rPr>
-      </w:pPr>
-      <w:r>
-        <w:rPr>
-          <w:rFonts w:ascii="Latin Modern Roman" w:hAnsi="Latin Modern Roman"/>
-          <w:b w:val="false"/>
-          <w:bCs w:val="false"/>
-          <w:color w:val="00000A"/>
-          <w:sz w:val="24"/>
-          <w:szCs w:val="24"/>
-        </w:rPr>
-      </w:r>
-    </w:p>
-    <w:p>
-      <w:pPr>
-        <w:pStyle w:val="Normal"/>
-        <w:spacing w:lineRule="auto" w:line="216" w:before="0" w:after="170"/>
-        <w:rPr>
-          <w:rFonts w:ascii="Latin Modern Roman" w:hAnsi="Latin Modern Roman"/>
-          <w:b w:val="false"/>
-          <w:b w:val="false"/>
-          <w:bCs w:val="false"/>
-          <w:color w:val="00000A"/>
-          <w:sz w:val="24"/>
-          <w:szCs w:val="24"/>
-        </w:rPr>
-      </w:pPr>
-      <w:r>
-        <w:rPr>
-          <w:rFonts w:ascii="Latin Modern Roman" w:hAnsi="Latin Modern Roman"/>
-          <w:b w:val="false"/>
-          <w:bCs w:val="false"/>
-          <w:color w:val="00000A"/>
-          <w:sz w:val="24"/>
-          <w:szCs w:val="24"/>
-        </w:rPr>
-      </w:r>
-    </w:p>
-    <w:p>
-      <w:pPr>
-        <w:pStyle w:val="Normal"/>
-        <w:spacing w:lineRule="auto" w:line="216" w:before="0" w:after="170"/>
-        <w:rPr/>
-      </w:pPr>
-      <w:r>
-        <w:rPr>
-          <w:rFonts w:ascii="Latin Modern Roman" w:hAnsi="Latin Modern Roman"/>
-          <w:b w:val="false"/>
-          <w:bCs w:val="false"/>
-          <w:color w:val="00000A"/>
-          <w:sz w:val="24"/>
-          <w:szCs w:val="24"/>
-        </w:rPr>
-        <w:t>98 FABBRI, R. Sistematização dos usos de TI para monitoramento das redes sociais. 2014. Brazilian presidential memorandum. Available from: &lt;</w:t>
+        <w:rPr/>
+      </w:pPr>
+      <w:r>
+        <w:rPr>
+          <w:rFonts w:ascii="Latin Modern Roman" w:hAnsi="Latin Modern Roman"/>
+          <w:b w:val="false"/>
+          <w:bCs w:val="false"/>
+          <w:color w:val="00000A"/>
+          <w:sz w:val="24"/>
+          <w:szCs w:val="24"/>
+        </w:rPr>
+        <w:t>99 CONSTRUÇÃO da Política e do Compromisso Nacional para a Participação Social. 2013. ParticipaBR. Available from: &lt;</w:t>
       </w:r>
       <w:hyperlink r:id="rId59">
         <w:r>
@@ -5146,7 +5187,7 @@
             <w:sz w:val="24"/>
             <w:szCs w:val="24"/>
           </w:rPr>
-          <w:t>https://dl.dropboxusercontent.com/u/22209842/presidencia/20141707_anexo_Memorando_maquina_sistema_monitoramento.pdf</w:t>
+          <w:t>http://www.participa.br/participacaosocial/construcao-da-politica-e-do-compromisso-nacional-para-a-participacao-social</w:t>
         </w:r>
       </w:hyperlink>
       <w:r>
@@ -5176,7 +5217,7 @@
           <w:sz w:val="24"/>
           <w:szCs w:val="24"/>
         </w:rPr>
-        <w:t>99 CONSTRUÇÃO da Política e do Compromisso Nacional para a Participação Social. 2013. ParticipaBR. Available from: &lt;</w:t>
+        <w:t>100 FABBRI, R. Scripts for analyzing the social networks considering the National Plan and Commitment for Social Participation. 2014. Available from: &lt;</w:t>
       </w:r>
       <w:hyperlink r:id="rId60">
         <w:r>
@@ -5189,7 +5230,7 @@
             <w:sz w:val="24"/>
             <w:szCs w:val="24"/>
           </w:rPr>
-          <w:t>http://www.participa.br/participacaosocial/construcao-da-politica-e-do-compromisso-nacional-para-a-participacao-social</w:t>
+          <w:t>https://github.com/ttm/analisePNPS</w:t>
         </w:r>
       </w:hyperlink>
       <w:r>
@@ -5219,7 +5260,7 @@
           <w:sz w:val="24"/>
           <w:szCs w:val="24"/>
         </w:rPr>
-        <w:t>100 FABBRI, R. Scripts for analyzing the social networks considering the National Plan and Commitment for Social Participation. 2014. Available from: &lt;</w:t>
+        <w:t>101 FABBRI, R. Scripts for analyzing the Decree 8.243 of the Plan for Social Participation and a related commitment declaration. 2013. Available from: &lt;</w:t>
       </w:r>
       <w:hyperlink r:id="rId61">
         <w:r>
@@ -5232,7 +5273,7 @@
             <w:sz w:val="24"/>
             <w:szCs w:val="24"/>
           </w:rPr>
-          <w:t>https://github.com/ttm/analisePNPS</w:t>
+          <w:t>https://github.com/ttm/politica_compromisso_ps</w:t>
         </w:r>
       </w:hyperlink>
       <w:r>
@@ -5262,7 +5303,7 @@
           <w:sz w:val="24"/>
           <w:szCs w:val="24"/>
         </w:rPr>
-        <w:t>101 FABBRI, R. Scripts for analyzing the Decree 8.243 of the Plan for Social Participation and a related commitment declaration. 2013. Available from: &lt;</w:t>
+        <w:t>102 2 instâncias federais de participação social: caracterização, observações e possibilidades (PNPS e CNPS). 2013. Available from: &lt;</w:t>
       </w:r>
       <w:hyperlink r:id="rId62">
         <w:r>
@@ -5275,7 +5316,7 @@
             <w:sz w:val="24"/>
             <w:szCs w:val="24"/>
           </w:rPr>
-          <w:t>https://github.com/ttm/politica_compromisso_ps</w:t>
+          <w:t>https://sourceforge.net/p/labmacambira/rcpln/ci/master/tree/participacaoSocial/instanciasFederaisVirtuais.pdf?format=raw</w:t>
         </w:r>
       </w:hyperlink>
       <w:r>
@@ -5305,7 +5346,7 @@
           <w:sz w:val="24"/>
           <w:szCs w:val="24"/>
         </w:rPr>
-        <w:t>102 2 instâncias federais de participação social: caracterização, observações e possibilidades (PNPS e CNPS). 2013. Available from: &lt;</w:t>
+        <w:t>103 FABBRI, R; ROCHA, R. Temporal: an online gadget for network visualization data from civil organizations (Siconv data). Available from: &lt;</w:t>
       </w:r>
       <w:hyperlink r:id="rId63">
         <w:r>
@@ -5318,7 +5359,7 @@
             <w:sz w:val="24"/>
             <w:szCs w:val="24"/>
           </w:rPr>
-          <w:t>https://sourceforge.net/p/labmacambira/rcpln/ci/master/tree/participacaoSocial/instanciasFederaisVirtuais.pdf?format=raw</w:t>
+          <w:t>https://github.com/ttm/oscEmRede</w:t>
         </w:r>
       </w:hyperlink>
       <w:r>
@@ -5348,7 +5389,7 @@
           <w:sz w:val="24"/>
           <w:szCs w:val="24"/>
         </w:rPr>
-        <w:t>103 FABBRI, R; ROCHA, R. Temporal: an online gadget for network visualization data from civil organizations (Siconv data). Available from: &lt;</w:t>
+        <w:t>104 FABBRI, R. A small gadget for public voting through Twitter. 2014. Available from: &lt;</w:t>
       </w:r>
       <w:hyperlink r:id="rId64">
         <w:r>
@@ -5361,7 +5402,7 @@
             <w:sz w:val="24"/>
             <w:szCs w:val="24"/>
           </w:rPr>
-          <w:t>https://github.com/ttm/oscEmRede</w:t>
+          <w:t>https://github.com/ttm/votacaoTwitter</w:t>
         </w:r>
       </w:hyperlink>
       <w:r>
@@ -5391,7 +5432,7 @@
           <w:sz w:val="24"/>
           <w:szCs w:val="24"/>
         </w:rPr>
-        <w:t>104 FABBRI, R. A small gadget for public voting through Twitter. 2014. Available from: &lt;</w:t>
+        <w:t>105 LINKED data from the Rio de Janeiro Art Museum (MAR) collection. 2015.  Available from: &lt;</w:t>
       </w:r>
       <w:hyperlink r:id="rId65">
         <w:r>
@@ -5404,7 +5445,7 @@
             <w:sz w:val="24"/>
             <w:szCs w:val="24"/>
           </w:rPr>
-          <w:t>https://github.com/ttm/votacaoTwitter</w:t>
+          <w:t>https://github.com/ttm/hackmar</w:t>
         </w:r>
       </w:hyperlink>
       <w:r>
@@ -5434,7 +5475,7 @@
           <w:sz w:val="24"/>
           <w:szCs w:val="24"/>
         </w:rPr>
-        <w:t>105 LINKED data from the Rio de Janeiro Art Museum (MAR) collection. 2015.  Available from: &lt;</w:t>
+        <w:t>106 Renato Fabbri Lattes curriculum page. 2016. Available from: &lt;</w:t>
       </w:r>
       <w:hyperlink r:id="rId66">
         <w:r>
@@ -5447,7 +5488,68 @@
             <w:sz w:val="24"/>
             <w:szCs w:val="24"/>
           </w:rPr>
-          <w:t>https://github.com/ttm/hackmar</w:t>
+          <w:t>http://buscatextual.cnpq.br/buscatextual/visualizacv.do?id=K4255292P1</w:t>
+        </w:r>
+      </w:hyperlink>
+      <w:r>
+        <w:rPr>
+          <w:rFonts w:ascii="Latin Modern Roman" w:hAnsi="Latin Modern Roman"/>
+          <w:b w:val="false"/>
+          <w:bCs w:val="false"/>
+          <w:color w:val="00000A"/>
+          <w:sz w:val="24"/>
+          <w:szCs w:val="24"/>
+        </w:rPr>
+        <w:t>&gt;.  Accessible at: 15 Mar. 2017.</w:t>
+      </w:r>
+    </w:p>
+    <w:p>
+      <w:pPr>
+        <w:pStyle w:val="Normal"/>
+        <w:spacing w:lineRule="auto" w:line="216" w:before="0" w:after="170"/>
+        <w:rPr/>
+      </w:pPr>
+      <w:r>
+        <w:rPr>
+          <w:rFonts w:ascii="Latin Modern Roman" w:hAnsi="Latin Modern Roman"/>
+          <w:b w:val="false"/>
+          <w:bCs w:val="false"/>
+          <w:color w:val="00000A"/>
+          <w:sz w:val="24"/>
+          <w:szCs w:val="24"/>
+        </w:rPr>
+        <w:t>107 FABBRI, R.; PENALVA, D.; PISANI, M. M. Art, technology and politics: perspectives from complex networks.   In: SIMPÓSIO HOMENAGEM AOS 50 ANOS DE O HOMEM UNIDIMENSIONAL, DE HERBERT MARCUSE, 2014, Santo André: UFABC. 2014.</w:t>
+      </w:r>
+    </w:p>
+    <w:p>
+      <w:pPr>
+        <w:pStyle w:val="Normal"/>
+        <w:spacing w:lineRule="auto" w:line="216" w:before="0" w:after="170"/>
+        <w:rPr/>
+      </w:pPr>
+      <w:r>
+        <w:rPr>
+          <w:rFonts w:ascii="Latin Modern Roman" w:hAnsi="Latin Modern Roman"/>
+          <w:b w:val="false"/>
+          <w:bCs w:val="false"/>
+          <w:color w:val="00000A"/>
+          <w:sz w:val="24"/>
+          <w:szCs w:val="24"/>
+        </w:rPr>
+        <w:t>108 FABBRI, R. Workshop in complex networks. 2016. In: INTERNATIONAL SYMPOSIUM OF CRITICAL THEORY, 2., 2016, Sobral: UFC. Available from: &lt;</w:t>
+      </w:r>
+      <w:hyperlink r:id="rId67">
+        <w:r>
+          <w:rPr>
+            <w:rStyle w:val="InternetLink"/>
+            <w:rFonts w:ascii="Latin Modern Roman" w:hAnsi="Latin Modern Roman"/>
+            <w:b w:val="false"/>
+            <w:bCs w:val="false"/>
+            <w:color w:val="3333FF"/>
+            <w:sz w:val="24"/>
+            <w:szCs w:val="24"/>
+          </w:rPr>
+          <w:t>http://www.nexos.ufc.br/encontro2016/index.php/evento/transmissao-ao-vivo?id=142</w:t>
         </w:r>
       </w:hyperlink>
       <w:r>
@@ -5466,79 +5568,68 @@
       <w:pPr>
         <w:pStyle w:val="Normal"/>
         <w:spacing w:lineRule="auto" w:line="216" w:before="0" w:after="170"/>
-        <w:rPr/>
-      </w:pPr>
-      <w:r>
-        <w:rPr>
-          <w:rFonts w:ascii="Latin Modern Roman" w:hAnsi="Latin Modern Roman"/>
-          <w:b w:val="false"/>
-          <w:bCs w:val="false"/>
-          <w:color w:val="00000A"/>
-          <w:sz w:val="24"/>
-          <w:szCs w:val="24"/>
-        </w:rPr>
-        <w:t>106 Renato Fabbri Lattes curriculum page. 2016. Available from: &lt;</w:t>
-      </w:r>
-      <w:hyperlink r:id="rId67">
-        <w:r>
-          <w:rPr>
-            <w:rStyle w:val="InternetLink"/>
-            <w:rFonts w:ascii="Latin Modern Roman" w:hAnsi="Latin Modern Roman"/>
-            <w:b w:val="false"/>
-            <w:bCs w:val="false"/>
-            <w:color w:val="3333FF"/>
-            <w:sz w:val="24"/>
-            <w:szCs w:val="24"/>
-          </w:rPr>
-          <w:t>http://buscatextual.cnpq.br/buscatextual/visualizacv.do?id=K4255292P1</w:t>
-        </w:r>
-      </w:hyperlink>
-      <w:r>
-        <w:rPr>
-          <w:rFonts w:ascii="Latin Modern Roman" w:hAnsi="Latin Modern Roman"/>
-          <w:b w:val="false"/>
-          <w:bCs w:val="false"/>
-          <w:color w:val="00000A"/>
-          <w:sz w:val="24"/>
-          <w:szCs w:val="24"/>
-        </w:rPr>
-        <w:t>&gt;.  Accessible at: 15 Mar. 2017.</w:t>
-      </w:r>
-    </w:p>
-    <w:p>
-      <w:pPr>
-        <w:pStyle w:val="Normal"/>
-        <w:spacing w:lineRule="auto" w:line="216" w:before="0" w:after="170"/>
-        <w:rPr/>
-      </w:pPr>
-      <w:r>
-        <w:rPr>
-          <w:rFonts w:ascii="Latin Modern Roman" w:hAnsi="Latin Modern Roman"/>
-          <w:b w:val="false"/>
-          <w:bCs w:val="false"/>
-          <w:color w:val="00000A"/>
-          <w:sz w:val="24"/>
-          <w:szCs w:val="24"/>
-        </w:rPr>
-        <w:t>107 FABBRI, R.; PENALVA, D.; PISANI, M. M. Art, technology and politics: perspectives from complex networks.   In: SIMPÓSIO HOMENAGEM AOS 50 ANOS DE O HOMEM UNIDIMENSIONAL, DE HERBERT MARCUSE, 2014, Santo André: UFABC. 2014.</w:t>
-      </w:r>
-    </w:p>
-    <w:p>
-      <w:pPr>
-        <w:pStyle w:val="Normal"/>
-        <w:spacing w:lineRule="auto" w:line="216" w:before="0" w:after="170"/>
-        <w:rPr/>
-      </w:pPr>
-      <w:r>
-        <w:rPr>
-          <w:rFonts w:ascii="Latin Modern Roman" w:hAnsi="Latin Modern Roman"/>
-          <w:b w:val="false"/>
-          <w:bCs w:val="false"/>
-          <w:color w:val="00000A"/>
-          <w:sz w:val="24"/>
-          <w:szCs w:val="24"/>
-        </w:rPr>
-        <w:t>108 FABBRI, R. Workshop in complex networks. 2016. In: INTERNATIONAL SYMPOSIUM OF CRITICAL THEORY, 2., 2016, Sobral: UFC. Available from: &lt;</w:t>
+        <w:rPr>
+          <w:rFonts w:ascii="Latin Modern Roman" w:hAnsi="Latin Modern Roman"/>
+          <w:b w:val="false"/>
+          <w:b w:val="false"/>
+          <w:bCs w:val="false"/>
+          <w:color w:val="00000A"/>
+          <w:sz w:val="24"/>
+          <w:szCs w:val="24"/>
+        </w:rPr>
+      </w:pPr>
+      <w:r>
+        <w:rPr>
+          <w:rFonts w:ascii="Latin Modern Roman" w:hAnsi="Latin Modern Roman"/>
+          <w:b w:val="false"/>
+          <w:bCs w:val="false"/>
+          <w:color w:val="00000A"/>
+          <w:sz w:val="24"/>
+          <w:szCs w:val="24"/>
+        </w:rPr>
+      </w:r>
+    </w:p>
+    <w:p>
+      <w:pPr>
+        <w:pStyle w:val="Normal"/>
+        <w:spacing w:lineRule="auto" w:line="216" w:before="0" w:after="170"/>
+        <w:rPr>
+          <w:rFonts w:ascii="Latin Modern Roman" w:hAnsi="Latin Modern Roman"/>
+          <w:b w:val="false"/>
+          <w:b w:val="false"/>
+          <w:bCs w:val="false"/>
+          <w:color w:val="00000A"/>
+          <w:sz w:val="24"/>
+          <w:szCs w:val="24"/>
+        </w:rPr>
+      </w:pPr>
+      <w:r>
+        <w:rPr>
+          <w:rFonts w:ascii="Latin Modern Roman" w:hAnsi="Latin Modern Roman"/>
+          <w:b w:val="false"/>
+          <w:bCs w:val="false"/>
+          <w:color w:val="00000A"/>
+          <w:sz w:val="24"/>
+          <w:szCs w:val="24"/>
+        </w:rPr>
+      </w:r>
+    </w:p>
+    <w:p>
+      <w:pPr>
+        <w:pStyle w:val="Normal"/>
+        <w:spacing w:lineRule="auto" w:line="216" w:before="0" w:after="170"/>
+        <w:rPr/>
+      </w:pPr>
+      <w:r>
+        <w:rPr>
+          <w:rFonts w:ascii="Latin Modern Roman" w:hAnsi="Latin Modern Roman"/>
+          <w:b w:val="false"/>
+          <w:bCs w:val="false"/>
+          <w:color w:val="00000A"/>
+          <w:sz w:val="24"/>
+          <w:szCs w:val="24"/>
+        </w:rPr>
+        <w:t>109  FABBRI, R. Análise em ação para redes sociais (Govern Art). Available from: &lt;</w:t>
       </w:r>
       <w:hyperlink r:id="rId68">
         <w:r>
@@ -5551,7 +5642,7 @@
             <w:sz w:val="24"/>
             <w:szCs w:val="24"/>
           </w:rPr>
-          <w:t>http://www.nexos.ufc.br/encontro2016/index.php/evento/transmissao-ao-vivo?id=142</w:t>
+          <w:t>https://github.com/ttm/aars</w:t>
         </w:r>
       </w:hyperlink>
       <w:r>
@@ -5570,68 +5661,36 @@
       <w:pPr>
         <w:pStyle w:val="Normal"/>
         <w:spacing w:lineRule="auto" w:line="216" w:before="0" w:after="170"/>
-        <w:rPr>
-          <w:rFonts w:ascii="Latin Modern Roman" w:hAnsi="Latin Modern Roman"/>
-          <w:b w:val="false"/>
-          <w:b w:val="false"/>
-          <w:bCs w:val="false"/>
-          <w:color w:val="00000A"/>
-          <w:sz w:val="24"/>
-          <w:szCs w:val="24"/>
-        </w:rPr>
-      </w:pPr>
-      <w:r>
-        <w:rPr>
-          <w:rFonts w:ascii="Latin Modern Roman" w:hAnsi="Latin Modern Roman"/>
-          <w:b w:val="false"/>
-          <w:bCs w:val="false"/>
-          <w:color w:val="00000A"/>
-          <w:sz w:val="24"/>
-          <w:szCs w:val="24"/>
-        </w:rPr>
-      </w:r>
-    </w:p>
-    <w:p>
-      <w:pPr>
-        <w:pStyle w:val="Normal"/>
-        <w:spacing w:lineRule="auto" w:line="216" w:before="0" w:after="170"/>
-        <w:rPr>
-          <w:rFonts w:ascii="Latin Modern Roman" w:hAnsi="Latin Modern Roman"/>
-          <w:b w:val="false"/>
-          <w:b w:val="false"/>
-          <w:bCs w:val="false"/>
-          <w:color w:val="00000A"/>
-          <w:sz w:val="24"/>
-          <w:szCs w:val="24"/>
-        </w:rPr>
-      </w:pPr>
-      <w:r>
-        <w:rPr>
-          <w:rFonts w:ascii="Latin Modern Roman" w:hAnsi="Latin Modern Roman"/>
-          <w:b w:val="false"/>
-          <w:bCs w:val="false"/>
-          <w:color w:val="00000A"/>
-          <w:sz w:val="24"/>
-          <w:szCs w:val="24"/>
-        </w:rPr>
-      </w:r>
-    </w:p>
-    <w:p>
-      <w:pPr>
-        <w:pStyle w:val="Normal"/>
-        <w:spacing w:lineRule="auto" w:line="216" w:before="0" w:after="170"/>
-        <w:rPr/>
-      </w:pPr>
-      <w:r>
-        <w:rPr>
-          <w:rFonts w:ascii="Latin Modern Roman" w:hAnsi="Latin Modern Roman"/>
-          <w:b w:val="false"/>
-          <w:bCs w:val="false"/>
-          <w:color w:val="00000A"/>
-          <w:sz w:val="24"/>
-          <w:szCs w:val="24"/>
-        </w:rPr>
-        <w:t>109  FABBRI, R. Análise em ação para redes sociais (Govern Art). Available from: &lt;</w:t>
+        <w:rPr/>
+      </w:pPr>
+      <w:r>
+        <w:rPr>
+          <w:rFonts w:ascii="Latin Modern Roman" w:hAnsi="Latin Modern Roman"/>
+          <w:b w:val="false"/>
+          <w:bCs w:val="false"/>
+          <w:color w:val="00000A"/>
+          <w:sz w:val="24"/>
+          <w:szCs w:val="24"/>
+        </w:rPr>
+        <w:t>110 RILKE, R. M. Primal sound &amp; other prose pieces. Madison: The Cummington press, 1943.</w:t>
+      </w:r>
+    </w:p>
+    <w:p>
+      <w:pPr>
+        <w:pStyle w:val="Normal"/>
+        <w:spacing w:lineRule="auto" w:line="216" w:before="0" w:after="170"/>
+        <w:rPr/>
+      </w:pPr>
+      <w:r>
+        <w:rPr>
+          <w:rFonts w:ascii="Latin Modern Roman" w:hAnsi="Latin Modern Roman"/>
+          <w:b w:val="false"/>
+          <w:bCs w:val="false"/>
+          <w:color w:val="00000A"/>
+          <w:sz w:val="24"/>
+          <w:szCs w:val="24"/>
+        </w:rPr>
+        <w:t>111 FABBRI, R. O pensamento ideal: uma descrição física do pensamento. 2013. Available from: &lt;</w:t>
       </w:r>
       <w:hyperlink r:id="rId69">
         <w:r>
@@ -5644,7 +5703,7 @@
             <w:sz w:val="24"/>
             <w:szCs w:val="24"/>
           </w:rPr>
-          <w:t>https://github.com/ttm/aars</w:t>
+          <w:t>https://sourceforge.net/p/labmacambira/rcpln/ci/master/tree/pensamento/pensamento.pdf?format=raw</w:t>
         </w:r>
       </w:hyperlink>
       <w:r>
@@ -5674,25 +5733,7 @@
           <w:sz w:val="24"/>
           <w:szCs w:val="24"/>
         </w:rPr>
-        <w:t>110 RILKE, R. M. Primal sound &amp; other prose pieces. Madison: The Cummington press, 1943.</w:t>
-      </w:r>
-    </w:p>
-    <w:p>
-      <w:pPr>
-        <w:pStyle w:val="Normal"/>
-        <w:spacing w:lineRule="auto" w:line="216" w:before="0" w:after="170"/>
-        <w:rPr/>
-      </w:pPr>
-      <w:r>
-        <w:rPr>
-          <w:rFonts w:ascii="Latin Modern Roman" w:hAnsi="Latin Modern Roman"/>
-          <w:b w:val="false"/>
-          <w:bCs w:val="false"/>
-          <w:color w:val="00000A"/>
-          <w:sz w:val="24"/>
-          <w:szCs w:val="24"/>
-        </w:rPr>
-        <w:t>111 FABBRI, R. O pensamento ideal: uma descrição física do pensamento. 2013. Available from: &lt;</w:t>
+        <w:t>112 FABBRI, R. Crowdfunding and discussions about the analysis of Brazilian networks related to free culture. 2013. Available from: &lt;</w:t>
       </w:r>
       <w:hyperlink r:id="rId70">
         <w:r>
@@ -5705,7 +5746,7 @@
             <w:sz w:val="24"/>
             <w:szCs w:val="24"/>
           </w:rPr>
-          <w:t>https://sourceforge.net/p/labmacambira/rcpln/ci/master/tree/pensamento/pensamento.pdf?format=raw</w:t>
+          <w:t>http://labmacambira.sourceforge.net/redes/</w:t>
         </w:r>
       </w:hyperlink>
       <w:r>
@@ -5735,7 +5776,7 @@
           <w:sz w:val="24"/>
           <w:szCs w:val="24"/>
         </w:rPr>
-        <w:t>112 FABBRI, R. Crowdfunding and discussions about the analysis of Brazilian networks related to free culture. 2013. Available from: &lt;</w:t>
+        <w:t>113 FABBRI, R. Complex networks and natural language processing collection and diffusion of information and goods. 2013. Available from: &lt;</w:t>
       </w:r>
       <w:hyperlink r:id="rId71">
         <w:r>
@@ -5748,7 +5789,7 @@
             <w:sz w:val="24"/>
             <w:szCs w:val="24"/>
           </w:rPr>
-          <w:t>http://labmacambira.sourceforge.net/redes/</w:t>
+          <w:t>http://wiki.nosdigitais.teia.org.br/ARS</w:t>
         </w:r>
       </w:hyperlink>
       <w:r>
@@ -5778,7 +5819,7 @@
           <w:sz w:val="24"/>
           <w:szCs w:val="24"/>
         </w:rPr>
-        <w:t>113 FABBRI, R. Complex networks and natural language processing collection and diffusion of information and goods. 2013. Available from: &lt;</w:t>
+        <w:t>114 FABBRI, R. Nuvens cognitivas e a unificação da espécie humana. 2014. Available from: &lt;</w:t>
       </w:r>
       <w:hyperlink r:id="rId72">
         <w:r>
@@ -5791,7 +5832,32 @@
             <w:sz w:val="24"/>
             <w:szCs w:val="24"/>
           </w:rPr>
-          <w:t>http://wiki.nosdigitais.teia.org.br/ARS</w:t>
+          <w:t>http://cyberiun.tumblr.com/post/64607669759/nuvens-cognitivas</w:t>
+        </w:r>
+      </w:hyperlink>
+      <w:r>
+        <w:rPr>
+          <w:rFonts w:ascii="Latin Modern Roman" w:hAnsi="Latin Modern Roman"/>
+          <w:b w:val="false"/>
+          <w:bCs w:val="false"/>
+          <w:color w:val="00000A"/>
+          <w:sz w:val="24"/>
+          <w:szCs w:val="24"/>
+        </w:rPr>
+        <w:t>&gt;.  Available from: &lt;</w:t>
+      </w:r>
+      <w:hyperlink r:id="rId73">
+        <w:r>
+          <w:rPr>
+            <w:rStyle w:val="InternetLink"/>
+            <w:rFonts w:ascii="Latin Modern Roman" w:hAnsi="Latin Modern Roman"/>
+            <w:b w:val="false"/>
+            <w:bCs w:val="false"/>
+            <w:color w:val="3333FF"/>
+            <w:sz w:val="24"/>
+            <w:szCs w:val="24"/>
+          </w:rPr>
+          <w:t>http://wiki.nosdigitais.teia.org.br/Cyberiun</w:t>
         </w:r>
       </w:hyperlink>
       <w:r>
@@ -5821,32 +5887,7 @@
           <w:sz w:val="24"/>
           <w:szCs w:val="24"/>
         </w:rPr>
-        <w:t>114 FABBRI, R. Nuvens cognitivas e a unificação da espécie humana. 2014. Available from: &lt;</w:t>
-      </w:r>
-      <w:hyperlink r:id="rId73">
-        <w:r>
-          <w:rPr>
-            <w:rStyle w:val="InternetLink"/>
-            <w:rFonts w:ascii="Latin Modern Roman" w:hAnsi="Latin Modern Roman"/>
-            <w:b w:val="false"/>
-            <w:bCs w:val="false"/>
-            <w:color w:val="3333FF"/>
-            <w:sz w:val="24"/>
-            <w:szCs w:val="24"/>
-          </w:rPr>
-          <w:t>http://cyberiun.tumblr.com/post/64607669759/nuvens-cognitivas</w:t>
-        </w:r>
-      </w:hyperlink>
-      <w:r>
-        <w:rPr>
-          <w:rFonts w:ascii="Latin Modern Roman" w:hAnsi="Latin Modern Roman"/>
-          <w:b w:val="false"/>
-          <w:bCs w:val="false"/>
-          <w:color w:val="00000A"/>
-          <w:sz w:val="24"/>
-          <w:szCs w:val="24"/>
-        </w:rPr>
-        <w:t>&gt;.  Available from: &lt;</w:t>
+        <w:t>115 FABBRI, R. Minimal algorithmic autoregulation interface for displaying shouts. 2012. Available from: &lt;</w:t>
       </w:r>
       <w:hyperlink r:id="rId74">
         <w:r>
@@ -5859,7 +5900,7 @@
             <w:sz w:val="24"/>
             <w:szCs w:val="24"/>
           </w:rPr>
-          <w:t>http://wiki.nosdigitais.teia.org.br/Cyberiun</w:t>
+          <w:t>http://aaserver.herokuapp.com/minimumClient/</w:t>
         </w:r>
       </w:hyperlink>
       <w:r>
@@ -5889,7 +5930,7 @@
           <w:sz w:val="24"/>
           <w:szCs w:val="24"/>
         </w:rPr>
-        <w:t>115 FABBRI, R. Minimal algorithmic autoregulation interface for displaying shouts. 2012. Available from: &lt;</w:t>
+        <w:t>116 FABBRI, R. Homepage. 2015.  Available from: &lt;</w:t>
       </w:r>
       <w:hyperlink r:id="rId75">
         <w:r>
@@ -5902,7 +5943,7 @@
             <w:sz w:val="24"/>
             <w:szCs w:val="24"/>
           </w:rPr>
-          <w:t>http://aaserver.herokuapp.com/minimumClient/</w:t>
+          <w:t>http://ttm.github.io/</w:t>
         </w:r>
       </w:hyperlink>
       <w:r>
@@ -5932,7 +5973,7 @@
           <w:sz w:val="24"/>
           <w:szCs w:val="24"/>
         </w:rPr>
-        <w:t>116 FABBRI, R. Homepage. 2015.  Available from: &lt;</w:t>
+        <w:t>117 FABBRI, R. A document reporting the progressive diffusion of information from peripherals to hubs. 2013. Available from: &lt;</w:t>
       </w:r>
       <w:hyperlink r:id="rId76">
         <w:r>
@@ -5945,7 +5986,7 @@
             <w:sz w:val="24"/>
             <w:szCs w:val="24"/>
           </w:rPr>
-          <w:t>http://ttm.github.io/</w:t>
+          <w:t>https://dl.dropboxusercontent.com/u/22209842/doc/mit/progressiveDiffusion.pdf</w:t>
         </w:r>
       </w:hyperlink>
       <w:r>
@@ -5975,7 +6016,7 @@
           <w:sz w:val="24"/>
           <w:szCs w:val="24"/>
         </w:rPr>
-        <w:t>117 FABBRI, R. A document reporting the progressive diffusion of information from peripherals to hubs. 2013. Available from: &lt;</w:t>
+        <w:t>118 FABBRI, R. Notes, data and a preliminary analysis script of a massive Facebook tagging social experiment. 2015. Available from: &lt;</w:t>
       </w:r>
       <w:hyperlink r:id="rId77">
         <w:r>
@@ -5988,7 +6029,7 @@
             <w:sz w:val="24"/>
             <w:szCs w:val="24"/>
           </w:rPr>
-          <w:t>https://dl.dropboxusercontent.com/u/22209842/doc/mit/progressiveDiffusion.pdf</w:t>
+          <w:t>https://github.com/ttm/anthropologicalExperiments</w:t>
         </w:r>
       </w:hyperlink>
       <w:r>
@@ -6018,7 +6059,7 @@
           <w:sz w:val="24"/>
           <w:szCs w:val="24"/>
         </w:rPr>
-        <w:t>118 FABBRI, R. Notes, data and a preliminary analysis script of a massive Facebook tagging social experiment. 2015. Available from: &lt;</w:t>
+        <w:t>119 FABBRI, R. SERVDDCR: sociedade e estado em reunião virtual para a democracia direta ou conectiva ou rolezinho. 2014. Available from: &lt;</w:t>
       </w:r>
       <w:hyperlink r:id="rId78">
         <w:r>
@@ -6031,7 +6072,7 @@
             <w:sz w:val="24"/>
             <w:szCs w:val="24"/>
           </w:rPr>
-          <w:t>https://github.com/ttm/anthropologicalExperiments</w:t>
+          <w:t>https://www.facebook.com/groups/SERVDDCR/</w:t>
         </w:r>
       </w:hyperlink>
       <w:r>
@@ -6061,7 +6102,7 @@
           <w:sz w:val="24"/>
           <w:szCs w:val="24"/>
         </w:rPr>
-        <w:t>119 FABBRI, R. SERVDDCR: sociedade e estado em reunião virtual para a democracia direta ou conectiva ou rolezinho. 2014. Available from: &lt;</w:t>
+        <w:t>120 FABBRI, R. Anthropological physics repository with the essay and notes. 2015. Available from: &lt;</w:t>
       </w:r>
       <w:hyperlink r:id="rId79">
         <w:r>
@@ -6074,7 +6115,7 @@
             <w:sz w:val="24"/>
             <w:szCs w:val="24"/>
           </w:rPr>
-          <w:t>https://www.facebook.com/groups/SERVDDCR/</w:t>
+          <w:t>https://github.com/ttm/anthropologicalPhysics</w:t>
         </w:r>
       </w:hyperlink>
       <w:r>
@@ -6093,18 +6134,43 @@
       <w:pPr>
         <w:pStyle w:val="Normal"/>
         <w:spacing w:lineRule="auto" w:line="216" w:before="0" w:after="170"/>
-        <w:rPr/>
-      </w:pPr>
-      <w:r>
-        <w:rPr>
-          <w:rFonts w:ascii="Latin Modern Roman" w:hAnsi="Latin Modern Roman"/>
-          <w:b w:val="false"/>
-          <w:bCs w:val="false"/>
-          <w:color w:val="00000A"/>
-          <w:sz w:val="24"/>
-          <w:szCs w:val="24"/>
-        </w:rPr>
-        <w:t>120 FABBRI, R. Anthropological physics repository with the essay and notes. 2015. Available from: &lt;</w:t>
+        <w:rPr>
+          <w:rFonts w:ascii="Latin Modern Roman" w:hAnsi="Latin Modern Roman"/>
+          <w:b w:val="false"/>
+          <w:b w:val="false"/>
+          <w:bCs w:val="false"/>
+          <w:color w:val="00000A"/>
+          <w:sz w:val="24"/>
+          <w:szCs w:val="24"/>
+        </w:rPr>
+      </w:pPr>
+      <w:r>
+        <w:rPr>
+          <w:rFonts w:ascii="Latin Modern Roman" w:hAnsi="Latin Modern Roman"/>
+          <w:b w:val="false"/>
+          <w:bCs w:val="false"/>
+          <w:color w:val="00000A"/>
+          <w:sz w:val="24"/>
+          <w:szCs w:val="24"/>
+        </w:rPr>
+      </w:r>
+    </w:p>
+    <w:p>
+      <w:pPr>
+        <w:pStyle w:val="Normal"/>
+        <w:spacing w:lineRule="auto" w:line="216" w:before="0" w:after="170"/>
+        <w:rPr/>
+      </w:pPr>
+      <w:r>
+        <w:rPr>
+          <w:rFonts w:ascii="Latin Modern Roman" w:hAnsi="Latin Modern Roman"/>
+          <w:b w:val="false"/>
+          <w:bCs w:val="false"/>
+          <w:color w:val="00000A"/>
+          <w:sz w:val="24"/>
+          <w:szCs w:val="24"/>
+        </w:rPr>
+        <w:t>121 FABBRI, R. Descrição dos bots no canal IRC #labmacambira @ Freenode. 2013. Available from: &lt;</w:t>
       </w:r>
       <w:hyperlink r:id="rId80">
         <w:r>
@@ -6117,7 +6183,7 @@
             <w:sz w:val="24"/>
             <w:szCs w:val="24"/>
           </w:rPr>
-          <w:t>https://github.com/ttm/anthropologicalPhysics</w:t>
+          <w:t>https://sourceforge.net/p/labmacambira/rcpln/ci/master/tree/pln/trabBots/trabBots.pdf?format=raw</w:t>
         </w:r>
       </w:hyperlink>
       <w:r>
@@ -6136,43 +6202,18 @@
       <w:pPr>
         <w:pStyle w:val="Normal"/>
         <w:spacing w:lineRule="auto" w:line="216" w:before="0" w:after="170"/>
-        <w:rPr>
-          <w:rFonts w:ascii="Latin Modern Roman" w:hAnsi="Latin Modern Roman"/>
-          <w:b w:val="false"/>
-          <w:b w:val="false"/>
-          <w:bCs w:val="false"/>
-          <w:color w:val="00000A"/>
-          <w:sz w:val="24"/>
-          <w:szCs w:val="24"/>
-        </w:rPr>
-      </w:pPr>
-      <w:r>
-        <w:rPr>
-          <w:rFonts w:ascii="Latin Modern Roman" w:hAnsi="Latin Modern Roman"/>
-          <w:b w:val="false"/>
-          <w:bCs w:val="false"/>
-          <w:color w:val="00000A"/>
-          <w:sz w:val="24"/>
-          <w:szCs w:val="24"/>
-        </w:rPr>
-      </w:r>
-    </w:p>
-    <w:p>
-      <w:pPr>
-        <w:pStyle w:val="Normal"/>
-        <w:spacing w:lineRule="auto" w:line="216" w:before="0" w:after="170"/>
-        <w:rPr/>
-      </w:pPr>
-      <w:r>
-        <w:rPr>
-          <w:rFonts w:ascii="Latin Modern Roman" w:hAnsi="Latin Modern Roman"/>
-          <w:b w:val="false"/>
-          <w:bCs w:val="false"/>
-          <w:color w:val="00000A"/>
-          <w:sz w:val="24"/>
-          <w:szCs w:val="24"/>
-        </w:rPr>
-        <w:t>121 FABBRI, R. Descrição dos bots no canal IRC #labmacambira @ Freenode. 2013. Available from: &lt;</w:t>
+        <w:rPr/>
+      </w:pPr>
+      <w:r>
+        <w:rPr>
+          <w:rFonts w:ascii="Latin Modern Roman" w:hAnsi="Latin Modern Roman"/>
+          <w:b w:val="false"/>
+          <w:bCs w:val="false"/>
+          <w:color w:val="00000A"/>
+          <w:sz w:val="24"/>
+          <w:szCs w:val="24"/>
+        </w:rPr>
+        <w:t>122 FABBRI, R. Resumo introdutório ao natural language toolkit (NLTK). 2013. Available from: &lt;</w:t>
       </w:r>
       <w:hyperlink r:id="rId81">
         <w:r>
@@ -6185,7 +6226,7 @@
             <w:sz w:val="24"/>
             <w:szCs w:val="24"/>
           </w:rPr>
-          <w:t>https://sourceforge.net/p/labmacambira/rcpln/ci/master/tree/pln/trabBots/trabBots.pdf?format=raw</w:t>
+          <w:t>https://sourceforge.net/p/labmacambira/rcpln/ci/master/tree/pln/trabNLTK/resumoNLTK.pdf?format=raw</w:t>
         </w:r>
       </w:hyperlink>
       <w:r>
@@ -6215,7 +6256,7 @@
           <w:sz w:val="24"/>
           <w:szCs w:val="24"/>
         </w:rPr>
-        <w:t>122 FABBRI, R. Resumo introdutório ao natural language toolkit (NLTK). 2013. Available from: &lt;</w:t>
+        <w:t>123 FABBRI R.; VIEIRA, V. Ouvir para olhar (OvO) meetings scripts and documentation. 2015. Available from: &lt;</w:t>
       </w:r>
       <w:hyperlink r:id="rId82">
         <w:r>
@@ -6228,7 +6269,7 @@
             <w:sz w:val="24"/>
             <w:szCs w:val="24"/>
           </w:rPr>
-          <w:t>https://sourceforge.net/p/labmacambira/rcpln/ci/master/tree/pln/trabNLTK/resumoNLTK.pdf?format=raw</w:t>
+          <w:t>https://github.com/ttm/ovo</w:t>
         </w:r>
       </w:hyperlink>
       <w:r>
@@ -6258,7 +6299,7 @@
           <w:sz w:val="24"/>
           <w:szCs w:val="24"/>
         </w:rPr>
-        <w:t>123 FABBRI R.; VIEIRA, V. Ouvir para olhar (OvO) meetings scripts and documentation. 2015. Available from: &lt;</w:t>
+        <w:t>124 FABBRI, R. Complex networks gradus ad Parnassum. 2015. Available from: &lt;</w:t>
       </w:r>
       <w:hyperlink r:id="rId83">
         <w:r>
@@ -6271,7 +6312,7 @@
             <w:sz w:val="24"/>
             <w:szCs w:val="24"/>
           </w:rPr>
-          <w:t>https://github.com/ttm/ovo</w:t>
+          <w:t>https://github.com/ttm/gradus</w:t>
         </w:r>
       </w:hyperlink>
       <w:r>
@@ -6301,7 +6342,7 @@
           <w:sz w:val="24"/>
           <w:szCs w:val="24"/>
         </w:rPr>
-        <w:t>124 FABBRI, R. Complex networks gradus ad Parnassum. 2015. Available from: &lt;</w:t>
+        <w:t>125 FABBRI, R. Mean-cut and label propagation graph-based semi-supervised learning implementations and documentation. 2010. Available from: &lt;</w:t>
       </w:r>
       <w:hyperlink r:id="rId84">
         <w:r>
@@ -6314,7 +6355,7 @@
             <w:sz w:val="24"/>
             <w:szCs w:val="24"/>
           </w:rPr>
-          <w:t>https://github.com/ttm/gradus</w:t>
+          <w:t>https://github.com/ttm/aprendizadoSemiSupervisionado</w:t>
         </w:r>
       </w:hyperlink>
       <w:r>
@@ -6344,7 +6385,7 @@
           <w:sz w:val="24"/>
           <w:szCs w:val="24"/>
         </w:rPr>
-        <w:t>125 FABBRI, R. Mean-cut and label propagation graph-based semi-supervised learning implementations and documentation. 2010. Available from: &lt;</w:t>
+        <w:t>126 FABBRI, R. Microcontos. 2010–5. Available from: &lt;</w:t>
       </w:r>
       <w:hyperlink r:id="rId85">
         <w:r>
@@ -6357,7 +6398,7 @@
             <w:sz w:val="24"/>
             <w:szCs w:val="24"/>
           </w:rPr>
-          <w:t>https://github.com/ttm/aprendizadoSemiSupervisionado</w:t>
+          <w:t>https://github.com/ttm/microcontos</w:t>
         </w:r>
       </w:hyperlink>
       <w:r>
@@ -6387,7 +6428,7 @@
           <w:sz w:val="24"/>
           <w:szCs w:val="24"/>
         </w:rPr>
-        <w:t>126 FABBRI, R. Microcontos. 2010–5. Available from: &lt;</w:t>
+        <w:t>127 FABBRI, R. A sound effects bank for the Pingo game. 2015. Available from: &lt;</w:t>
       </w:r>
       <w:hyperlink r:id="rId86">
         <w:r>
@@ -6400,7 +6441,7 @@
             <w:sz w:val="24"/>
             <w:szCs w:val="24"/>
           </w:rPr>
-          <w:t>https://github.com/ttm/microcontos</w:t>
+          <w:t>https://github.com/ttm/pingosom</w:t>
         </w:r>
       </w:hyperlink>
       <w:r>
@@ -6430,7 +6471,7 @@
           <w:sz w:val="24"/>
           <w:szCs w:val="24"/>
         </w:rPr>
-        <w:t>127 FABBRI, R. A sound effects bank for the Pingo game. 2015. Available from: &lt;</w:t>
+        <w:t>128 FABBRI R.; BORGES. F. Analysis of dreams by text mining for schizoanalysis. 2016. Available from: &lt;</w:t>
       </w:r>
       <w:hyperlink r:id="rId87">
         <w:r>
@@ -6443,7 +6484,7 @@
             <w:sz w:val="24"/>
             <w:szCs w:val="24"/>
           </w:rPr>
-          <w:t>https://github.com/ttm/pingosom</w:t>
+          <w:t>https://github.com/ttm/sonhos</w:t>
         </w:r>
       </w:hyperlink>
       <w:r>
@@ -6473,7 +6514,7 @@
           <w:sz w:val="24"/>
           <w:szCs w:val="24"/>
         </w:rPr>
-        <w:t>128 FABBRI R.; BORGES. F. Analysis of dreams by text mining for schizoanalysis. 2016. Available from: &lt;</w:t>
+        <w:t>129 FABBRI, R. Tokisona: an account on learning Toki Pona and making some translations. 2016. Available from: &lt;</w:t>
       </w:r>
       <w:hyperlink r:id="rId88">
         <w:r>
@@ -6486,7 +6527,7 @@
             <w:sz w:val="24"/>
             <w:szCs w:val="24"/>
           </w:rPr>
-          <w:t>https://github.com/ttm/sonhos</w:t>
+          <w:t>http://tokisona.github.io/</w:t>
         </w:r>
       </w:hyperlink>
       <w:r>
@@ -6516,7 +6557,7 @@
           <w:sz w:val="24"/>
           <w:szCs w:val="24"/>
         </w:rPr>
-        <w:t>129 FABBRI, R. Tokisona: an account on learning Toki Pona and making some translations. 2016. Available from: &lt;</w:t>
+        <w:t>130 FABBRI, R. Scripts for exploring and syntax highlighting Toki Pona. 2016. Available from: &lt;</w:t>
       </w:r>
       <w:hyperlink r:id="rId89">
         <w:r>
@@ -6529,7 +6570,7 @@
             <w:sz w:val="24"/>
             <w:szCs w:val="24"/>
           </w:rPr>
-          <w:t>http://tokisona.github.io/</w:t>
+          <w:t>https://github.com/ttm/tokipona</w:t>
         </w:r>
       </w:hyperlink>
       <w:r>
@@ -6559,7 +6600,7 @@
           <w:sz w:val="24"/>
           <w:szCs w:val="24"/>
         </w:rPr>
-        <w:t>130 FABBRI, R. Scripts for exploring and syntax highlighting Toki Pona. 2016. Available from: &lt;</w:t>
+        <w:t>131 VIEIRA, V. et al. Vivace: a collaborative live coding language. 2015. Available from: &lt;</w:t>
       </w:r>
       <w:hyperlink r:id="rId90">
         <w:r>
@@ -6572,7 +6613,7 @@
             <w:sz w:val="24"/>
             <w:szCs w:val="24"/>
           </w:rPr>
-          <w:t>https://github.com/ttm/tokipona</w:t>
+          <w:t>https://arxiv.org/abs/1502.01312</w:t>
         </w:r>
       </w:hyperlink>
       <w:r>
@@ -6602,7 +6643,7 @@
           <w:sz w:val="24"/>
           <w:szCs w:val="24"/>
         </w:rPr>
-        <w:t>131 VIEIRA, V. et al. Vivace: a collaborative live coding language. 2015. Available from: &lt;</w:t>
+        <w:t>132 VIEIRA, V.; FABBRI, R. Code and documentation for the Vivace live coding platform. 2013. Available from: &lt;</w:t>
       </w:r>
       <w:hyperlink r:id="rId91">
         <w:r>
@@ -6615,7 +6656,7 @@
             <w:sz w:val="24"/>
             <w:szCs w:val="24"/>
           </w:rPr>
-          <w:t>https://arxiv.org/abs/1502.01312</w:t>
+          <w:t>https://github.com/automata/vivace</w:t>
         </w:r>
       </w:hyperlink>
       <w:r>
@@ -6645,52 +6686,9 @@
           <w:sz w:val="24"/>
           <w:szCs w:val="24"/>
         </w:rPr>
-        <w:t>132 VIEIRA, V.; FABBRI, R. Code and documentation for the Vivace live coding platform. 2013. Available from: &lt;</w:t>
+        <w:t>133 VIEIRA, V. et al. Freakcoding manifesto. 2013. Quiosque editora. Available from: &lt;</w:t>
       </w:r>
       <w:hyperlink r:id="rId92">
-        <w:r>
-          <w:rPr>
-            <w:rStyle w:val="InternetLink"/>
-            <w:rFonts w:ascii="Latin Modern Roman" w:hAnsi="Latin Modern Roman"/>
-            <w:b w:val="false"/>
-            <w:bCs w:val="false"/>
-            <w:color w:val="3333FF"/>
-            <w:sz w:val="24"/>
-            <w:szCs w:val="24"/>
-          </w:rPr>
-          <w:t>https://github.com/automata/vivace</w:t>
-        </w:r>
-      </w:hyperlink>
-      <w:r>
-        <w:rPr>
-          <w:rFonts w:ascii="Latin Modern Roman" w:hAnsi="Latin Modern Roman"/>
-          <w:b w:val="false"/>
-          <w:bCs w:val="false"/>
-          <w:color w:val="00000A"/>
-          <w:sz w:val="24"/>
-          <w:szCs w:val="24"/>
-        </w:rPr>
-        <w:t>&gt;. Accessible at: 15 Mar. 2017.</w:t>
-      </w:r>
-    </w:p>
-    <w:p>
-      <w:pPr>
-        <w:pStyle w:val="Normal"/>
-        <w:spacing w:lineRule="auto" w:line="216" w:before="0" w:after="170"/>
-        <w:rPr/>
-      </w:pPr>
-      <w:r>
-        <w:rPr>
-          <w:rFonts w:ascii="Latin Modern Roman" w:hAnsi="Latin Modern Roman"/>
-          <w:b w:val="false"/>
-          <w:bCs w:val="false"/>
-          <w:color w:val="00000A"/>
-          <w:sz w:val="24"/>
-          <w:szCs w:val="24"/>
-        </w:rPr>
-        <w:t>133 VIEIRA, V. et al. Freakcoding manifesto. 2013. Quiosque editora. Available from: &lt;</w:t>
-      </w:r>
-      <w:hyperlink r:id="rId93">
         <w:r>
           <w:rPr>
             <w:rStyle w:val="InternetLink"/>
@@ -6798,6 +6796,49 @@
         </w:rPr>
         <w:t>135 FABBRI, R. The scientific style. 2015. Available from: &lt;</w:t>
       </w:r>
+      <w:hyperlink r:id="rId93">
+        <w:r>
+          <w:rPr>
+            <w:rStyle w:val="InternetLink"/>
+            <w:rFonts w:ascii="Latin Modern Roman" w:hAnsi="Latin Modern Roman"/>
+            <w:b w:val="false"/>
+            <w:bCs w:val="false"/>
+            <w:color w:val="3333FF"/>
+            <w:sz w:val="24"/>
+            <w:szCs w:val="24"/>
+          </w:rPr>
+          <w:t>https://github.com/ttm/sciStyle</w:t>
+        </w:r>
+      </w:hyperlink>
+      <w:r>
+        <w:rPr>
+          <w:rFonts w:ascii="Latin Modern Roman" w:hAnsi="Latin Modern Roman"/>
+          <w:b w:val="false"/>
+          <w:bCs w:val="false"/>
+          <w:color w:val="00000A"/>
+          <w:sz w:val="24"/>
+          <w:szCs w:val="24"/>
+        </w:rPr>
+        <w:t>&gt;. Accessible at: 15 Mar. 2017.</w:t>
+      </w:r>
+    </w:p>
+    <w:p>
+      <w:pPr>
+        <w:pStyle w:val="Normal"/>
+        <w:spacing w:lineRule="auto" w:line="216" w:before="0" w:after="170"/>
+        <w:rPr/>
+      </w:pPr>
+      <w:r>
+        <w:rPr>
+          <w:rFonts w:ascii="Latin Modern Roman" w:hAnsi="Latin Modern Roman"/>
+          <w:b w:val="false"/>
+          <w:bCs w:val="false"/>
+          <w:color w:val="00000A"/>
+          <w:sz w:val="24"/>
+          <w:szCs w:val="24"/>
+        </w:rPr>
+        <w:t>136 FABBRI, R. Carta mídias livres. 2010. Available from: &lt;</w:t>
+      </w:r>
       <w:hyperlink r:id="rId94">
         <w:r>
           <w:rPr>
@@ -6809,7 +6850,7 @@
             <w:sz w:val="24"/>
             <w:szCs w:val="24"/>
           </w:rPr>
-          <w:t>https://github.com/ttm/sciStyle</w:t>
+          <w:t>https://github.com/ttm/cartaML/raw/master/carta-de-indicacoes-Midias-Livres3b.pdf</w:t>
         </w:r>
       </w:hyperlink>
       <w:r>
@@ -6839,7 +6880,7 @@
           <w:sz w:val="24"/>
           <w:szCs w:val="24"/>
         </w:rPr>
-        <w:t>136 FABBRI, R. Carta mídias livres. 2010. Available from: &lt;</w:t>
+        <w:t>137 DIGITAL counter culture. independent publishing, 2012. Available from: &lt;</w:t>
       </w:r>
       <w:hyperlink r:id="rId95">
         <w:r>
@@ -6852,7 +6893,7 @@
             <w:sz w:val="24"/>
             <w:szCs w:val="24"/>
           </w:rPr>
-          <w:t>https://github.com/ttm/cartaML/raw/master/carta-de-indicacoes-Midias-Livres3b.pdf</w:t>
+          <w:t>http://culturadigital.br/contraculturadigital/files/2012/02/contraculturadigital_publcia_v3.pdf</w:t>
         </w:r>
       </w:hyperlink>
       <w:r>
@@ -6882,7 +6923,7 @@
           <w:sz w:val="24"/>
           <w:szCs w:val="24"/>
         </w:rPr>
-        <w:t>137 DIGITAL counter culture. independent publishing, 2012. Available from: &lt;</w:t>
+        <w:t>138 SUBMIDIALOGY. independent publishing, 2010. Available from: &lt;</w:t>
       </w:r>
       <w:hyperlink r:id="rId96">
         <w:r>
@@ -6895,7 +6936,32 @@
             <w:sz w:val="24"/>
             <w:szCs w:val="24"/>
           </w:rPr>
-          <w:t>http://culturadigital.br/contraculturadigital/files/2012/02/contraculturadigital_publcia_v3.pdf</w:t>
+          <w:t>https://catahistorias.files.wordpress.com/2012/07/peixemorto.pdf</w:t>
+        </w:r>
+      </w:hyperlink>
+      <w:r>
+        <w:rPr>
+          <w:rFonts w:ascii="Latin Modern Roman" w:hAnsi="Latin Modern Roman"/>
+          <w:b w:val="false"/>
+          <w:bCs w:val="false"/>
+          <w:color w:val="00000A"/>
+          <w:sz w:val="24"/>
+          <w:szCs w:val="24"/>
+        </w:rPr>
+        <w:t>&gt;. Available from: &lt;</w:t>
+      </w:r>
+      <w:hyperlink r:id="rId97">
+        <w:r>
+          <w:rPr>
+            <w:rStyle w:val="InternetLink"/>
+            <w:rFonts w:ascii="Latin Modern Roman" w:hAnsi="Latin Modern Roman"/>
+            <w:b w:val="false"/>
+            <w:bCs w:val="false"/>
+            <w:color w:val="3333FF"/>
+            <w:sz w:val="24"/>
+            <w:szCs w:val="24"/>
+          </w:rPr>
+          <w:t>https://catahistorias.files.wordpress.com/2012/07/peixemorto.pdf</w:t>
         </w:r>
       </w:hyperlink>
       <w:r>
@@ -6925,74 +6991,6 @@
           <w:sz w:val="24"/>
           <w:szCs w:val="24"/>
         </w:rPr>
-        <w:t>138 SUBMIDIALOGY. independent publishing, 2010. Available from: &lt;</w:t>
-      </w:r>
-      <w:hyperlink r:id="rId97">
-        <w:r>
-          <w:rPr>
-            <w:rStyle w:val="InternetLink"/>
-            <w:rFonts w:ascii="Latin Modern Roman" w:hAnsi="Latin Modern Roman"/>
-            <w:b w:val="false"/>
-            <w:bCs w:val="false"/>
-            <w:color w:val="3333FF"/>
-            <w:sz w:val="24"/>
-            <w:szCs w:val="24"/>
-          </w:rPr>
-          <w:t>https://catahistorias.files.wordpress.com/2012/07/peixemorto.pdf</w:t>
-        </w:r>
-      </w:hyperlink>
-      <w:r>
-        <w:rPr>
-          <w:rFonts w:ascii="Latin Modern Roman" w:hAnsi="Latin Modern Roman"/>
-          <w:b w:val="false"/>
-          <w:bCs w:val="false"/>
-          <w:color w:val="00000A"/>
-          <w:sz w:val="24"/>
-          <w:szCs w:val="24"/>
-        </w:rPr>
-        <w:t>&gt;. Available from: &lt;</w:t>
-      </w:r>
-      <w:hyperlink r:id="rId98">
-        <w:r>
-          <w:rPr>
-            <w:rStyle w:val="InternetLink"/>
-            <w:rFonts w:ascii="Latin Modern Roman" w:hAnsi="Latin Modern Roman"/>
-            <w:b w:val="false"/>
-            <w:bCs w:val="false"/>
-            <w:color w:val="3333FF"/>
-            <w:sz w:val="24"/>
-            <w:szCs w:val="24"/>
-          </w:rPr>
-          <w:t>https://catahistorias.files.wordpress.com/2012/07/peixemorto.pdf</w:t>
-        </w:r>
-      </w:hyperlink>
-      <w:r>
-        <w:rPr>
-          <w:rFonts w:ascii="Latin Modern Roman" w:hAnsi="Latin Modern Roman"/>
-          <w:b w:val="false"/>
-          <w:bCs w:val="false"/>
-          <w:color w:val="00000A"/>
-          <w:sz w:val="24"/>
-          <w:szCs w:val="24"/>
-        </w:rPr>
-        <w:t>&gt;. Accessible at: 15 Mar. 2017.</w:t>
-      </w:r>
-    </w:p>
-    <w:p>
-      <w:pPr>
-        <w:pStyle w:val="Normal"/>
-        <w:spacing w:lineRule="auto" w:line="216" w:before="0" w:after="170"/>
-        <w:rPr/>
-      </w:pPr>
-      <w:r>
-        <w:rPr>
-          <w:rFonts w:ascii="Latin Modern Roman" w:hAnsi="Latin Modern Roman"/>
-          <w:b w:val="false"/>
-          <w:bCs w:val="false"/>
-          <w:color w:val="00000A"/>
-          <w:sz w:val="24"/>
-          <w:szCs w:val="24"/>
-        </w:rPr>
         <w:t xml:space="preserve">139 FABBRI, R.; CHRIST, J.; TARSUS, P. of. Instrumental Spirituality. </w:t>
       </w:r>
       <w:r>
@@ -7033,11 +7031,11 @@
       </w:r>
     </w:p>
     <w:sectPr>
-      <w:headerReference w:type="even" r:id="rId99"/>
-      <w:headerReference w:type="default" r:id="rId100"/>
+      <w:headerReference w:type="even" r:id="rId98"/>
+      <w:headerReference w:type="default" r:id="rId99"/>
       <w:type w:val="evenPage"/>
       <w:pgSz w:w="11906" w:h="16838"/>
-      <w:pgMar w:left="1134" w:right="1701" w:header="1134" w:top="1693" w:footer="0" w:bottom="1134" w:gutter="0"/>
+      <w:pgMar w:left="1134" w:right="1701" w:header="1134" w:top="1648" w:footer="0" w:bottom="1134" w:gutter="0"/>
       <w:pgNumType w:start="103" w:fmt="decimal"/>
       <w:formProt w:val="false"/>
       <w:textDirection w:val="lrTb"/>
@@ -7051,15 +7049,17 @@
   <w:p>
     <w:pPr>
       <w:pStyle w:val="Header"/>
-      <w:rPr/>
+      <w:jc w:val="right"/>
+      <w:rPr>
+        <w:sz w:val="20"/>
+        <w:szCs w:val="20"/>
+      </w:rPr>
     </w:pPr>
     <w:r>
-      <w:rPr/>
-      <w:tab/>
-      <w:tab/>
-    </w:r>
-    <w:r>
-      <w:rPr/>
+      <w:rPr>
+        <w:sz w:val="20"/>
+        <w:szCs w:val="20"/>
+      </w:rPr>
       <w:fldChar w:fldCharType="begin"/>
     </w:r>
     <w:r>
@@ -7083,10 +7083,16 @@
   <w:p>
     <w:pPr>
       <w:pStyle w:val="Header"/>
-      <w:rPr/>
+      <w:rPr>
+        <w:sz w:val="20"/>
+        <w:szCs w:val="20"/>
+      </w:rPr>
     </w:pPr>
     <w:r>
-      <w:rPr/>
+      <w:rPr>
+        <w:sz w:val="20"/>
+        <w:szCs w:val="20"/>
+      </w:rPr>
       <w:fldChar w:fldCharType="begin"/>
     </w:r>
     <w:r>

</xml_diff>